<commit_message>
Update resume with Farama project management roles
</commit_message>
<xml_diff>
--- a/src/docx/resume.docx
+++ b/src/docx/resume.docx
@@ -1,6 +1,6 @@
 
 <file path=word/document.xml><?xml version="1.0" encoding="utf-8"?>
-<w:document xmlns:wpc="http://schemas.microsoft.com/office/word/2010/wordprocessingCanvas" xmlns:cx="http://schemas.microsoft.com/office/drawing/2014/chartex" xmlns:cx1="http://schemas.microsoft.com/office/drawing/2015/9/8/chartex" xmlns:cx2="http://schemas.microsoft.com/office/drawing/2015/10/21/chartex" xmlns:cx3="http://schemas.microsoft.com/office/drawing/2016/5/9/chartex" xmlns:cx4="http://schemas.microsoft.com/office/drawing/2016/5/10/chartex" xmlns:cx5="http://schemas.microsoft.com/office/drawing/2016/5/11/chartex" xmlns:cx6="http://schemas.microsoft.com/office/drawing/2016/5/12/chartex" xmlns:cx7="http://schemas.microsoft.com/office/drawing/2016/5/13/chartex" xmlns:cx8="http://schemas.microsoft.com/office/drawing/2016/5/14/chartex" xmlns:mc="http://schemas.openxmlformats.org/markup-compatibility/2006" xmlns:aink="http://schemas.microsoft.com/office/drawing/2016/ink" xmlns:am3d="http://schemas.microsoft.com/office/drawing/2017/model3d" xmlns:o="urn:schemas-microsoft-com:office:office" xmlns:oel="http://schemas.microsoft.com/office/2019/extlst" xmlns:r="http://schemas.openxmlformats.org/officeDocument/2006/relationships" xmlns:m="http://schemas.openxmlformats.org/officeDocument/2006/math" xmlns:v="urn:schemas-microsoft-com:vml" xmlns:wp14="http://schemas.microsoft.com/office/word/2010/wordprocessingDrawing" xmlns:wp="http://schemas.openxmlformats.org/drawingml/2006/wordprocessingDrawing" xmlns:w10="urn:schemas-microsoft-com:office:word" xmlns:w="http://schemas.openxmlformats.org/wordprocessingml/2006/main" xmlns:w14="http://schemas.microsoft.com/office/word/2010/wordml" xmlns:w15="http://schemas.microsoft.com/office/word/2012/wordml" xmlns:w16cex="http://schemas.microsoft.com/office/word/2018/wordml/cex" xmlns:w16cid="http://schemas.microsoft.com/office/word/2016/wordml/cid" xmlns:w16="http://schemas.microsoft.com/office/word/2018/wordml" xmlns:w16sdtdh="http://schemas.microsoft.com/office/word/2020/wordml/sdtdatahash" xmlns:w16se="http://schemas.microsoft.com/office/word/2015/wordml/symex" xmlns:wpg="http://schemas.microsoft.com/office/word/2010/wordprocessingGroup" xmlns:wpi="http://schemas.microsoft.com/office/word/2010/wordprocessingInk" xmlns:wne="http://schemas.microsoft.com/office/word/2006/wordml" xmlns:wps="http://schemas.microsoft.com/office/word/2010/wordprocessingShape" mc:Ignorable="w14 w15 w16se w16cid w16 w16cex w16sdtdh wp14">
+<w:document xmlns:wpc="http://schemas.microsoft.com/office/word/2010/wordprocessingCanvas" xmlns:cx="http://schemas.microsoft.com/office/drawing/2014/chartex" xmlns:cx1="http://schemas.microsoft.com/office/drawing/2015/9/8/chartex" xmlns:cx2="http://schemas.microsoft.com/office/drawing/2015/10/21/chartex" xmlns:cx3="http://schemas.microsoft.com/office/drawing/2016/5/9/chartex" xmlns:cx4="http://schemas.microsoft.com/office/drawing/2016/5/10/chartex" xmlns:cx5="http://schemas.microsoft.com/office/drawing/2016/5/11/chartex" xmlns:cx6="http://schemas.microsoft.com/office/drawing/2016/5/12/chartex" xmlns:cx7="http://schemas.microsoft.com/office/drawing/2016/5/13/chartex" xmlns:cx8="http://schemas.microsoft.com/office/drawing/2016/5/14/chartex" xmlns:mc="http://schemas.openxmlformats.org/markup-compatibility/2006" xmlns:aink="http://schemas.microsoft.com/office/drawing/2016/ink" xmlns:am3d="http://schemas.microsoft.com/office/drawing/2017/model3d" xmlns:o="urn:schemas-microsoft-com:office:office" xmlns:oel="http://schemas.microsoft.com/office/2019/extlst" xmlns:r="http://schemas.openxmlformats.org/officeDocument/2006/relationships" xmlns:m="http://schemas.openxmlformats.org/officeDocument/2006/math" xmlns:v="urn:schemas-microsoft-com:vml" xmlns:wp14="http://schemas.microsoft.com/office/word/2010/wordprocessingDrawing" xmlns:wp="http://schemas.openxmlformats.org/drawingml/2006/wordprocessingDrawing" xmlns:w10="urn:schemas-microsoft-com:office:word" xmlns:w="http://schemas.openxmlformats.org/wordprocessingml/2006/main" xmlns:w14="http://schemas.microsoft.com/office/word/2010/wordml" xmlns:w15="http://schemas.microsoft.com/office/word/2012/wordml" xmlns:w16cex="http://schemas.microsoft.com/office/word/2018/wordml/cex" xmlns:w16cid="http://schemas.microsoft.com/office/word/2016/wordml/cid" xmlns:w16="http://schemas.microsoft.com/office/word/2018/wordml" xmlns:w16du="http://schemas.microsoft.com/office/word/2023/wordml/word16du" xmlns:w16sdtdh="http://schemas.microsoft.com/office/word/2020/wordml/sdtdatahash" xmlns:w16se="http://schemas.microsoft.com/office/word/2015/wordml/symex" xmlns:wpg="http://schemas.microsoft.com/office/word/2010/wordprocessingGroup" xmlns:wpi="http://schemas.microsoft.com/office/word/2010/wordprocessingInk" xmlns:wne="http://schemas.microsoft.com/office/word/2006/wordml" xmlns:wps="http://schemas.microsoft.com/office/word/2010/wordprocessingShape" mc:Ignorable="w14 w15 w16se w16cid w16 w16cex w16sdtdh wp14">
   <w:body>
     <w:p>
       <w:pPr>
@@ -59,6 +59,39 @@
               <w:color w:val="1A1A1A" w:themeColor="background1" w:themeShade="1A"/>
             </w:rPr>
           </w:pPr>
+          <w:r>
+            <w:fldChar w:fldCharType="begin"/>
+          </w:r>
+          <w:r>
+            <w:instrText xml:space="preserve"> HYPERLINK "https://elliottower.github.io/" </w:instrText>
+          </w:r>
+          <w:r>
+            <w:fldChar w:fldCharType="separate"/>
+          </w:r>
+          <w:r>
+            <w:rPr>
+              <w:rStyle w:val="Hyperlink"/>
+            </w:rPr>
+            <w:t>elliottower</w:t>
+          </w:r>
+          <w:r>
+            <w:rPr>
+              <w:rStyle w:val="Hyperlink"/>
+            </w:rPr>
+            <w:t>.</w:t>
+          </w:r>
+          <w:r>
+            <w:rPr>
+              <w:rStyle w:val="Hyperlink"/>
+            </w:rPr>
+            <w:t>github.io</w:t>
+          </w:r>
+          <w:r>
+            <w:fldChar w:fldCharType="end"/>
+          </w:r>
+          <w:r>
+            <w:t xml:space="preserve"> | </w:t>
+          </w:r>
           <w:hyperlink r:id="rId6" w:history="1">
             <w:r>
               <w:rPr>
@@ -706,6 +739,1197 @@
           <w:sz w:val="20"/>
           <w:szCs w:val="20"/>
         </w:rPr>
+        <w:t>Open-Source Project Manager</w:t>
+      </w:r>
+      <w:r>
+        <w:rPr>
+          <w:rFonts w:ascii="Roboto" w:eastAsia="Roboto" w:hAnsi="Roboto" w:cs="Roboto"/>
+          <w:b/>
+          <w:color w:val="000000"/>
+          <w:sz w:val="20"/>
+          <w:szCs w:val="20"/>
+        </w:rPr>
+        <w:t xml:space="preserve"> — </w:t>
+      </w:r>
+      <w:r>
+        <w:rPr>
+          <w:rFonts w:ascii="Roboto" w:eastAsia="Roboto" w:hAnsi="Roboto" w:cs="Roboto"/>
+          <w:b/>
+          <w:color w:val="000000"/>
+          <w:sz w:val="20"/>
+          <w:szCs w:val="20"/>
+        </w:rPr>
+        <w:t>Farama Foundation</w:t>
+      </w:r>
+      <w:r>
+        <w:rPr>
+          <w:rFonts w:ascii="Roboto" w:eastAsia="Roboto" w:hAnsi="Roboto" w:cs="Roboto"/>
+          <w:b/>
+          <w:color w:val="000000"/>
+          <w:sz w:val="20"/>
+          <w:szCs w:val="20"/>
+        </w:rPr>
+        <w:t xml:space="preserve">                                        </w:t>
+      </w:r>
+      <w:r>
+        <w:rPr>
+          <w:rFonts w:ascii="Roboto" w:eastAsia="Roboto" w:hAnsi="Roboto" w:cs="Roboto"/>
+          <w:b/>
+          <w:color w:val="000000"/>
+          <w:sz w:val="20"/>
+          <w:szCs w:val="20"/>
+        </w:rPr>
+        <w:tab/>
+      </w:r>
+      <w:r>
+        <w:rPr>
+          <w:rFonts w:ascii="Roboto" w:eastAsia="Roboto" w:hAnsi="Roboto" w:cs="Roboto"/>
+          <w:b/>
+          <w:color w:val="000000"/>
+          <w:sz w:val="20"/>
+          <w:szCs w:val="20"/>
+        </w:rPr>
+        <w:tab/>
+      </w:r>
+      <w:r>
+        <w:rPr>
+          <w:rFonts w:ascii="Roboto" w:eastAsia="Roboto" w:hAnsi="Roboto" w:cs="Roboto"/>
+          <w:b/>
+          <w:color w:val="000000"/>
+          <w:sz w:val="20"/>
+          <w:szCs w:val="20"/>
+        </w:rPr>
+        <w:tab/>
+        <w:t xml:space="preserve">      </w:t>
+      </w:r>
+      <w:r>
+        <w:rPr>
+          <w:rFonts w:ascii="Roboto" w:eastAsia="Roboto" w:hAnsi="Roboto" w:cs="Roboto"/>
+          <w:color w:val="000000"/>
+          <w:sz w:val="20"/>
+          <w:szCs w:val="20"/>
+        </w:rPr>
+        <w:t>Mar</w:t>
+      </w:r>
+      <w:r>
+        <w:rPr>
+          <w:rFonts w:ascii="Roboto" w:eastAsia="Roboto" w:hAnsi="Roboto" w:cs="Roboto"/>
+          <w:color w:val="000000"/>
+          <w:sz w:val="20"/>
+          <w:szCs w:val="20"/>
+        </w:rPr>
+        <w:t>. 202</w:t>
+      </w:r>
+      <w:r>
+        <w:rPr>
+          <w:rFonts w:ascii="Roboto" w:eastAsia="Roboto" w:hAnsi="Roboto" w:cs="Roboto"/>
+          <w:color w:val="000000"/>
+          <w:sz w:val="20"/>
+          <w:szCs w:val="20"/>
+        </w:rPr>
+        <w:t>3</w:t>
+      </w:r>
+      <w:r>
+        <w:rPr>
+          <w:rFonts w:ascii="Roboto" w:eastAsia="Roboto" w:hAnsi="Roboto" w:cs="Roboto"/>
+          <w:color w:val="000000"/>
+          <w:sz w:val="20"/>
+          <w:szCs w:val="20"/>
+        </w:rPr>
+        <w:t xml:space="preserve"> – </w:t>
+      </w:r>
+      <w:r>
+        <w:rPr>
+          <w:rFonts w:ascii="Roboto" w:eastAsia="Roboto" w:hAnsi="Roboto" w:cs="Roboto"/>
+          <w:color w:val="000000"/>
+          <w:sz w:val="20"/>
+          <w:szCs w:val="20"/>
+        </w:rPr>
+        <w:t>Present</w:t>
+      </w:r>
+    </w:p>
+    <w:p>
+      <w:pPr>
+        <w:pStyle w:val="ListParagraph"/>
+        <w:numPr>
+          <w:ilvl w:val="0"/>
+          <w:numId w:val="1"/>
+        </w:numPr>
+        <w:spacing w:after="0" w:line="300" w:lineRule="auto"/>
+        <w:rPr>
+          <w:rFonts w:ascii="Roboto" w:eastAsia="Roboto" w:hAnsi="Roboto" w:cs="Roboto"/>
+          <w:b/>
+          <w:color w:val="000000"/>
+          <w:sz w:val="20"/>
+          <w:szCs w:val="20"/>
+        </w:rPr>
+      </w:pPr>
+      <w:r>
+        <w:rPr>
+          <w:rFonts w:ascii="Roboto" w:eastAsia="Roboto" w:hAnsi="Roboto" w:cs="Roboto"/>
+          <w:bCs/>
+          <w:color w:val="000000"/>
+          <w:sz w:val="20"/>
+          <w:szCs w:val="20"/>
+        </w:rPr>
+        <w:t xml:space="preserve">Project manager &amp; primary maintainer for </w:t>
+      </w:r>
+      <w:r>
+        <w:rPr>
+          <w:rFonts w:ascii="Roboto" w:eastAsia="Roboto" w:hAnsi="Roboto" w:cs="Roboto"/>
+          <w:bCs/>
+          <w:i/>
+          <w:iCs/>
+          <w:color w:val="000000"/>
+          <w:sz w:val="20"/>
+          <w:szCs w:val="20"/>
+        </w:rPr>
+        <w:t>PettingZoo</w:t>
+      </w:r>
+      <w:r>
+        <w:rPr>
+          <w:rFonts w:ascii="Roboto" w:eastAsia="Roboto" w:hAnsi="Roboto" w:cs="Roboto"/>
+          <w:bCs/>
+          <w:color w:val="000000"/>
+          <w:sz w:val="20"/>
+          <w:szCs w:val="20"/>
+        </w:rPr>
+        <w:t>—the standard API for multi-agent reinforcement learning (RL).</w:t>
+      </w:r>
+    </w:p>
+    <w:p>
+      <w:pPr>
+        <w:pStyle w:val="ListParagraph"/>
+        <w:numPr>
+          <w:ilvl w:val="0"/>
+          <w:numId w:val="1"/>
+        </w:numPr>
+        <w:spacing w:after="0" w:line="300" w:lineRule="auto"/>
+        <w:rPr>
+          <w:rFonts w:ascii="Roboto" w:eastAsia="Roboto" w:hAnsi="Roboto" w:cs="Roboto"/>
+          <w:b/>
+          <w:color w:val="000000"/>
+          <w:sz w:val="20"/>
+          <w:szCs w:val="20"/>
+        </w:rPr>
+      </w:pPr>
+      <w:r>
+        <w:rPr>
+          <w:rFonts w:ascii="Roboto" w:eastAsia="Roboto" w:hAnsi="Roboto" w:cs="Roboto"/>
+          <w:bCs/>
+          <w:color w:val="000000"/>
+          <w:sz w:val="20"/>
+          <w:szCs w:val="20"/>
+        </w:rPr>
+        <w:t xml:space="preserve">PM for </w:t>
+      </w:r>
+      <w:r>
+        <w:rPr>
+          <w:rFonts w:ascii="Roboto" w:eastAsia="Roboto" w:hAnsi="Roboto" w:cs="Roboto"/>
+          <w:bCs/>
+          <w:i/>
+          <w:iCs/>
+          <w:color w:val="000000"/>
+          <w:sz w:val="20"/>
+          <w:szCs w:val="20"/>
+        </w:rPr>
+        <w:t>Shimmy</w:t>
+      </w:r>
+      <w:r>
+        <w:rPr>
+          <w:rFonts w:ascii="Roboto" w:eastAsia="Roboto" w:hAnsi="Roboto" w:cs="Roboto"/>
+          <w:bCs/>
+          <w:color w:val="000000"/>
+          <w:sz w:val="20"/>
+          <w:szCs w:val="20"/>
+        </w:rPr>
+        <w:t xml:space="preserve"> (API conversion tool</w:t>
+      </w:r>
+      <w:r>
+        <w:rPr>
+          <w:rFonts w:ascii="Roboto" w:eastAsia="Roboto" w:hAnsi="Roboto" w:cs="Roboto"/>
+          <w:bCs/>
+          <w:color w:val="000000"/>
+          <w:sz w:val="20"/>
+          <w:szCs w:val="20"/>
+        </w:rPr>
+        <w:t xml:space="preserve"> for external RL environments</w:t>
+      </w:r>
+      <w:r>
+        <w:rPr>
+          <w:rFonts w:ascii="Roboto" w:eastAsia="Roboto" w:hAnsi="Roboto" w:cs="Roboto"/>
+          <w:bCs/>
+          <w:color w:val="000000"/>
+          <w:sz w:val="20"/>
+          <w:szCs w:val="20"/>
+        </w:rPr>
+        <w:t xml:space="preserve">) </w:t>
+      </w:r>
+      <w:r>
+        <w:rPr>
+          <w:rFonts w:ascii="Roboto" w:eastAsia="Roboto" w:hAnsi="Roboto" w:cs="Roboto"/>
+          <w:bCs/>
+          <w:color w:val="000000"/>
+          <w:sz w:val="20"/>
+          <w:szCs w:val="20"/>
+        </w:rPr>
+        <w:t>and</w:t>
+      </w:r>
+      <w:r>
+        <w:rPr>
+          <w:rFonts w:ascii="Roboto" w:eastAsia="Roboto" w:hAnsi="Roboto" w:cs="Roboto"/>
+          <w:bCs/>
+          <w:i/>
+          <w:iCs/>
+          <w:color w:val="000000"/>
+          <w:sz w:val="20"/>
+          <w:szCs w:val="20"/>
+        </w:rPr>
+        <w:t xml:space="preserve"> Minari </w:t>
+      </w:r>
+      <w:r>
+        <w:rPr>
+          <w:rFonts w:ascii="Roboto" w:eastAsia="Roboto" w:hAnsi="Roboto" w:cs="Roboto"/>
+          <w:bCs/>
+          <w:color w:val="000000"/>
+          <w:sz w:val="20"/>
+          <w:szCs w:val="20"/>
+        </w:rPr>
+        <w:t xml:space="preserve">(standard format for offline </w:t>
+      </w:r>
+      <w:r>
+        <w:rPr>
+          <w:rFonts w:ascii="Roboto" w:eastAsia="Roboto" w:hAnsi="Roboto" w:cs="Roboto"/>
+          <w:bCs/>
+          <w:color w:val="000000"/>
+          <w:sz w:val="20"/>
+          <w:szCs w:val="20"/>
+        </w:rPr>
+        <w:t>RL</w:t>
+      </w:r>
+      <w:r>
+        <w:rPr>
+          <w:rFonts w:ascii="Roboto" w:eastAsia="Roboto" w:hAnsi="Roboto" w:cs="Roboto"/>
+          <w:bCs/>
+          <w:color w:val="000000"/>
+          <w:sz w:val="20"/>
+          <w:szCs w:val="20"/>
+        </w:rPr>
+        <w:t>).</w:t>
+      </w:r>
+    </w:p>
+    <w:p>
+      <w:pPr>
+        <w:pStyle w:val="ListParagraph"/>
+        <w:numPr>
+          <w:ilvl w:val="0"/>
+          <w:numId w:val="1"/>
+        </w:numPr>
+        <w:spacing w:after="0" w:line="300" w:lineRule="auto"/>
+        <w:rPr>
+          <w:rFonts w:ascii="Roboto" w:eastAsia="Roboto" w:hAnsi="Roboto" w:cs="Roboto"/>
+          <w:b/>
+          <w:color w:val="000000"/>
+          <w:sz w:val="20"/>
+          <w:szCs w:val="20"/>
+        </w:rPr>
+      </w:pPr>
+      <w:r>
+        <w:rPr>
+          <w:rFonts w:ascii="Roboto" w:eastAsia="Roboto" w:hAnsi="Roboto" w:cs="Roboto"/>
+          <w:bCs/>
+          <w:color w:val="000000"/>
+          <w:sz w:val="20"/>
+          <w:szCs w:val="20"/>
+        </w:rPr>
+        <w:t xml:space="preserve">Contributions to </w:t>
+      </w:r>
+      <w:r>
+        <w:rPr>
+          <w:rFonts w:ascii="Roboto" w:eastAsia="Roboto" w:hAnsi="Roboto" w:cs="Roboto"/>
+          <w:bCs/>
+          <w:i/>
+          <w:iCs/>
+          <w:color w:val="000000"/>
+          <w:sz w:val="20"/>
+          <w:szCs w:val="20"/>
+        </w:rPr>
+        <w:t>Gymnasium</w:t>
+      </w:r>
+      <w:r>
+        <w:rPr>
+          <w:rFonts w:ascii="Roboto" w:eastAsia="Roboto" w:hAnsi="Roboto" w:cs="Roboto"/>
+          <w:bCs/>
+          <w:color w:val="000000"/>
+          <w:sz w:val="20"/>
+          <w:szCs w:val="20"/>
+        </w:rPr>
+        <w:t xml:space="preserve"> (standard API for single-agent RL), </w:t>
+      </w:r>
+      <w:r>
+        <w:rPr>
+          <w:rFonts w:ascii="Roboto" w:eastAsia="Roboto" w:hAnsi="Roboto" w:cs="Roboto"/>
+          <w:bCs/>
+          <w:i/>
+          <w:iCs/>
+          <w:color w:val="000000"/>
+          <w:sz w:val="20"/>
+          <w:szCs w:val="20"/>
+        </w:rPr>
+        <w:t>Minigrid</w:t>
+      </w:r>
+      <w:r>
+        <w:rPr>
+          <w:rFonts w:ascii="Roboto" w:eastAsia="Roboto" w:hAnsi="Roboto" w:cs="Roboto"/>
+          <w:bCs/>
+          <w:color w:val="000000"/>
+          <w:sz w:val="20"/>
+          <w:szCs w:val="20"/>
+        </w:rPr>
+        <w:t xml:space="preserve"> (easily</w:t>
+      </w:r>
+      <w:r>
+        <w:rPr>
+          <w:rFonts w:ascii="Roboto" w:eastAsia="Roboto" w:hAnsi="Roboto" w:cs="Roboto"/>
+          <w:bCs/>
+          <w:color w:val="000000"/>
+          <w:sz w:val="20"/>
+          <w:szCs w:val="20"/>
+        </w:rPr>
+        <w:t xml:space="preserve"> </w:t>
+      </w:r>
+      <w:r>
+        <w:rPr>
+          <w:rFonts w:ascii="Roboto" w:eastAsia="Roboto" w:hAnsi="Roboto" w:cs="Roboto"/>
+          <w:bCs/>
+          <w:color w:val="000000"/>
+          <w:sz w:val="20"/>
+          <w:szCs w:val="20"/>
+        </w:rPr>
+        <w:t xml:space="preserve">configurable </w:t>
+      </w:r>
+      <w:r>
+        <w:rPr>
+          <w:rFonts w:ascii="Roboto" w:eastAsia="Roboto" w:hAnsi="Roboto" w:cs="Roboto"/>
+          <w:bCs/>
+          <w:color w:val="000000"/>
+          <w:sz w:val="20"/>
+          <w:szCs w:val="20"/>
+        </w:rPr>
+        <w:t>gridworld</w:t>
+      </w:r>
+      <w:r>
+        <w:rPr>
+          <w:rFonts w:ascii="Roboto" w:eastAsia="Roboto" w:hAnsi="Roboto" w:cs="Roboto"/>
+          <w:bCs/>
+          <w:color w:val="000000"/>
+          <w:sz w:val="20"/>
+          <w:szCs w:val="20"/>
+        </w:rPr>
+        <w:t xml:space="preserve"> environments).</w:t>
+      </w:r>
+    </w:p>
+    <w:p>
+      <w:pPr>
+        <w:spacing w:after="0" w:line="300" w:lineRule="auto"/>
+        <w:rPr>
+          <w:rFonts w:ascii="Roboto" w:eastAsia="Roboto" w:hAnsi="Roboto" w:cs="Roboto"/>
+          <w:b/>
+          <w:color w:val="000000"/>
+          <w:sz w:val="20"/>
+          <w:szCs w:val="20"/>
+        </w:rPr>
+      </w:pPr>
+    </w:p>
+    <w:p>
+      <w:pPr>
+        <w:spacing w:after="0" w:line="300" w:lineRule="auto"/>
+        <w:rPr>
+          <w:rFonts w:ascii="Roboto" w:eastAsia="Roboto" w:hAnsi="Roboto" w:cs="Roboto"/>
+          <w:color w:val="000000"/>
+          <w:sz w:val="20"/>
+          <w:szCs w:val="20"/>
+        </w:rPr>
+      </w:pPr>
+      <w:r>
+        <w:rPr>
+          <w:rFonts w:ascii="Roboto" w:eastAsia="Roboto" w:hAnsi="Roboto" w:cs="Roboto"/>
+          <w:b/>
+          <w:color w:val="000000"/>
+          <w:sz w:val="20"/>
+          <w:szCs w:val="20"/>
+        </w:rPr>
+        <w:t>Research Intern — I</w:t>
+      </w:r>
+      <w:r>
+        <w:rPr>
+          <w:rFonts w:ascii="Roboto" w:eastAsia="Roboto" w:hAnsi="Roboto" w:cs="Roboto"/>
+          <w:b/>
+          <w:color w:val="000000"/>
+          <w:sz w:val="20"/>
+          <w:szCs w:val="20"/>
+        </w:rPr>
+        <w:t>nformation Extraction and Synthesis Laboratory</w:t>
+      </w:r>
+      <w:r>
+        <w:rPr>
+          <w:rFonts w:ascii="Roboto" w:eastAsia="Roboto" w:hAnsi="Roboto" w:cs="Roboto"/>
+          <w:b/>
+          <w:color w:val="000000"/>
+          <w:sz w:val="20"/>
+          <w:szCs w:val="20"/>
+        </w:rPr>
+        <w:t xml:space="preserve"> (IESL)                                           </w:t>
+      </w:r>
+      <w:r>
+        <w:rPr>
+          <w:rFonts w:ascii="Roboto" w:eastAsia="Roboto" w:hAnsi="Roboto" w:cs="Roboto"/>
+          <w:color w:val="000000"/>
+          <w:sz w:val="20"/>
+          <w:szCs w:val="20"/>
+        </w:rPr>
+        <w:t>Jun. 2021 – Aug. 2021</w:t>
+      </w:r>
+    </w:p>
+    <w:p>
+      <w:pPr>
+        <w:pStyle w:val="ListParagraph"/>
+        <w:numPr>
+          <w:ilvl w:val="0"/>
+          <w:numId w:val="1"/>
+        </w:numPr>
+        <w:spacing w:after="0" w:line="300" w:lineRule="auto"/>
+        <w:rPr>
+          <w:rFonts w:ascii="Roboto" w:eastAsia="Roboto" w:hAnsi="Roboto" w:cs="Roboto"/>
+          <w:color w:val="000000"/>
+          <w:sz w:val="20"/>
+          <w:szCs w:val="20"/>
+        </w:rPr>
+      </w:pPr>
+      <w:r>
+        <w:rPr>
+          <w:rFonts w:ascii="Roboto" w:eastAsia="Roboto" w:hAnsi="Roboto" w:cs="Roboto"/>
+          <w:color w:val="000000"/>
+          <w:sz w:val="20"/>
+          <w:szCs w:val="20"/>
+        </w:rPr>
+        <w:t>Collaborated to create</w:t>
+      </w:r>
+      <w:r>
+        <w:rPr>
+          <w:rFonts w:ascii="Roboto" w:eastAsia="Roboto" w:hAnsi="Roboto" w:cs="Roboto"/>
+          <w:color w:val="000000"/>
+          <w:sz w:val="20"/>
+          <w:szCs w:val="20"/>
+        </w:rPr>
+        <w:t xml:space="preserve"> novel architecture</w:t>
+      </w:r>
+      <w:r>
+        <w:rPr>
+          <w:rFonts w:ascii="Roboto" w:eastAsia="Roboto" w:hAnsi="Roboto" w:cs="Roboto"/>
+          <w:b/>
+          <w:bCs/>
+          <w:color w:val="000000"/>
+          <w:sz w:val="20"/>
+          <w:szCs w:val="20"/>
+        </w:rPr>
+        <w:t xml:space="preserve"> </w:t>
+      </w:r>
+      <w:r>
+        <w:rPr>
+          <w:rFonts w:ascii="Roboto" w:eastAsia="Roboto" w:hAnsi="Roboto" w:cs="Roboto"/>
+          <w:color w:val="000000"/>
+          <w:sz w:val="20"/>
+          <w:szCs w:val="20"/>
+        </w:rPr>
+        <w:t>combining Case-based reasoning (CBR) with graph neural networks</w:t>
+      </w:r>
+      <w:r>
+        <w:rPr>
+          <w:rFonts w:ascii="Roboto" w:eastAsia="Roboto" w:hAnsi="Roboto" w:cs="Roboto"/>
+          <w:color w:val="000000"/>
+          <w:sz w:val="20"/>
+          <w:szCs w:val="20"/>
+        </w:rPr>
+        <w:t xml:space="preserve">. </w:t>
+      </w:r>
+    </w:p>
+    <w:p>
+      <w:pPr>
+        <w:pStyle w:val="ListParagraph"/>
+        <w:numPr>
+          <w:ilvl w:val="0"/>
+          <w:numId w:val="1"/>
+        </w:numPr>
+        <w:spacing w:after="0" w:line="300" w:lineRule="auto"/>
+        <w:rPr>
+          <w:rFonts w:ascii="Roboto" w:eastAsia="Roboto" w:hAnsi="Roboto" w:cs="Roboto"/>
+          <w:color w:val="000000"/>
+          <w:sz w:val="20"/>
+          <w:szCs w:val="20"/>
+        </w:rPr>
+      </w:pPr>
+      <w:r>
+        <w:rPr>
+          <w:rFonts w:ascii="Roboto" w:eastAsia="Roboto" w:hAnsi="Roboto" w:cs="Roboto"/>
+          <w:color w:val="000000"/>
+          <w:sz w:val="20"/>
+          <w:szCs w:val="20"/>
+        </w:rPr>
+        <w:t xml:space="preserve">Implemented KBC baselines and CBR model using </w:t>
+      </w:r>
+      <w:r>
+        <w:rPr>
+          <w:rFonts w:ascii="Roboto" w:eastAsia="Roboto" w:hAnsi="Roboto" w:cs="Roboto"/>
+          <w:color w:val="000000"/>
+          <w:sz w:val="20"/>
+          <w:szCs w:val="20"/>
+          <w:u w:val="single"/>
+        </w:rPr>
+        <w:t>PyTorch Geometric</w:t>
+      </w:r>
+      <w:r>
+        <w:rPr>
+          <w:rFonts w:ascii="Roboto" w:eastAsia="Roboto" w:hAnsi="Roboto" w:cs="Roboto"/>
+          <w:color w:val="000000"/>
+          <w:sz w:val="20"/>
+          <w:szCs w:val="20"/>
+        </w:rPr>
+        <w:t xml:space="preserve">, ran hyperparameter sweeps with </w:t>
+      </w:r>
+      <w:r>
+        <w:rPr>
+          <w:rFonts w:ascii="Roboto" w:eastAsia="Roboto" w:hAnsi="Roboto" w:cs="Roboto"/>
+          <w:color w:val="000000"/>
+          <w:sz w:val="20"/>
+          <w:szCs w:val="20"/>
+          <w:u w:val="single"/>
+        </w:rPr>
+        <w:t>WandB</w:t>
+      </w:r>
+      <w:r>
+        <w:rPr>
+          <w:rFonts w:ascii="Roboto" w:eastAsia="Roboto" w:hAnsi="Roboto" w:cs="Roboto"/>
+          <w:color w:val="000000"/>
+          <w:sz w:val="20"/>
+          <w:szCs w:val="20"/>
+        </w:rPr>
+        <w:t>.</w:t>
+      </w:r>
+    </w:p>
+    <w:p>
+      <w:pPr>
+        <w:pStyle w:val="ListParagraph"/>
+        <w:numPr>
+          <w:ilvl w:val="0"/>
+          <w:numId w:val="1"/>
+        </w:numPr>
+        <w:spacing w:after="0" w:line="300" w:lineRule="auto"/>
+        <w:rPr>
+          <w:rFonts w:ascii="Roboto" w:eastAsia="Roboto" w:hAnsi="Roboto" w:cs="Roboto"/>
+          <w:color w:val="000000"/>
+          <w:sz w:val="20"/>
+          <w:szCs w:val="20"/>
+        </w:rPr>
+      </w:pPr>
+      <w:r>
+        <w:rPr>
+          <w:rFonts w:ascii="Roboto" w:eastAsia="Roboto" w:hAnsi="Roboto" w:cs="Roboto"/>
+          <w:color w:val="000000"/>
+          <w:sz w:val="20"/>
+          <w:szCs w:val="20"/>
+        </w:rPr>
+        <w:t>Coded data pre-processing pipeline and experiment setup, and optimized on-the-fly near-neighbor subgraph retrieval</w:t>
+      </w:r>
+      <w:r>
+        <w:rPr>
+          <w:rFonts w:ascii="Roboto" w:eastAsia="Roboto" w:hAnsi="Roboto" w:cs="Roboto"/>
+          <w:color w:val="000000"/>
+          <w:sz w:val="20"/>
+          <w:szCs w:val="20"/>
+        </w:rPr>
+        <w:t>.</w:t>
+      </w:r>
+    </w:p>
+    <w:p>
+      <w:pPr>
+        <w:pStyle w:val="ListParagraph"/>
+        <w:numPr>
+          <w:ilvl w:val="0"/>
+          <w:numId w:val="1"/>
+        </w:numPr>
+        <w:spacing w:after="0" w:line="300" w:lineRule="auto"/>
+        <w:rPr>
+          <w:rFonts w:ascii="Roboto" w:eastAsia="Roboto" w:hAnsi="Roboto" w:cs="Roboto"/>
+          <w:b/>
+          <w:color w:val="000000"/>
+          <w:sz w:val="20"/>
+          <w:szCs w:val="20"/>
+        </w:rPr>
+      </w:pPr>
+      <w:r>
+        <w:rPr>
+          <w:rFonts w:ascii="Roboto" w:eastAsia="Roboto" w:hAnsi="Roboto" w:cs="Roboto"/>
+          <w:bCs/>
+          <w:color w:val="000000"/>
+          <w:sz w:val="20"/>
+          <w:szCs w:val="20"/>
+          <w:u w:val="single"/>
+        </w:rPr>
+        <w:t>ICML publication</w:t>
+      </w:r>
+      <w:r>
+        <w:rPr>
+          <w:rFonts w:ascii="Roboto" w:eastAsia="Roboto" w:hAnsi="Roboto" w:cs="Roboto"/>
+          <w:bCs/>
+          <w:color w:val="000000"/>
+          <w:sz w:val="20"/>
+          <w:szCs w:val="20"/>
+          <w:u w:val="single"/>
+        </w:rPr>
+        <w:t>:</w:t>
+      </w:r>
+      <w:r>
+        <w:rPr>
+          <w:rFonts w:ascii="Roboto" w:eastAsia="Roboto" w:hAnsi="Roboto" w:cs="Roboto"/>
+          <w:bCs/>
+          <w:color w:val="000000"/>
+          <w:sz w:val="20"/>
+          <w:szCs w:val="20"/>
+        </w:rPr>
+        <w:t xml:space="preserve"> </w:t>
+      </w:r>
+      <w:r>
+        <w:rPr>
+          <w:rFonts w:ascii="Roboto" w:eastAsia="Roboto" w:hAnsi="Roboto" w:cs="Roboto"/>
+          <w:bCs/>
+          <w:i/>
+          <w:iCs/>
+          <w:color w:val="000000"/>
+          <w:sz w:val="20"/>
+          <w:szCs w:val="20"/>
+        </w:rPr>
+        <w:t xml:space="preserve">Knowledge Base Question Answering by Case-based Reasoning over Subgraphs </w:t>
+      </w:r>
+      <w:r>
+        <w:rPr>
+          <w:rFonts w:ascii="Roboto" w:eastAsia="Roboto" w:hAnsi="Roboto" w:cs="Roboto"/>
+          <w:bCs/>
+          <w:color w:val="000000"/>
+          <w:sz w:val="20"/>
+          <w:szCs w:val="20"/>
+        </w:rPr>
+        <w:t>(Das, 2022).</w:t>
+      </w:r>
+    </w:p>
+    <w:p>
+      <w:pPr>
+        <w:spacing w:after="0" w:line="300" w:lineRule="auto"/>
+        <w:rPr>
+          <w:rFonts w:ascii="Roboto" w:eastAsia="Roboto" w:hAnsi="Roboto" w:cs="Roboto"/>
+          <w:b/>
+          <w:color w:val="000000"/>
+          <w:sz w:val="20"/>
+          <w:szCs w:val="20"/>
+        </w:rPr>
+      </w:pPr>
+    </w:p>
+    <w:p>
+      <w:pPr>
+        <w:spacing w:after="0" w:line="300" w:lineRule="auto"/>
+        <w:rPr>
+          <w:rFonts w:ascii="Roboto" w:eastAsia="Roboto" w:hAnsi="Roboto" w:cs="Roboto"/>
+          <w:color w:val="000000"/>
+          <w:sz w:val="20"/>
+          <w:szCs w:val="20"/>
+        </w:rPr>
+      </w:pPr>
+      <w:r>
+        <w:rPr>
+          <w:rFonts w:ascii="Roboto" w:eastAsia="Roboto" w:hAnsi="Roboto" w:cs="Roboto"/>
+          <w:b/>
+          <w:color w:val="000000"/>
+          <w:sz w:val="20"/>
+          <w:szCs w:val="20"/>
+        </w:rPr>
+        <w:t xml:space="preserve">Data Science Industry Mentorship — Facebook AI Research (FAIR)                                                         </w:t>
+      </w:r>
+      <w:r>
+        <w:rPr>
+          <w:rFonts w:ascii="Roboto" w:eastAsia="Roboto" w:hAnsi="Roboto" w:cs="Roboto"/>
+          <w:color w:val="000000"/>
+          <w:sz w:val="20"/>
+          <w:szCs w:val="20"/>
+        </w:rPr>
+        <w:t>Feb. 2021 – Jun. 2021</w:t>
+      </w:r>
+    </w:p>
+    <w:p>
+      <w:pPr>
+        <w:spacing w:after="0" w:line="300" w:lineRule="auto"/>
+        <w:rPr>
+          <w:rFonts w:ascii="Roboto" w:eastAsia="Roboto" w:hAnsi="Roboto" w:cs="Roboto"/>
+          <w:i/>
+          <w:iCs/>
+          <w:color w:val="000000"/>
+          <w:sz w:val="20"/>
+          <w:szCs w:val="20"/>
+        </w:rPr>
+      </w:pPr>
+      <w:r>
+        <w:rPr>
+          <w:rFonts w:ascii="Roboto" w:eastAsia="Roboto" w:hAnsi="Roboto" w:cs="Roboto"/>
+          <w:i/>
+          <w:iCs/>
+          <w:color w:val="000000"/>
+          <w:sz w:val="20"/>
+          <w:szCs w:val="20"/>
+        </w:rPr>
+        <w:t>Open Catalyst</w:t>
+      </w:r>
+      <w:r>
+        <w:rPr>
+          <w:rFonts w:ascii="Roboto" w:eastAsia="Roboto" w:hAnsi="Roboto" w:cs="Roboto"/>
+          <w:i/>
+          <w:iCs/>
+          <w:color w:val="000000"/>
+          <w:sz w:val="20"/>
+          <w:szCs w:val="20"/>
+        </w:rPr>
+        <w:t xml:space="preserve"> Project:</w:t>
+      </w:r>
+      <w:r>
+        <w:rPr>
+          <w:rFonts w:ascii="Roboto" w:eastAsia="Roboto" w:hAnsi="Roboto" w:cs="Roboto"/>
+          <w:i/>
+          <w:iCs/>
+          <w:color w:val="000000"/>
+          <w:sz w:val="20"/>
+          <w:szCs w:val="20"/>
+        </w:rPr>
+        <w:t xml:space="preserve"> </w:t>
+      </w:r>
+      <w:r>
+        <w:rPr>
+          <w:rFonts w:ascii="Roboto" w:eastAsia="Roboto" w:hAnsi="Roboto" w:cs="Roboto"/>
+          <w:i/>
+          <w:iCs/>
+          <w:color w:val="000000"/>
+          <w:sz w:val="20"/>
+          <w:szCs w:val="20"/>
+        </w:rPr>
+        <w:t xml:space="preserve">using </w:t>
+      </w:r>
+      <w:r>
+        <w:rPr>
+          <w:rFonts w:ascii="Roboto" w:eastAsia="Roboto" w:hAnsi="Roboto" w:cs="Roboto"/>
+          <w:i/>
+          <w:iCs/>
+          <w:color w:val="000000"/>
+          <w:sz w:val="20"/>
+          <w:szCs w:val="20"/>
+          <w:u w:val="single"/>
+        </w:rPr>
+        <w:t>G</w:t>
+      </w:r>
+      <w:r>
+        <w:rPr>
+          <w:rFonts w:ascii="Roboto" w:eastAsia="Roboto" w:hAnsi="Roboto" w:cs="Roboto"/>
+          <w:i/>
+          <w:iCs/>
+          <w:color w:val="000000"/>
+          <w:sz w:val="20"/>
+          <w:szCs w:val="20"/>
+          <w:u w:val="single"/>
+        </w:rPr>
+        <w:t xml:space="preserve">raph </w:t>
+      </w:r>
+      <w:r>
+        <w:rPr>
+          <w:rFonts w:ascii="Roboto" w:eastAsia="Roboto" w:hAnsi="Roboto" w:cs="Roboto"/>
+          <w:i/>
+          <w:iCs/>
+          <w:color w:val="000000"/>
+          <w:sz w:val="20"/>
+          <w:szCs w:val="20"/>
+          <w:u w:val="single"/>
+        </w:rPr>
+        <w:t>N</w:t>
+      </w:r>
+      <w:r>
+        <w:rPr>
+          <w:rFonts w:ascii="Roboto" w:eastAsia="Roboto" w:hAnsi="Roboto" w:cs="Roboto"/>
+          <w:i/>
+          <w:iCs/>
+          <w:color w:val="000000"/>
+          <w:sz w:val="20"/>
+          <w:szCs w:val="20"/>
+          <w:u w:val="single"/>
+        </w:rPr>
+        <w:t xml:space="preserve">eural </w:t>
+      </w:r>
+      <w:r>
+        <w:rPr>
+          <w:rFonts w:ascii="Roboto" w:eastAsia="Roboto" w:hAnsi="Roboto" w:cs="Roboto"/>
+          <w:i/>
+          <w:iCs/>
+          <w:color w:val="000000"/>
+          <w:sz w:val="20"/>
+          <w:szCs w:val="20"/>
+          <w:u w:val="single"/>
+        </w:rPr>
+        <w:t>N</w:t>
+      </w:r>
+      <w:r>
+        <w:rPr>
+          <w:rFonts w:ascii="Roboto" w:eastAsia="Roboto" w:hAnsi="Roboto" w:cs="Roboto"/>
+          <w:i/>
+          <w:iCs/>
+          <w:color w:val="000000"/>
+          <w:sz w:val="20"/>
+          <w:szCs w:val="20"/>
+          <w:u w:val="single"/>
+        </w:rPr>
+        <w:t>etworks</w:t>
+      </w:r>
+      <w:r>
+        <w:rPr>
+          <w:rFonts w:ascii="Roboto" w:eastAsia="Roboto" w:hAnsi="Roboto" w:cs="Roboto"/>
+          <w:b/>
+          <w:bCs/>
+          <w:i/>
+          <w:iCs/>
+          <w:color w:val="000000"/>
+          <w:sz w:val="20"/>
+          <w:szCs w:val="20"/>
+        </w:rPr>
+        <w:t xml:space="preserve"> </w:t>
+      </w:r>
+      <w:r>
+        <w:rPr>
+          <w:rFonts w:ascii="Roboto" w:eastAsia="Roboto" w:hAnsi="Roboto" w:cs="Roboto"/>
+          <w:i/>
+          <w:iCs/>
+          <w:color w:val="000000"/>
+          <w:sz w:val="20"/>
+          <w:szCs w:val="20"/>
+        </w:rPr>
+        <w:t>to model &amp; discover new catalysts for use in renewable energy storage.</w:t>
+      </w:r>
+    </w:p>
+    <w:p>
+      <w:pPr>
+        <w:pStyle w:val="ListParagraph"/>
+        <w:numPr>
+          <w:ilvl w:val="0"/>
+          <w:numId w:val="1"/>
+        </w:numPr>
+        <w:spacing w:after="0" w:line="300" w:lineRule="auto"/>
+        <w:rPr>
+          <w:rFonts w:ascii="Roboto" w:eastAsia="Roboto" w:hAnsi="Roboto" w:cs="Roboto"/>
+          <w:color w:val="000000"/>
+          <w:sz w:val="20"/>
+          <w:szCs w:val="20"/>
+        </w:rPr>
+      </w:pPr>
+      <w:r>
+        <w:rPr>
+          <w:rFonts w:ascii="Roboto" w:eastAsia="Roboto" w:hAnsi="Roboto" w:cs="Roboto"/>
+          <w:color w:val="000000"/>
+          <w:sz w:val="20"/>
+          <w:szCs w:val="20"/>
+        </w:rPr>
+        <w:t>Adapted</w:t>
+      </w:r>
+      <w:r>
+        <w:rPr>
+          <w:rFonts w:ascii="Roboto" w:eastAsia="Roboto" w:hAnsi="Roboto" w:cs="Roboto"/>
+          <w:color w:val="000000"/>
+          <w:sz w:val="20"/>
+          <w:szCs w:val="20"/>
+        </w:rPr>
+        <w:t xml:space="preserve"> </w:t>
+      </w:r>
+      <w:r>
+        <w:rPr>
+          <w:rFonts w:ascii="Roboto" w:eastAsia="Roboto" w:hAnsi="Roboto" w:cs="Roboto"/>
+          <w:color w:val="000000"/>
+          <w:sz w:val="20"/>
+          <w:szCs w:val="20"/>
+        </w:rPr>
+        <w:t>Graph Transformer</w:t>
+      </w:r>
+      <w:r>
+        <w:rPr>
+          <w:rFonts w:ascii="Roboto" w:eastAsia="Roboto" w:hAnsi="Roboto" w:cs="Roboto"/>
+          <w:b/>
+          <w:bCs/>
+          <w:color w:val="000000"/>
+          <w:sz w:val="20"/>
+          <w:szCs w:val="20"/>
+        </w:rPr>
+        <w:t xml:space="preserve"> </w:t>
+      </w:r>
+      <w:r>
+        <w:rPr>
+          <w:rFonts w:ascii="Roboto" w:eastAsia="Roboto" w:hAnsi="Roboto" w:cs="Roboto"/>
+          <w:color w:val="000000"/>
+          <w:sz w:val="20"/>
+          <w:szCs w:val="20"/>
+        </w:rPr>
+        <w:t xml:space="preserve">to </w:t>
+      </w:r>
+      <w:r>
+        <w:rPr>
+          <w:rFonts w:ascii="Roboto" w:eastAsia="Roboto" w:hAnsi="Roboto" w:cs="Roboto"/>
+          <w:color w:val="000000"/>
+          <w:sz w:val="20"/>
+          <w:szCs w:val="20"/>
+          <w:u w:val="single"/>
+        </w:rPr>
+        <w:t>PyTorch Geometric</w:t>
+      </w:r>
+      <w:r>
+        <w:rPr>
+          <w:rFonts w:ascii="Roboto" w:eastAsia="Roboto" w:hAnsi="Roboto" w:cs="Roboto"/>
+          <w:color w:val="000000"/>
+          <w:sz w:val="20"/>
+          <w:szCs w:val="20"/>
+        </w:rPr>
+        <w:t xml:space="preserve"> for </w:t>
+      </w:r>
+      <w:r>
+        <w:rPr>
+          <w:rFonts w:ascii="Roboto" w:eastAsia="Roboto" w:hAnsi="Roboto" w:cs="Roboto"/>
+          <w:color w:val="000000"/>
+          <w:sz w:val="20"/>
+          <w:szCs w:val="20"/>
+        </w:rPr>
+        <w:t>project-specific task</w:t>
+      </w:r>
+      <w:r>
+        <w:rPr>
+          <w:rFonts w:ascii="Roboto" w:eastAsia="Roboto" w:hAnsi="Roboto" w:cs="Roboto"/>
+          <w:color w:val="000000"/>
+          <w:sz w:val="20"/>
+          <w:szCs w:val="20"/>
+        </w:rPr>
+        <w:t xml:space="preserve">: </w:t>
+      </w:r>
+      <w:r>
+        <w:rPr>
+          <w:rFonts w:ascii="Roboto" w:eastAsia="Roboto" w:hAnsi="Roboto" w:cs="Roboto"/>
+          <w:color w:val="000000"/>
+          <w:sz w:val="20"/>
+          <w:szCs w:val="20"/>
+        </w:rPr>
+        <w:t>energy prediction from atomic structure.</w:t>
+      </w:r>
+      <w:r>
+        <w:rPr>
+          <w:rFonts w:ascii="Roboto" w:eastAsia="Roboto" w:hAnsi="Roboto" w:cs="Roboto"/>
+          <w:color w:val="000000"/>
+          <w:sz w:val="20"/>
+          <w:szCs w:val="20"/>
+        </w:rPr>
+        <w:t xml:space="preserve"> </w:t>
+      </w:r>
+    </w:p>
+    <w:p>
+      <w:pPr>
+        <w:pStyle w:val="ListParagraph"/>
+        <w:numPr>
+          <w:ilvl w:val="0"/>
+          <w:numId w:val="1"/>
+        </w:numPr>
+        <w:spacing w:after="0" w:line="300" w:lineRule="auto"/>
+        <w:rPr>
+          <w:rFonts w:ascii="Roboto" w:eastAsia="Roboto" w:hAnsi="Roboto" w:cs="Roboto"/>
+          <w:color w:val="000000"/>
+          <w:sz w:val="20"/>
+          <w:szCs w:val="20"/>
+        </w:rPr>
+      </w:pPr>
+      <w:r>
+        <w:rPr>
+          <w:rFonts w:ascii="Roboto" w:eastAsia="Roboto" w:hAnsi="Roboto" w:cs="Roboto"/>
+          <w:color w:val="000000"/>
+          <w:sz w:val="20"/>
+          <w:szCs w:val="20"/>
+        </w:rPr>
+        <w:t>Benchmarked and achieved superior performance to popular atomic chemistry models</w:t>
+      </w:r>
+      <w:r>
+        <w:rPr>
+          <w:rFonts w:ascii="Roboto" w:eastAsia="Roboto" w:hAnsi="Roboto" w:cs="Roboto"/>
+          <w:color w:val="000000"/>
+          <w:sz w:val="20"/>
+          <w:szCs w:val="20"/>
+        </w:rPr>
+        <w:t xml:space="preserve">: </w:t>
+      </w:r>
+      <w:r>
+        <w:rPr>
+          <w:rFonts w:ascii="Roboto" w:eastAsia="Roboto" w:hAnsi="Roboto" w:cs="Roboto"/>
+          <w:i/>
+          <w:iCs/>
+          <w:color w:val="000000"/>
+          <w:sz w:val="20"/>
+          <w:szCs w:val="20"/>
+        </w:rPr>
+        <w:t>SchNet</w:t>
+      </w:r>
+      <w:r>
+        <w:rPr>
+          <w:rFonts w:ascii="Roboto" w:eastAsia="Roboto" w:hAnsi="Roboto" w:cs="Roboto"/>
+          <w:color w:val="000000"/>
+          <w:sz w:val="20"/>
+          <w:szCs w:val="20"/>
+        </w:rPr>
+        <w:t xml:space="preserve">, </w:t>
+      </w:r>
+      <w:r>
+        <w:rPr>
+          <w:rFonts w:ascii="Roboto" w:eastAsia="Roboto" w:hAnsi="Roboto" w:cs="Roboto"/>
+          <w:i/>
+          <w:iCs/>
+          <w:color w:val="000000"/>
+          <w:sz w:val="20"/>
+          <w:szCs w:val="20"/>
+        </w:rPr>
+        <w:t>DimeNet</w:t>
+      </w:r>
+      <w:r>
+        <w:rPr>
+          <w:rFonts w:ascii="Roboto" w:eastAsia="Roboto" w:hAnsi="Roboto" w:cs="Roboto"/>
+          <w:color w:val="000000"/>
+          <w:sz w:val="20"/>
+          <w:szCs w:val="20"/>
+        </w:rPr>
+        <w:t xml:space="preserve"> and </w:t>
+      </w:r>
+      <w:r>
+        <w:rPr>
+          <w:rFonts w:ascii="Roboto" w:eastAsia="Roboto" w:hAnsi="Roboto" w:cs="Roboto"/>
+          <w:i/>
+          <w:iCs/>
+          <w:color w:val="000000"/>
+          <w:sz w:val="20"/>
+          <w:szCs w:val="20"/>
+        </w:rPr>
+        <w:t>CGCNN</w:t>
+      </w:r>
+      <w:r>
+        <w:rPr>
+          <w:rFonts w:ascii="Roboto" w:eastAsia="Roboto" w:hAnsi="Roboto" w:cs="Roboto"/>
+          <w:color w:val="000000"/>
+          <w:sz w:val="20"/>
+          <w:szCs w:val="20"/>
+        </w:rPr>
+        <w:t>.</w:t>
+      </w:r>
+    </w:p>
+    <w:p>
+      <w:pPr>
+        <w:pStyle w:val="ListParagraph"/>
+        <w:numPr>
+          <w:ilvl w:val="0"/>
+          <w:numId w:val="1"/>
+        </w:numPr>
+        <w:spacing w:after="0" w:line="300" w:lineRule="auto"/>
+        <w:rPr>
+          <w:rFonts w:ascii="Roboto" w:eastAsia="Roboto" w:hAnsi="Roboto" w:cs="Roboto"/>
+          <w:color w:val="000000"/>
+          <w:sz w:val="20"/>
+          <w:szCs w:val="20"/>
+        </w:rPr>
+      </w:pPr>
+      <w:r>
+        <w:rPr>
+          <w:rFonts w:ascii="Roboto" w:eastAsia="Roboto" w:hAnsi="Roboto" w:cs="Roboto"/>
+          <w:color w:val="000000"/>
+          <w:sz w:val="20"/>
+          <w:szCs w:val="20"/>
+        </w:rPr>
+        <w:t>Open-source contributions:</w:t>
+      </w:r>
+      <w:r>
+        <w:rPr>
+          <w:rFonts w:ascii="Roboto" w:eastAsia="Roboto" w:hAnsi="Roboto" w:cs="Roboto"/>
+          <w:color w:val="000000"/>
+          <w:sz w:val="20"/>
+          <w:szCs w:val="20"/>
+        </w:rPr>
+        <w:t xml:space="preserve"> </w:t>
+      </w:r>
+      <w:r>
+        <w:rPr>
+          <w:rFonts w:ascii="Roboto" w:eastAsia="Roboto" w:hAnsi="Roboto" w:cs="Roboto"/>
+          <w:color w:val="000000"/>
+          <w:sz w:val="20"/>
+          <w:szCs w:val="20"/>
+        </w:rPr>
+        <w:t>Graph Transformer</w:t>
+      </w:r>
+      <w:r>
+        <w:rPr>
+          <w:rFonts w:ascii="Roboto" w:eastAsia="Roboto" w:hAnsi="Roboto" w:cs="Roboto"/>
+          <w:color w:val="000000"/>
+          <w:sz w:val="20"/>
+          <w:szCs w:val="20"/>
+        </w:rPr>
+        <w:t xml:space="preserve"> model, </w:t>
+      </w:r>
+      <w:r>
+        <w:rPr>
+          <w:rFonts w:ascii="Roboto" w:eastAsia="Roboto" w:hAnsi="Roboto" w:cs="Roboto"/>
+          <w:color w:val="000000"/>
+          <w:sz w:val="20"/>
+          <w:szCs w:val="20"/>
+          <w:u w:val="single"/>
+        </w:rPr>
+        <w:t>Colab Notebook</w:t>
+      </w:r>
+      <w:r>
+        <w:rPr>
+          <w:rFonts w:ascii="Roboto" w:eastAsia="Roboto" w:hAnsi="Roboto" w:cs="Roboto"/>
+          <w:color w:val="000000"/>
+          <w:sz w:val="20"/>
+          <w:szCs w:val="20"/>
+        </w:rPr>
+        <w:t xml:space="preserve"> for installing environment/dataset &amp; training.</w:t>
+      </w:r>
+    </w:p>
+    <w:p>
+      <w:pPr>
+        <w:spacing w:after="0" w:line="300" w:lineRule="auto"/>
+        <w:rPr>
+          <w:rFonts w:ascii="Roboto" w:eastAsia="Roboto" w:hAnsi="Roboto" w:cs="Roboto"/>
+          <w:b/>
+          <w:color w:val="000000"/>
+          <w:sz w:val="20"/>
+          <w:szCs w:val="20"/>
+        </w:rPr>
+      </w:pPr>
+    </w:p>
+    <w:p>
+      <w:pPr>
+        <w:spacing w:after="0" w:line="300" w:lineRule="auto"/>
+        <w:rPr>
+          <w:rFonts w:ascii="Roboto" w:eastAsia="Roboto" w:hAnsi="Roboto" w:cs="Roboto"/>
+          <w:color w:val="000000"/>
+          <w:sz w:val="20"/>
+          <w:szCs w:val="20"/>
+        </w:rPr>
+      </w:pPr>
+      <w:r>
+        <w:rPr>
+          <w:rFonts w:ascii="Roboto" w:eastAsia="Roboto" w:hAnsi="Roboto" w:cs="Roboto"/>
+          <w:b/>
+          <w:color w:val="000000"/>
+          <w:sz w:val="20"/>
+          <w:szCs w:val="20"/>
+        </w:rPr>
         <w:t xml:space="preserve">Data &amp; Analytics Intern — Slalom Build                                                                                                          </w:t>
       </w:r>
       <w:r>
@@ -1056,7 +2280,26 @@
           <w:sz w:val="20"/>
           <w:szCs w:val="20"/>
         </w:rPr>
-        <w:t>, crash reporting, and user tracking features for React Native mobile app (TypeScript)</w:t>
+        <w:t xml:space="preserve">, crash reporting, and user tracking features for </w:t>
+      </w:r>
+      <w:r>
+        <w:rPr>
+          <w:rFonts w:ascii="Roboto" w:eastAsia="Roboto" w:hAnsi="Roboto" w:cs="Roboto"/>
+          <w:color w:val="000000"/>
+          <w:sz w:val="20"/>
+          <w:szCs w:val="20"/>
+          <w:u w:val="single"/>
+        </w:rPr>
+        <w:t>React Native</w:t>
+      </w:r>
+      <w:r>
+        <w:rPr>
+          <w:rFonts w:ascii="Roboto" w:eastAsia="Roboto" w:hAnsi="Roboto" w:cs="Roboto"/>
+          <w:color w:val="000000"/>
+          <w:sz w:val="20"/>
+          <w:szCs w:val="20"/>
+        </w:rPr>
+        <w:t xml:space="preserve"> mobile app (TypeScript)</w:t>
       </w:r>
       <w:r>
         <w:rPr>
@@ -1157,705 +2400,6 @@
     </w:p>
     <w:p>
       <w:pPr>
-        <w:spacing w:after="0" w:line="300" w:lineRule="auto"/>
-        <w:rPr>
-          <w:rFonts w:ascii="Roboto" w:eastAsia="Roboto" w:hAnsi="Roboto" w:cs="Roboto"/>
-          <w:b/>
-          <w:color w:val="000000"/>
-          <w:sz w:val="20"/>
-          <w:szCs w:val="20"/>
-        </w:rPr>
-      </w:pPr>
-    </w:p>
-    <w:p>
-      <w:pPr>
-        <w:spacing w:after="0" w:line="300" w:lineRule="auto"/>
-        <w:rPr>
-          <w:rFonts w:ascii="Roboto" w:eastAsia="Roboto" w:hAnsi="Roboto" w:cs="Roboto"/>
-          <w:color w:val="000000"/>
-          <w:sz w:val="20"/>
-          <w:szCs w:val="20"/>
-        </w:rPr>
-      </w:pPr>
-      <w:r>
-        <w:rPr>
-          <w:rFonts w:ascii="Roboto" w:eastAsia="Roboto" w:hAnsi="Roboto" w:cs="Roboto"/>
-          <w:b/>
-          <w:color w:val="000000"/>
-          <w:sz w:val="20"/>
-          <w:szCs w:val="20"/>
-        </w:rPr>
-        <w:t xml:space="preserve">Data Science Industry Mentorship — Facebook AI Research (FAIR)                                                         </w:t>
-      </w:r>
-      <w:r>
-        <w:rPr>
-          <w:rFonts w:ascii="Roboto" w:eastAsia="Roboto" w:hAnsi="Roboto" w:cs="Roboto"/>
-          <w:color w:val="000000"/>
-          <w:sz w:val="20"/>
-          <w:szCs w:val="20"/>
-        </w:rPr>
-        <w:t>Feb. 2021 – Jun. 2021</w:t>
-      </w:r>
-    </w:p>
-    <w:p>
-      <w:pPr>
-        <w:spacing w:after="0" w:line="300" w:lineRule="auto"/>
-        <w:rPr>
-          <w:rFonts w:ascii="Roboto" w:eastAsia="Roboto" w:hAnsi="Roboto" w:cs="Roboto"/>
-          <w:i/>
-          <w:iCs/>
-          <w:color w:val="000000"/>
-          <w:sz w:val="20"/>
-          <w:szCs w:val="20"/>
-        </w:rPr>
-      </w:pPr>
-      <w:r>
-        <w:rPr>
-          <w:rFonts w:ascii="Roboto" w:eastAsia="Roboto" w:hAnsi="Roboto" w:cs="Roboto"/>
-          <w:i/>
-          <w:iCs/>
-          <w:color w:val="000000"/>
-          <w:sz w:val="20"/>
-          <w:szCs w:val="20"/>
-        </w:rPr>
-        <w:t>Open Catalyst</w:t>
-      </w:r>
-      <w:r>
-        <w:rPr>
-          <w:rFonts w:ascii="Roboto" w:eastAsia="Roboto" w:hAnsi="Roboto" w:cs="Roboto"/>
-          <w:i/>
-          <w:iCs/>
-          <w:color w:val="000000"/>
-          <w:sz w:val="20"/>
-          <w:szCs w:val="20"/>
-        </w:rPr>
-        <w:t xml:space="preserve"> Project:</w:t>
-      </w:r>
-      <w:r>
-        <w:rPr>
-          <w:rFonts w:ascii="Roboto" w:eastAsia="Roboto" w:hAnsi="Roboto" w:cs="Roboto"/>
-          <w:i/>
-          <w:iCs/>
-          <w:color w:val="000000"/>
-          <w:sz w:val="20"/>
-          <w:szCs w:val="20"/>
-        </w:rPr>
-        <w:t xml:space="preserve"> </w:t>
-      </w:r>
-      <w:r>
-        <w:rPr>
-          <w:rFonts w:ascii="Roboto" w:eastAsia="Roboto" w:hAnsi="Roboto" w:cs="Roboto"/>
-          <w:i/>
-          <w:iCs/>
-          <w:color w:val="000000"/>
-          <w:sz w:val="20"/>
-          <w:szCs w:val="20"/>
-        </w:rPr>
-        <w:t xml:space="preserve">using </w:t>
-      </w:r>
-      <w:r>
-        <w:rPr>
-          <w:rFonts w:ascii="Roboto" w:eastAsia="Roboto" w:hAnsi="Roboto" w:cs="Roboto"/>
-          <w:i/>
-          <w:iCs/>
-          <w:color w:val="000000"/>
-          <w:sz w:val="20"/>
-          <w:szCs w:val="20"/>
-          <w:u w:val="single"/>
-        </w:rPr>
-        <w:t>graph neural networks</w:t>
-      </w:r>
-      <w:r>
-        <w:rPr>
-          <w:rFonts w:ascii="Roboto" w:eastAsia="Roboto" w:hAnsi="Roboto" w:cs="Roboto"/>
-          <w:b/>
-          <w:bCs/>
-          <w:i/>
-          <w:iCs/>
-          <w:color w:val="000000"/>
-          <w:sz w:val="20"/>
-          <w:szCs w:val="20"/>
-        </w:rPr>
-        <w:t xml:space="preserve"> </w:t>
-      </w:r>
-      <w:r>
-        <w:rPr>
-          <w:rFonts w:ascii="Roboto" w:eastAsia="Roboto" w:hAnsi="Roboto" w:cs="Roboto"/>
-          <w:i/>
-          <w:iCs/>
-          <w:color w:val="000000"/>
-          <w:sz w:val="20"/>
-          <w:szCs w:val="20"/>
-        </w:rPr>
-        <w:t>to model &amp; discover new catalysts for use in renewable energy storage.</w:t>
-      </w:r>
-    </w:p>
-    <w:p>
-      <w:pPr>
-        <w:pStyle w:val="ListParagraph"/>
-        <w:numPr>
-          <w:ilvl w:val="0"/>
-          <w:numId w:val="1"/>
-        </w:numPr>
-        <w:spacing w:after="0" w:line="300" w:lineRule="auto"/>
-        <w:rPr>
-          <w:rFonts w:ascii="Roboto" w:eastAsia="Roboto" w:hAnsi="Roboto" w:cs="Roboto"/>
-          <w:color w:val="000000"/>
-          <w:sz w:val="20"/>
-          <w:szCs w:val="20"/>
-        </w:rPr>
-      </w:pPr>
-      <w:r>
-        <w:rPr>
-          <w:rFonts w:ascii="Roboto" w:eastAsia="Roboto" w:hAnsi="Roboto" w:cs="Roboto"/>
-          <w:color w:val="000000"/>
-          <w:sz w:val="20"/>
-          <w:szCs w:val="20"/>
-        </w:rPr>
-        <w:t>Adapted</w:t>
-      </w:r>
-      <w:r>
-        <w:rPr>
-          <w:rFonts w:ascii="Roboto" w:eastAsia="Roboto" w:hAnsi="Roboto" w:cs="Roboto"/>
-          <w:color w:val="000000"/>
-          <w:sz w:val="20"/>
-          <w:szCs w:val="20"/>
-        </w:rPr>
-        <w:t xml:space="preserve"> </w:t>
-      </w:r>
-      <w:r>
-        <w:rPr>
-          <w:rFonts w:ascii="Roboto" w:eastAsia="Roboto" w:hAnsi="Roboto" w:cs="Roboto"/>
-          <w:color w:val="000000"/>
-          <w:sz w:val="20"/>
-          <w:szCs w:val="20"/>
-          <w:u w:val="single"/>
-        </w:rPr>
-        <w:t>Graph Transformer</w:t>
-      </w:r>
-      <w:r>
-        <w:rPr>
-          <w:rFonts w:ascii="Roboto" w:eastAsia="Roboto" w:hAnsi="Roboto" w:cs="Roboto"/>
-          <w:b/>
-          <w:bCs/>
-          <w:color w:val="000000"/>
-          <w:sz w:val="20"/>
-          <w:szCs w:val="20"/>
-        </w:rPr>
-        <w:t xml:space="preserve"> </w:t>
-      </w:r>
-      <w:r>
-        <w:rPr>
-          <w:rFonts w:ascii="Roboto" w:eastAsia="Roboto" w:hAnsi="Roboto" w:cs="Roboto"/>
-          <w:color w:val="000000"/>
-          <w:sz w:val="20"/>
-          <w:szCs w:val="20"/>
-        </w:rPr>
-        <w:t xml:space="preserve">to </w:t>
-      </w:r>
-      <w:r>
-        <w:rPr>
-          <w:rFonts w:ascii="Roboto" w:eastAsia="Roboto" w:hAnsi="Roboto" w:cs="Roboto"/>
-          <w:color w:val="000000"/>
-          <w:sz w:val="20"/>
-          <w:szCs w:val="20"/>
-          <w:u w:val="single"/>
-        </w:rPr>
-        <w:t>PyTorch Geometric</w:t>
-      </w:r>
-      <w:r>
-        <w:rPr>
-          <w:rFonts w:ascii="Roboto" w:eastAsia="Roboto" w:hAnsi="Roboto" w:cs="Roboto"/>
-          <w:color w:val="000000"/>
-          <w:sz w:val="20"/>
-          <w:szCs w:val="20"/>
-        </w:rPr>
-        <w:t xml:space="preserve"> for </w:t>
-      </w:r>
-      <w:r>
-        <w:rPr>
-          <w:rFonts w:ascii="Roboto" w:eastAsia="Roboto" w:hAnsi="Roboto" w:cs="Roboto"/>
-          <w:color w:val="000000"/>
-          <w:sz w:val="20"/>
-          <w:szCs w:val="20"/>
-        </w:rPr>
-        <w:t>project-specific task</w:t>
-      </w:r>
-      <w:r>
-        <w:rPr>
-          <w:rFonts w:ascii="Roboto" w:eastAsia="Roboto" w:hAnsi="Roboto" w:cs="Roboto"/>
-          <w:color w:val="000000"/>
-          <w:sz w:val="20"/>
-          <w:szCs w:val="20"/>
-        </w:rPr>
-        <w:t xml:space="preserve">: </w:t>
-      </w:r>
-      <w:r>
-        <w:rPr>
-          <w:rFonts w:ascii="Roboto" w:eastAsia="Roboto" w:hAnsi="Roboto" w:cs="Roboto"/>
-          <w:color w:val="000000"/>
-          <w:sz w:val="20"/>
-          <w:szCs w:val="20"/>
-        </w:rPr>
-        <w:t>energy prediction from atomic structure.</w:t>
-      </w:r>
-      <w:r>
-        <w:rPr>
-          <w:rFonts w:ascii="Roboto" w:eastAsia="Roboto" w:hAnsi="Roboto" w:cs="Roboto"/>
-          <w:color w:val="000000"/>
-          <w:sz w:val="20"/>
-          <w:szCs w:val="20"/>
-        </w:rPr>
-        <w:t xml:space="preserve"> </w:t>
-      </w:r>
-    </w:p>
-    <w:p>
-      <w:pPr>
-        <w:pStyle w:val="ListParagraph"/>
-        <w:numPr>
-          <w:ilvl w:val="0"/>
-          <w:numId w:val="1"/>
-        </w:numPr>
-        <w:spacing w:after="0" w:line="300" w:lineRule="auto"/>
-        <w:rPr>
-          <w:rFonts w:ascii="Roboto" w:eastAsia="Roboto" w:hAnsi="Roboto" w:cs="Roboto"/>
-          <w:color w:val="000000"/>
-          <w:sz w:val="20"/>
-          <w:szCs w:val="20"/>
-        </w:rPr>
-      </w:pPr>
-      <w:r>
-        <w:rPr>
-          <w:rFonts w:ascii="Roboto" w:eastAsia="Roboto" w:hAnsi="Roboto" w:cs="Roboto"/>
-          <w:color w:val="000000"/>
-          <w:sz w:val="20"/>
-          <w:szCs w:val="20"/>
-        </w:rPr>
-        <w:t xml:space="preserve">Benchmarked and achieved superior performance to popular atomic chemistry models </w:t>
-      </w:r>
-      <w:proofErr w:type="spellStart"/>
-      <w:r>
-        <w:rPr>
-          <w:rFonts w:ascii="Roboto" w:eastAsia="Roboto" w:hAnsi="Roboto" w:cs="Roboto"/>
-          <w:color w:val="000000"/>
-          <w:sz w:val="20"/>
-          <w:szCs w:val="20"/>
-          <w:u w:val="single"/>
-        </w:rPr>
-        <w:t>SchNet</w:t>
-      </w:r>
-      <w:proofErr w:type="spellEnd"/>
-      <w:r>
-        <w:rPr>
-          <w:rFonts w:ascii="Roboto" w:eastAsia="Roboto" w:hAnsi="Roboto" w:cs="Roboto"/>
-          <w:color w:val="000000"/>
-          <w:sz w:val="20"/>
-          <w:szCs w:val="20"/>
-        </w:rPr>
-        <w:t xml:space="preserve">, </w:t>
-      </w:r>
-      <w:proofErr w:type="spellStart"/>
-      <w:r>
-        <w:rPr>
-          <w:rFonts w:ascii="Roboto" w:eastAsia="Roboto" w:hAnsi="Roboto" w:cs="Roboto"/>
-          <w:color w:val="000000"/>
-          <w:sz w:val="20"/>
-          <w:szCs w:val="20"/>
-          <w:u w:val="single"/>
-        </w:rPr>
-        <w:t>DimeNet</w:t>
-      </w:r>
-      <w:proofErr w:type="spellEnd"/>
-      <w:r>
-        <w:rPr>
-          <w:rFonts w:ascii="Roboto" w:eastAsia="Roboto" w:hAnsi="Roboto" w:cs="Roboto"/>
-          <w:color w:val="000000"/>
-          <w:sz w:val="20"/>
-          <w:szCs w:val="20"/>
-        </w:rPr>
-        <w:t xml:space="preserve"> and </w:t>
-      </w:r>
-      <w:r>
-        <w:rPr>
-          <w:rFonts w:ascii="Roboto" w:eastAsia="Roboto" w:hAnsi="Roboto" w:cs="Roboto"/>
-          <w:color w:val="000000"/>
-          <w:sz w:val="20"/>
-          <w:szCs w:val="20"/>
-          <w:u w:val="single"/>
-        </w:rPr>
-        <w:t>CGCNN</w:t>
-      </w:r>
-      <w:r>
-        <w:rPr>
-          <w:rFonts w:ascii="Roboto" w:eastAsia="Roboto" w:hAnsi="Roboto" w:cs="Roboto"/>
-          <w:color w:val="000000"/>
-          <w:sz w:val="20"/>
-          <w:szCs w:val="20"/>
-        </w:rPr>
-        <w:t xml:space="preserve">, </w:t>
-      </w:r>
-    </w:p>
-    <w:p>
-      <w:pPr>
-        <w:pStyle w:val="ListParagraph"/>
-        <w:numPr>
-          <w:ilvl w:val="0"/>
-          <w:numId w:val="1"/>
-        </w:numPr>
-        <w:spacing w:after="0" w:line="300" w:lineRule="auto"/>
-        <w:rPr>
-          <w:rFonts w:ascii="Roboto" w:eastAsia="Roboto" w:hAnsi="Roboto" w:cs="Roboto"/>
-          <w:color w:val="000000"/>
-          <w:sz w:val="20"/>
-          <w:szCs w:val="20"/>
-        </w:rPr>
-      </w:pPr>
-      <w:r>
-        <w:rPr>
-          <w:rFonts w:ascii="Roboto" w:eastAsia="Roboto" w:hAnsi="Roboto" w:cs="Roboto"/>
-          <w:color w:val="000000"/>
-          <w:sz w:val="20"/>
-          <w:szCs w:val="20"/>
-        </w:rPr>
-        <w:t>Open-source contributions:</w:t>
-      </w:r>
-      <w:r>
-        <w:rPr>
-          <w:rFonts w:ascii="Roboto" w:eastAsia="Roboto" w:hAnsi="Roboto" w:cs="Roboto"/>
-          <w:color w:val="000000"/>
-          <w:sz w:val="20"/>
-          <w:szCs w:val="20"/>
-        </w:rPr>
-        <w:t xml:space="preserve"> </w:t>
-      </w:r>
-      <w:r>
-        <w:rPr>
-          <w:rFonts w:ascii="Roboto" w:eastAsia="Roboto" w:hAnsi="Roboto" w:cs="Roboto"/>
-          <w:color w:val="000000"/>
-          <w:sz w:val="20"/>
-          <w:szCs w:val="20"/>
-          <w:u w:val="single"/>
-        </w:rPr>
-        <w:t>Graph Transformer</w:t>
-      </w:r>
-      <w:r>
-        <w:rPr>
-          <w:rFonts w:ascii="Roboto" w:eastAsia="Roboto" w:hAnsi="Roboto" w:cs="Roboto"/>
-          <w:color w:val="000000"/>
-          <w:sz w:val="20"/>
-          <w:szCs w:val="20"/>
-        </w:rPr>
-        <w:t xml:space="preserve"> model, </w:t>
-      </w:r>
-      <w:r>
-        <w:rPr>
-          <w:rFonts w:ascii="Roboto" w:eastAsia="Roboto" w:hAnsi="Roboto" w:cs="Roboto"/>
-          <w:color w:val="000000"/>
-          <w:sz w:val="20"/>
-          <w:szCs w:val="20"/>
-          <w:u w:val="single"/>
-        </w:rPr>
-        <w:t>Colab Notebook</w:t>
-      </w:r>
-      <w:r>
-        <w:rPr>
-          <w:rFonts w:ascii="Roboto" w:eastAsia="Roboto" w:hAnsi="Roboto" w:cs="Roboto"/>
-          <w:color w:val="000000"/>
-          <w:sz w:val="20"/>
-          <w:szCs w:val="20"/>
-        </w:rPr>
-        <w:t xml:space="preserve"> for installing environment/dataset &amp; training.</w:t>
-      </w:r>
-    </w:p>
-    <w:p>
-      <w:pPr>
-        <w:spacing w:after="0" w:line="300" w:lineRule="auto"/>
-        <w:rPr>
-          <w:rFonts w:ascii="Roboto" w:eastAsia="Roboto" w:hAnsi="Roboto" w:cs="Roboto"/>
-          <w:b/>
-          <w:color w:val="000000"/>
-          <w:sz w:val="20"/>
-          <w:szCs w:val="20"/>
-        </w:rPr>
-      </w:pPr>
-    </w:p>
-    <w:p>
-      <w:pPr>
-        <w:spacing w:after="0" w:line="300" w:lineRule="auto"/>
-        <w:rPr>
-          <w:rFonts w:ascii="Roboto" w:eastAsia="Roboto" w:hAnsi="Roboto" w:cs="Roboto"/>
-          <w:color w:val="000000"/>
-          <w:sz w:val="20"/>
-          <w:szCs w:val="20"/>
-        </w:rPr>
-      </w:pPr>
-      <w:r>
-        <w:rPr>
-          <w:rFonts w:ascii="Roboto" w:eastAsia="Roboto" w:hAnsi="Roboto" w:cs="Roboto"/>
-          <w:b/>
-          <w:color w:val="000000"/>
-          <w:sz w:val="20"/>
-          <w:szCs w:val="20"/>
-        </w:rPr>
-        <w:t>Research Intern — I</w:t>
-      </w:r>
-      <w:r>
-        <w:rPr>
-          <w:rFonts w:ascii="Roboto" w:eastAsia="Roboto" w:hAnsi="Roboto" w:cs="Roboto"/>
-          <w:b/>
-          <w:color w:val="000000"/>
-          <w:sz w:val="20"/>
-          <w:szCs w:val="20"/>
-        </w:rPr>
-        <w:t>nformation Extraction and Synthesis Laboratory</w:t>
-      </w:r>
-      <w:r>
-        <w:rPr>
-          <w:rFonts w:ascii="Roboto" w:eastAsia="Roboto" w:hAnsi="Roboto" w:cs="Roboto"/>
-          <w:b/>
-          <w:color w:val="000000"/>
-          <w:sz w:val="20"/>
-          <w:szCs w:val="20"/>
-        </w:rPr>
-        <w:t xml:space="preserve"> (IESL)                                           </w:t>
-      </w:r>
-      <w:r>
-        <w:rPr>
-          <w:rFonts w:ascii="Roboto" w:eastAsia="Roboto" w:hAnsi="Roboto" w:cs="Roboto"/>
-          <w:color w:val="000000"/>
-          <w:sz w:val="20"/>
-          <w:szCs w:val="20"/>
-        </w:rPr>
-        <w:t>Jun. 2021 – Aug. 2021</w:t>
-      </w:r>
-    </w:p>
-    <w:p>
-      <w:pPr>
-        <w:pStyle w:val="ListParagraph"/>
-        <w:numPr>
-          <w:ilvl w:val="0"/>
-          <w:numId w:val="1"/>
-        </w:numPr>
-        <w:spacing w:after="0" w:line="300" w:lineRule="auto"/>
-        <w:rPr>
-          <w:rFonts w:ascii="Roboto" w:eastAsia="Roboto" w:hAnsi="Roboto" w:cs="Roboto"/>
-          <w:color w:val="000000"/>
-          <w:sz w:val="20"/>
-          <w:szCs w:val="20"/>
-        </w:rPr>
-      </w:pPr>
-      <w:r>
-        <w:rPr>
-          <w:rFonts w:ascii="Roboto" w:eastAsia="Roboto" w:hAnsi="Roboto" w:cs="Roboto"/>
-          <w:color w:val="000000"/>
-          <w:sz w:val="20"/>
-          <w:szCs w:val="20"/>
-        </w:rPr>
-        <w:t>Collaborated to create</w:t>
-      </w:r>
-      <w:r>
-        <w:rPr>
-          <w:rFonts w:ascii="Roboto" w:eastAsia="Roboto" w:hAnsi="Roboto" w:cs="Roboto"/>
-          <w:color w:val="000000"/>
-          <w:sz w:val="20"/>
-          <w:szCs w:val="20"/>
-        </w:rPr>
-        <w:t xml:space="preserve"> novel architecture</w:t>
-      </w:r>
-      <w:r>
-        <w:rPr>
-          <w:rFonts w:ascii="Roboto" w:eastAsia="Roboto" w:hAnsi="Roboto" w:cs="Roboto"/>
-          <w:b/>
-          <w:bCs/>
-          <w:color w:val="000000"/>
-          <w:sz w:val="20"/>
-          <w:szCs w:val="20"/>
-        </w:rPr>
-        <w:t xml:space="preserve"> </w:t>
-      </w:r>
-      <w:r>
-        <w:rPr>
-          <w:rFonts w:ascii="Roboto" w:eastAsia="Roboto" w:hAnsi="Roboto" w:cs="Roboto"/>
-          <w:color w:val="000000"/>
-          <w:sz w:val="20"/>
-          <w:szCs w:val="20"/>
-        </w:rPr>
-        <w:t>combining Case-based reasoning (CBR) with graph neural networks</w:t>
-      </w:r>
-      <w:r>
-        <w:rPr>
-          <w:rFonts w:ascii="Roboto" w:eastAsia="Roboto" w:hAnsi="Roboto" w:cs="Roboto"/>
-          <w:color w:val="000000"/>
-          <w:sz w:val="20"/>
-          <w:szCs w:val="20"/>
-        </w:rPr>
-        <w:t xml:space="preserve">. </w:t>
-      </w:r>
-    </w:p>
-    <w:p>
-      <w:pPr>
-        <w:pStyle w:val="ListParagraph"/>
-        <w:numPr>
-          <w:ilvl w:val="0"/>
-          <w:numId w:val="1"/>
-        </w:numPr>
-        <w:spacing w:after="0" w:line="300" w:lineRule="auto"/>
-        <w:rPr>
-          <w:rFonts w:ascii="Roboto" w:eastAsia="Roboto" w:hAnsi="Roboto" w:cs="Roboto"/>
-          <w:color w:val="000000"/>
-          <w:sz w:val="20"/>
-          <w:szCs w:val="20"/>
-        </w:rPr>
-      </w:pPr>
-      <w:r>
-        <w:rPr>
-          <w:rFonts w:ascii="Roboto" w:eastAsia="Roboto" w:hAnsi="Roboto" w:cs="Roboto"/>
-          <w:color w:val="000000"/>
-          <w:sz w:val="20"/>
-          <w:szCs w:val="20"/>
-        </w:rPr>
-        <w:t xml:space="preserve">Implemented KBC baselines and CBR model using PyTorch Geometric, ran hyperparameter sweeps with </w:t>
-      </w:r>
-      <w:proofErr w:type="spellStart"/>
-      <w:proofErr w:type="gramStart"/>
-      <w:r>
-        <w:rPr>
-          <w:rFonts w:ascii="Roboto" w:eastAsia="Roboto" w:hAnsi="Roboto" w:cs="Roboto"/>
-          <w:color w:val="000000"/>
-          <w:sz w:val="20"/>
-          <w:szCs w:val="20"/>
-        </w:rPr>
-        <w:t>WandB</w:t>
-      </w:r>
-      <w:proofErr w:type="spellEnd"/>
-      <w:proofErr w:type="gramEnd"/>
-      <w:r>
-        <w:rPr>
-          <w:rFonts w:ascii="Roboto" w:eastAsia="Roboto" w:hAnsi="Roboto" w:cs="Roboto"/>
-          <w:color w:val="000000"/>
-          <w:sz w:val="20"/>
-          <w:szCs w:val="20"/>
-        </w:rPr>
-        <w:t xml:space="preserve"> </w:t>
-      </w:r>
-    </w:p>
-    <w:p>
-      <w:pPr>
-        <w:pStyle w:val="ListParagraph"/>
-        <w:numPr>
-          <w:ilvl w:val="0"/>
-          <w:numId w:val="1"/>
-        </w:numPr>
-        <w:spacing w:after="0" w:line="300" w:lineRule="auto"/>
-        <w:rPr>
-          <w:rFonts w:ascii="Roboto" w:eastAsia="Roboto" w:hAnsi="Roboto" w:cs="Roboto"/>
-          <w:color w:val="000000"/>
-          <w:sz w:val="20"/>
-          <w:szCs w:val="20"/>
-        </w:rPr>
-      </w:pPr>
-      <w:r>
-        <w:rPr>
-          <w:rFonts w:ascii="Roboto" w:eastAsia="Roboto" w:hAnsi="Roboto" w:cs="Roboto"/>
-          <w:color w:val="000000"/>
-          <w:sz w:val="20"/>
-          <w:szCs w:val="20"/>
-        </w:rPr>
-        <w:t>Coded data pre-processing pipeline and experiment setup, and optimized on-the-fly near-neighbor subgraph retrieval</w:t>
-      </w:r>
-      <w:r>
-        <w:rPr>
-          <w:rFonts w:ascii="Roboto" w:eastAsia="Roboto" w:hAnsi="Roboto" w:cs="Roboto"/>
-          <w:color w:val="000000"/>
-          <w:sz w:val="20"/>
-          <w:szCs w:val="20"/>
-        </w:rPr>
-        <w:t>.</w:t>
-      </w:r>
-    </w:p>
-    <w:p>
-      <w:pPr>
-        <w:pStyle w:val="ListParagraph"/>
-        <w:numPr>
-          <w:ilvl w:val="0"/>
-          <w:numId w:val="1"/>
-        </w:numPr>
-        <w:spacing w:after="0" w:line="300" w:lineRule="auto"/>
-        <w:rPr>
-          <w:rFonts w:ascii="Roboto" w:eastAsia="Roboto" w:hAnsi="Roboto" w:cs="Roboto"/>
-          <w:b/>
-          <w:color w:val="000000"/>
-          <w:sz w:val="20"/>
-          <w:szCs w:val="20"/>
-        </w:rPr>
-      </w:pPr>
-      <w:r>
-        <w:rPr>
-          <w:rFonts w:ascii="Roboto" w:eastAsia="Roboto" w:hAnsi="Roboto" w:cs="Roboto"/>
-          <w:bCs/>
-          <w:color w:val="000000"/>
-          <w:sz w:val="20"/>
-          <w:szCs w:val="20"/>
-          <w:u w:val="single"/>
-        </w:rPr>
-        <w:t>ICML publication</w:t>
-      </w:r>
-      <w:r>
-        <w:rPr>
-          <w:rFonts w:ascii="Roboto" w:eastAsia="Roboto" w:hAnsi="Roboto" w:cs="Roboto"/>
-          <w:bCs/>
-          <w:color w:val="000000"/>
-          <w:sz w:val="20"/>
-          <w:szCs w:val="20"/>
-          <w:u w:val="single"/>
-        </w:rPr>
-        <w:t>:</w:t>
-      </w:r>
-      <w:r>
-        <w:rPr>
-          <w:rFonts w:ascii="Roboto" w:eastAsia="Roboto" w:hAnsi="Roboto" w:cs="Roboto"/>
-          <w:bCs/>
-          <w:color w:val="000000"/>
-          <w:sz w:val="20"/>
-          <w:szCs w:val="20"/>
-        </w:rPr>
-        <w:t xml:space="preserve"> </w:t>
-      </w:r>
-      <w:r>
-        <w:rPr>
-          <w:rFonts w:ascii="Roboto" w:eastAsia="Roboto" w:hAnsi="Roboto" w:cs="Roboto"/>
-          <w:bCs/>
-          <w:i/>
-          <w:iCs/>
-          <w:color w:val="000000"/>
-          <w:sz w:val="20"/>
-          <w:szCs w:val="20"/>
-        </w:rPr>
-        <w:t xml:space="preserve">Knowledge Base Question Answering by Case-based Reasoning over Subgraphs </w:t>
-      </w:r>
-      <w:r>
-        <w:rPr>
-          <w:rFonts w:ascii="Roboto" w:eastAsia="Roboto" w:hAnsi="Roboto" w:cs="Roboto"/>
-          <w:bCs/>
-          <w:color w:val="000000"/>
-          <w:sz w:val="20"/>
-          <w:szCs w:val="20"/>
-        </w:rPr>
-        <w:t>(Das, 2022)</w:t>
-      </w:r>
-      <w:r>
-        <w:rPr>
-          <w:rFonts w:ascii="Roboto" w:eastAsia="Roboto" w:hAnsi="Roboto" w:cs="Roboto"/>
-          <w:bCs/>
-          <w:color w:val="000000"/>
-          <w:sz w:val="20"/>
-          <w:szCs w:val="20"/>
-        </w:rPr>
-        <w:t>.</w:t>
-      </w:r>
-    </w:p>
-    <w:p>
-      <w:pPr>
         <w:pStyle w:val="Heading2"/>
         <w:jc w:val="center"/>
         <w:rPr>
@@ -2412,6 +2956,46 @@
     </w:p>
     <w:p>
       <w:pPr>
+        <w:pStyle w:val="Heading2"/>
+        <w:jc w:val="center"/>
+        <w:rPr>
+          <w:rFonts w:ascii="Roboto" w:eastAsia="Roboto" w:hAnsi="Roboto" w:cs="Roboto"/>
+          <w:color w:val="000000"/>
+          <w:sz w:val="24"/>
+          <w:szCs w:val="24"/>
+        </w:rPr>
+      </w:pPr>
+      <w:r>
+        <w:rPr>
+          <w:rFonts w:ascii="Roboto" w:eastAsia="Roboto" w:hAnsi="Roboto" w:cs="Roboto"/>
+          <w:color w:val="000000"/>
+          <w:sz w:val="24"/>
+          <w:szCs w:val="24"/>
+        </w:rPr>
+        <w:t>SKILLS</w:t>
+      </w:r>
+    </w:p>
+    <w:p>
+      <w:pPr>
+        <w:pBdr>
+          <w:top w:val="single" w:sz="4" w:space="0" w:color="000000"/>
+          <w:left w:val="nil"/>
+          <w:bottom w:val="nil"/>
+          <w:right w:val="nil"/>
+          <w:between w:val="nil"/>
+        </w:pBdr>
+        <w:spacing w:after="0"/>
+        <w:rPr>
+          <w:rFonts w:ascii="Roboto" w:eastAsia="Roboto" w:hAnsi="Roboto" w:cs="Roboto"/>
+          <w:i/>
+          <w:color w:val="000000"/>
+          <w:sz w:val="20"/>
+          <w:szCs w:val="20"/>
+        </w:rPr>
+      </w:pPr>
+    </w:p>
+    <w:p>
+      <w:pPr>
         <w:pBdr>
           <w:top w:val="nil"/>
           <w:left w:val="nil"/>
@@ -2422,12 +3006,195 @@
         <w:spacing w:after="0"/>
         <w:rPr>
           <w:rFonts w:ascii="Roboto" w:eastAsia="Roboto" w:hAnsi="Roboto" w:cs="Roboto"/>
-          <w:bCs/>
-          <w:color w:val="000000"/>
-          <w:sz w:val="20"/>
-          <w:szCs w:val="20"/>
-        </w:rPr>
-      </w:pPr>
+          <w:b/>
+          <w:bCs/>
+          <w:color w:val="000000"/>
+          <w:sz w:val="20"/>
+          <w:szCs w:val="20"/>
+        </w:rPr>
+      </w:pPr>
+      <w:r>
+        <w:rPr>
+          <w:rFonts w:ascii="Roboto" w:eastAsia="Roboto" w:hAnsi="Roboto" w:cs="Roboto"/>
+          <w:b/>
+          <w:color w:val="000000"/>
+          <w:sz w:val="20"/>
+          <w:szCs w:val="20"/>
+        </w:rPr>
+        <w:t>Tools:</w:t>
+      </w:r>
+      <w:r>
+        <w:rPr>
+          <w:rFonts w:ascii="Roboto" w:eastAsia="Roboto" w:hAnsi="Roboto" w:cs="Roboto"/>
+          <w:b/>
+          <w:color w:val="000000"/>
+          <w:sz w:val="20"/>
+          <w:szCs w:val="20"/>
+        </w:rPr>
+        <w:t xml:space="preserve"> </w:t>
+      </w:r>
+      <w:r>
+        <w:rPr>
+          <w:rFonts w:ascii="Roboto" w:eastAsia="Roboto" w:hAnsi="Roboto" w:cs="Roboto"/>
+          <w:color w:val="000000"/>
+          <w:sz w:val="20"/>
+          <w:szCs w:val="20"/>
+        </w:rPr>
+        <w:t xml:space="preserve">PyTorch, </w:t>
+      </w:r>
+      <w:r>
+        <w:rPr>
+          <w:rFonts w:ascii="Roboto" w:eastAsia="Roboto" w:hAnsi="Roboto" w:cs="Roboto"/>
+          <w:color w:val="000000"/>
+          <w:sz w:val="20"/>
+          <w:szCs w:val="20"/>
+        </w:rPr>
+        <w:t xml:space="preserve">TensorFlow, </w:t>
+      </w:r>
+      <w:r>
+        <w:rPr>
+          <w:rFonts w:ascii="Roboto" w:eastAsia="Roboto" w:hAnsi="Roboto" w:cs="Roboto"/>
+          <w:color w:val="000000"/>
+          <w:sz w:val="20"/>
+          <w:szCs w:val="20"/>
+        </w:rPr>
+        <w:t xml:space="preserve">AWS, </w:t>
+      </w:r>
+      <w:r>
+        <w:rPr>
+          <w:rFonts w:ascii="Roboto" w:eastAsia="Roboto" w:hAnsi="Roboto" w:cs="Roboto"/>
+          <w:color w:val="000000"/>
+          <w:sz w:val="20"/>
+          <w:szCs w:val="20"/>
+        </w:rPr>
+        <w:t xml:space="preserve">Docker, </w:t>
+      </w:r>
+      <w:r>
+        <w:rPr>
+          <w:rFonts w:ascii="Roboto" w:eastAsia="Roboto" w:hAnsi="Roboto" w:cs="Roboto"/>
+          <w:color w:val="000000"/>
+          <w:sz w:val="20"/>
+          <w:szCs w:val="20"/>
+        </w:rPr>
+        <w:t>Bitbucket CI/CD</w:t>
+      </w:r>
+      <w:r>
+        <w:rPr>
+          <w:rFonts w:ascii="Roboto" w:eastAsia="Roboto" w:hAnsi="Roboto" w:cs="Roboto"/>
+          <w:color w:val="000000"/>
+          <w:sz w:val="20"/>
+          <w:szCs w:val="20"/>
+        </w:rPr>
+        <w:t xml:space="preserve">, </w:t>
+      </w:r>
+      <w:r>
+        <w:rPr>
+          <w:rFonts w:ascii="Roboto" w:eastAsia="Roboto" w:hAnsi="Roboto" w:cs="Roboto"/>
+          <w:color w:val="000000"/>
+          <w:sz w:val="20"/>
+          <w:szCs w:val="20"/>
+        </w:rPr>
+        <w:t>GitHub</w:t>
+      </w:r>
+      <w:r>
+        <w:rPr>
+          <w:rFonts w:ascii="Roboto" w:eastAsia="Roboto" w:hAnsi="Roboto" w:cs="Roboto"/>
+          <w:color w:val="000000"/>
+          <w:sz w:val="20"/>
+          <w:szCs w:val="20"/>
+        </w:rPr>
+        <w:t xml:space="preserve"> CI/CD</w:t>
+      </w:r>
+      <w:r>
+        <w:rPr>
+          <w:rFonts w:ascii="Roboto" w:eastAsia="Roboto" w:hAnsi="Roboto" w:cs="Roboto"/>
+          <w:color w:val="000000"/>
+          <w:sz w:val="20"/>
+          <w:szCs w:val="20"/>
+        </w:rPr>
+        <w:t xml:space="preserve">, </w:t>
+      </w:r>
+      <w:r>
+        <w:rPr>
+          <w:rFonts w:ascii="Roboto" w:eastAsia="Roboto" w:hAnsi="Roboto" w:cs="Roboto"/>
+          <w:color w:val="000000"/>
+          <w:sz w:val="20"/>
+          <w:szCs w:val="20"/>
+        </w:rPr>
+        <w:t>GitHub pages,</w:t>
+      </w:r>
+      <w:r>
+        <w:rPr>
+          <w:rFonts w:ascii="Roboto" w:eastAsia="Roboto" w:hAnsi="Roboto" w:cs="Roboto"/>
+          <w:color w:val="000000"/>
+          <w:sz w:val="20"/>
+          <w:szCs w:val="20"/>
+        </w:rPr>
+        <w:t xml:space="preserve"> p</w:t>
+      </w:r>
+      <w:r>
+        <w:rPr>
+          <w:rFonts w:ascii="Roboto" w:eastAsia="Roboto" w:hAnsi="Roboto" w:cs="Roboto"/>
+          <w:color w:val="000000"/>
+          <w:sz w:val="20"/>
+          <w:szCs w:val="20"/>
+        </w:rPr>
+        <w:t>ytest,</w:t>
+      </w:r>
+      <w:r>
+        <w:rPr>
+          <w:rFonts w:ascii="Roboto" w:eastAsia="Roboto" w:hAnsi="Roboto" w:cs="Roboto"/>
+          <w:color w:val="000000"/>
+          <w:sz w:val="20"/>
+          <w:szCs w:val="20"/>
+        </w:rPr>
+        <w:t xml:space="preserve"> setuptools,</w:t>
+      </w:r>
+      <w:r>
+        <w:rPr>
+          <w:rFonts w:ascii="Roboto" w:eastAsia="Roboto" w:hAnsi="Roboto" w:cs="Roboto"/>
+          <w:color w:val="000000"/>
+          <w:sz w:val="20"/>
+          <w:szCs w:val="20"/>
+        </w:rPr>
+        <w:t xml:space="preserve"> </w:t>
+      </w:r>
+      <w:r>
+        <w:rPr>
+          <w:rFonts w:ascii="Roboto" w:eastAsia="Roboto" w:hAnsi="Roboto" w:cs="Roboto"/>
+          <w:color w:val="000000"/>
+          <w:sz w:val="20"/>
+          <w:szCs w:val="20"/>
+        </w:rPr>
+        <w:t>poetry,</w:t>
+      </w:r>
+      <w:r>
+        <w:rPr>
+          <w:rFonts w:ascii="Roboto" w:eastAsia="Roboto" w:hAnsi="Roboto" w:cs="Roboto"/>
+          <w:color w:val="000000"/>
+          <w:sz w:val="20"/>
+          <w:szCs w:val="20"/>
+        </w:rPr>
+        <w:t xml:space="preserve"> </w:t>
+      </w:r>
+      <w:r>
+        <w:rPr>
+          <w:rFonts w:ascii="Roboto" w:eastAsia="Roboto" w:hAnsi="Roboto" w:cs="Roboto"/>
+          <w:color w:val="000000"/>
+          <w:sz w:val="20"/>
+          <w:szCs w:val="20"/>
+        </w:rPr>
+        <w:t>pypi</w:t>
+      </w:r>
+      <w:r>
+        <w:rPr>
+          <w:rFonts w:ascii="Roboto" w:eastAsia="Roboto" w:hAnsi="Roboto" w:cs="Roboto"/>
+          <w:color w:val="000000"/>
+          <w:sz w:val="20"/>
+          <w:szCs w:val="20"/>
+        </w:rPr>
+        <w:t>.</w:t>
+      </w:r>
     </w:p>
     <w:p>
       <w:pPr>
@@ -2441,222 +3208,81 @@
         <w:spacing w:after="0"/>
         <w:rPr>
           <w:rFonts w:ascii="Roboto" w:eastAsia="Roboto" w:hAnsi="Roboto" w:cs="Roboto"/>
+          <w:color w:val="000000"/>
+          <w:sz w:val="20"/>
+          <w:szCs w:val="20"/>
+        </w:rPr>
+      </w:pPr>
+      <w:r>
+        <w:rPr>
+          <w:rFonts w:ascii="Roboto" w:eastAsia="Roboto" w:hAnsi="Roboto" w:cs="Roboto"/>
           <w:b/>
-          <w:color w:val="000000"/>
-          <w:sz w:val="20"/>
-          <w:szCs w:val="20"/>
-        </w:rPr>
-      </w:pPr>
+          <w:bCs/>
+          <w:color w:val="000000"/>
+          <w:sz w:val="20"/>
+          <w:szCs w:val="20"/>
+        </w:rPr>
+        <w:t>Skills</w:t>
+      </w:r>
       <w:r>
         <w:rPr>
           <w:rFonts w:ascii="Roboto" w:eastAsia="Roboto" w:hAnsi="Roboto" w:cs="Roboto"/>
           <w:b/>
-          <w:color w:val="000000"/>
-          <w:sz w:val="20"/>
-          <w:szCs w:val="20"/>
-        </w:rPr>
-        <w:t xml:space="preserve">Open-Source Contributions </w:t>
-      </w:r>
-      <w:r>
-        <w:rPr>
-          <w:rFonts w:ascii="Roboto" w:eastAsia="Roboto" w:hAnsi="Roboto" w:cs="Roboto"/>
-          <w:b/>
-          <w:color w:val="000000"/>
-          <w:sz w:val="20"/>
-          <w:szCs w:val="20"/>
-        </w:rPr>
-        <w:t xml:space="preserve">(Reinforcement </w:t>
-      </w:r>
-      <w:proofErr w:type="gramStart"/>
-      <w:r>
-        <w:rPr>
-          <w:rFonts w:ascii="Roboto" w:eastAsia="Roboto" w:hAnsi="Roboto" w:cs="Roboto"/>
-          <w:b/>
-          <w:color w:val="000000"/>
-          <w:sz w:val="20"/>
-          <w:szCs w:val="20"/>
-        </w:rPr>
-        <w:t xml:space="preserve">Learning)   </w:t>
-      </w:r>
-      <w:proofErr w:type="gramEnd"/>
-      <w:r>
-        <w:rPr>
-          <w:rFonts w:ascii="Roboto" w:eastAsia="Roboto" w:hAnsi="Roboto" w:cs="Roboto"/>
-          <w:b/>
-          <w:color w:val="000000"/>
-          <w:sz w:val="20"/>
-          <w:szCs w:val="20"/>
-        </w:rPr>
-        <w:t xml:space="preserve">                                     </w:t>
-      </w:r>
-      <w:r>
-        <w:rPr>
-          <w:rFonts w:ascii="Roboto" w:eastAsia="Roboto" w:hAnsi="Roboto" w:cs="Roboto"/>
-          <w:bCs/>
-          <w:i/>
-          <w:iCs/>
-          <w:color w:val="000000"/>
-          <w:sz w:val="20"/>
-          <w:szCs w:val="20"/>
-        </w:rPr>
-        <w:t>with Farama Foundation (</w:t>
-      </w:r>
-      <w:r>
-        <w:rPr>
-          <w:rFonts w:ascii="Roboto" w:eastAsia="Roboto" w:hAnsi="Roboto" w:cs="Roboto"/>
-          <w:bCs/>
-          <w:i/>
-          <w:iCs/>
-          <w:color w:val="000000"/>
-          <w:sz w:val="20"/>
-          <w:szCs w:val="20"/>
-        </w:rPr>
-        <w:t>https://farama.org/</w:t>
-      </w:r>
-      <w:r>
-        <w:rPr>
-          <w:rFonts w:ascii="Roboto" w:eastAsia="Roboto" w:hAnsi="Roboto" w:cs="Roboto"/>
-          <w:bCs/>
-          <w:i/>
-          <w:iCs/>
-          <w:color w:val="000000"/>
-          <w:sz w:val="20"/>
-          <w:szCs w:val="20"/>
-        </w:rPr>
-        <w:t>)</w:t>
-      </w:r>
-      <w:r>
-        <w:rPr>
-          <w:rFonts w:ascii="Roboto" w:eastAsia="Roboto" w:hAnsi="Roboto" w:cs="Roboto"/>
-          <w:b/>
-          <w:color w:val="000000"/>
-          <w:sz w:val="20"/>
-          <w:szCs w:val="20"/>
-        </w:rPr>
-        <w:t xml:space="preserve"> </w:t>
-      </w:r>
-    </w:p>
-    <w:p>
-      <w:pPr>
-        <w:numPr>
-          <w:ilvl w:val="0"/>
-          <w:numId w:val="1"/>
-        </w:numPr>
-        <w:pBdr>
-          <w:top w:val="nil"/>
-          <w:left w:val="nil"/>
-          <w:bottom w:val="nil"/>
-          <w:right w:val="nil"/>
-          <w:between w:val="nil"/>
-        </w:pBdr>
-        <w:spacing w:after="0"/>
-        <w:rPr>
-          <w:rFonts w:ascii="Roboto" w:eastAsia="Roboto" w:hAnsi="Roboto" w:cs="Roboto"/>
-          <w:color w:val="000000"/>
-          <w:sz w:val="20"/>
-          <w:szCs w:val="20"/>
-        </w:rPr>
-      </w:pPr>
-      <w:r>
-        <w:rPr>
-          <w:rFonts w:ascii="Roboto" w:eastAsia="Roboto" w:hAnsi="Roboto" w:cs="Roboto"/>
-          <w:bCs/>
-          <w:color w:val="000000"/>
-          <w:sz w:val="20"/>
-          <w:szCs w:val="20"/>
-        </w:rPr>
-        <w:t xml:space="preserve">Created compatibility wrapper &amp; testing adapting DeepMind multi-agent evaluation suite Melting Pot to </w:t>
-      </w:r>
-      <w:proofErr w:type="spellStart"/>
-      <w:r>
-        <w:rPr>
-          <w:rFonts w:ascii="Roboto" w:eastAsia="Roboto" w:hAnsi="Roboto" w:cs="Roboto"/>
-          <w:bCs/>
-          <w:color w:val="000000"/>
-          <w:sz w:val="20"/>
-          <w:szCs w:val="20"/>
-        </w:rPr>
-        <w:t>PettingZoo</w:t>
-      </w:r>
-      <w:proofErr w:type="spellEnd"/>
-      <w:r>
-        <w:rPr>
-          <w:rFonts w:ascii="Roboto" w:eastAsia="Roboto" w:hAnsi="Roboto" w:cs="Roboto"/>
-          <w:bCs/>
-          <w:color w:val="000000"/>
-          <w:sz w:val="20"/>
-          <w:szCs w:val="20"/>
-        </w:rPr>
-        <w:t>.</w:t>
-      </w:r>
-    </w:p>
-    <w:p>
-      <w:pPr>
-        <w:numPr>
-          <w:ilvl w:val="0"/>
-          <w:numId w:val="1"/>
-        </w:numPr>
-        <w:pBdr>
-          <w:top w:val="nil"/>
-          <w:left w:val="nil"/>
-          <w:bottom w:val="nil"/>
-          <w:right w:val="nil"/>
-          <w:between w:val="nil"/>
-        </w:pBdr>
-        <w:spacing w:after="0"/>
-        <w:rPr>
-          <w:rFonts w:ascii="Roboto" w:eastAsia="Roboto" w:hAnsi="Roboto" w:cs="Roboto"/>
-          <w:color w:val="000000"/>
-          <w:sz w:val="20"/>
-          <w:szCs w:val="20"/>
-        </w:rPr>
-      </w:pPr>
-      <w:r>
-        <w:rPr>
-          <w:rFonts w:ascii="Roboto" w:eastAsia="Roboto" w:hAnsi="Roboto" w:cs="Roboto"/>
-          <w:bCs/>
-          <w:color w:val="000000"/>
-          <w:sz w:val="20"/>
-          <w:szCs w:val="20"/>
-        </w:rPr>
-        <w:t xml:space="preserve">Implemented board games: </w:t>
-      </w:r>
-      <w:proofErr w:type="spellStart"/>
-      <w:r>
-        <w:rPr>
-          <w:rFonts w:ascii="Roboto" w:eastAsia="Roboto" w:hAnsi="Roboto" w:cs="Roboto"/>
-          <w:bCs/>
-          <w:color w:val="000000"/>
-          <w:sz w:val="20"/>
-          <w:szCs w:val="20"/>
-        </w:rPr>
-        <w:t>Gobblet</w:t>
-      </w:r>
-      <w:proofErr w:type="spellEnd"/>
-      <w:r>
-        <w:rPr>
-          <w:rFonts w:ascii="Roboto" w:eastAsia="Roboto" w:hAnsi="Roboto" w:cs="Roboto"/>
-          <w:bCs/>
-          <w:color w:val="000000"/>
-          <w:sz w:val="20"/>
-          <w:szCs w:val="20"/>
-        </w:rPr>
-        <w:t xml:space="preserve"> &amp; </w:t>
-      </w:r>
-      <w:r>
-        <w:rPr>
-          <w:rFonts w:ascii="Roboto" w:eastAsia="Roboto" w:hAnsi="Roboto" w:cs="Roboto"/>
-          <w:bCs/>
-          <w:color w:val="000000"/>
-          <w:sz w:val="20"/>
-          <w:szCs w:val="20"/>
-        </w:rPr>
-        <w:t>Cathedral</w:t>
-      </w:r>
-      <w:r>
-        <w:rPr>
-          <w:rFonts w:ascii="Roboto" w:eastAsia="Roboto" w:hAnsi="Roboto" w:cs="Roboto"/>
-          <w:bCs/>
+          <w:bCs/>
+          <w:color w:val="000000"/>
+          <w:sz w:val="20"/>
+          <w:szCs w:val="20"/>
+        </w:rPr>
+        <w:t xml:space="preserve">: </w:t>
+      </w:r>
+      <w:r>
+        <w:rPr>
+          <w:rFonts w:ascii="Roboto" w:eastAsia="Roboto" w:hAnsi="Roboto" w:cs="Roboto"/>
+          <w:color w:val="000000"/>
+          <w:sz w:val="20"/>
+          <w:szCs w:val="20"/>
+        </w:rPr>
+        <w:t xml:space="preserve">Deep Learning, </w:t>
+      </w:r>
+      <w:r>
+        <w:rPr>
+          <w:rFonts w:ascii="Roboto" w:eastAsia="Roboto" w:hAnsi="Roboto" w:cs="Roboto"/>
+          <w:color w:val="000000"/>
+          <w:sz w:val="20"/>
+          <w:szCs w:val="20"/>
+        </w:rPr>
+        <w:t>ML</w:t>
+      </w:r>
+      <w:r>
+        <w:rPr>
+          <w:rFonts w:ascii="Roboto" w:eastAsia="Roboto" w:hAnsi="Roboto" w:cs="Roboto"/>
+          <w:color w:val="000000"/>
+          <w:sz w:val="20"/>
+          <w:szCs w:val="20"/>
+        </w:rPr>
+        <w:t>O</w:t>
+      </w:r>
+      <w:r>
+        <w:rPr>
+          <w:rFonts w:ascii="Roboto" w:eastAsia="Roboto" w:hAnsi="Roboto" w:cs="Roboto"/>
+          <w:color w:val="000000"/>
+          <w:sz w:val="20"/>
+          <w:szCs w:val="20"/>
+        </w:rPr>
+        <w:t xml:space="preserve">ps, Data Engineering, </w:t>
+      </w:r>
+      <w:r>
+        <w:rPr>
+          <w:rFonts w:ascii="Roboto" w:eastAsia="Roboto" w:hAnsi="Roboto" w:cs="Roboto"/>
+          <w:color w:val="000000"/>
+          <w:sz w:val="20"/>
+          <w:szCs w:val="20"/>
+        </w:rPr>
+        <w:t>testing</w:t>
+      </w:r>
+      <w:r>
+        <w:rPr>
+          <w:rFonts w:ascii="Roboto" w:eastAsia="Roboto" w:hAnsi="Roboto" w:cs="Roboto"/>
           <w:color w:val="000000"/>
           <w:sz w:val="20"/>
           <w:szCs w:val="20"/>
@@ -2666,577 +3292,47 @@
       <w:r>
         <w:rPr>
           <w:rFonts w:ascii="Roboto" w:eastAsia="Roboto" w:hAnsi="Roboto" w:cs="Roboto"/>
-          <w:bCs/>
-          <w:color w:val="000000"/>
-          <w:sz w:val="20"/>
-          <w:szCs w:val="20"/>
-        </w:rPr>
-        <w:t xml:space="preserve">tutorials for training with </w:t>
-      </w:r>
-      <w:proofErr w:type="spellStart"/>
-      <w:r>
-        <w:rPr>
-          <w:rFonts w:ascii="Roboto" w:eastAsia="Roboto" w:hAnsi="Roboto" w:cs="Roboto"/>
-          <w:bCs/>
-          <w:color w:val="000000"/>
-          <w:sz w:val="20"/>
-          <w:szCs w:val="20"/>
-        </w:rPr>
-        <w:t>RLlib</w:t>
-      </w:r>
-      <w:proofErr w:type="spellEnd"/>
-      <w:r>
-        <w:rPr>
-          <w:rFonts w:ascii="Roboto" w:eastAsia="Roboto" w:hAnsi="Roboto" w:cs="Roboto"/>
-          <w:bCs/>
-          <w:color w:val="000000"/>
-          <w:sz w:val="20"/>
-          <w:szCs w:val="20"/>
-        </w:rPr>
-        <w:t>, stable-baselines</w:t>
-      </w:r>
-      <w:r>
-        <w:rPr>
-          <w:rFonts w:ascii="Roboto" w:eastAsia="Roboto" w:hAnsi="Roboto" w:cs="Roboto"/>
-          <w:bCs/>
-          <w:color w:val="000000"/>
-          <w:sz w:val="20"/>
-          <w:szCs w:val="20"/>
-        </w:rPr>
-        <w:t>3</w:t>
-      </w:r>
-      <w:r>
-        <w:rPr>
-          <w:rFonts w:ascii="Roboto" w:eastAsia="Roboto" w:hAnsi="Roboto" w:cs="Roboto"/>
-          <w:bCs/>
+          <w:color w:val="000000"/>
+          <w:sz w:val="20"/>
+          <w:szCs w:val="20"/>
+        </w:rPr>
+        <w:t>documentation</w:t>
+      </w:r>
+      <w:r>
+        <w:rPr>
+          <w:rFonts w:ascii="Roboto" w:eastAsia="Roboto" w:hAnsi="Roboto" w:cs="Roboto"/>
           <w:color w:val="000000"/>
           <w:sz w:val="20"/>
           <w:szCs w:val="20"/>
         </w:rPr>
         <w:t xml:space="preserve">, </w:t>
       </w:r>
-      <w:proofErr w:type="spellStart"/>
-      <w:r>
-        <w:rPr>
-          <w:rFonts w:ascii="Roboto" w:eastAsia="Roboto" w:hAnsi="Roboto" w:cs="Roboto"/>
-          <w:bCs/>
-          <w:color w:val="000000"/>
-          <w:sz w:val="20"/>
-          <w:szCs w:val="20"/>
-        </w:rPr>
-        <w:t>T</w:t>
-      </w:r>
-      <w:r>
-        <w:rPr>
-          <w:rFonts w:ascii="Roboto" w:eastAsia="Roboto" w:hAnsi="Roboto" w:cs="Roboto"/>
-          <w:bCs/>
-          <w:color w:val="000000"/>
-          <w:sz w:val="20"/>
-          <w:szCs w:val="20"/>
-        </w:rPr>
-        <w:t>ianshou</w:t>
-      </w:r>
-      <w:proofErr w:type="spellEnd"/>
-      <w:r>
-        <w:rPr>
-          <w:rFonts w:ascii="Roboto" w:eastAsia="Roboto" w:hAnsi="Roboto" w:cs="Roboto"/>
-          <w:bCs/>
-          <w:color w:val="000000"/>
-          <w:sz w:val="20"/>
-          <w:szCs w:val="20"/>
-        </w:rPr>
-        <w:t xml:space="preserve">, </w:t>
-      </w:r>
-      <w:proofErr w:type="spellStart"/>
-      <w:r>
-        <w:rPr>
-          <w:rFonts w:ascii="Roboto" w:eastAsia="Roboto" w:hAnsi="Roboto" w:cs="Roboto"/>
-          <w:bCs/>
-          <w:color w:val="000000"/>
-          <w:sz w:val="20"/>
-          <w:szCs w:val="20"/>
-        </w:rPr>
-        <w:t>CleanRL</w:t>
-      </w:r>
-      <w:proofErr w:type="spellEnd"/>
-    </w:p>
-    <w:p>
-      <w:pPr>
-        <w:numPr>
-          <w:ilvl w:val="0"/>
-          <w:numId w:val="1"/>
-        </w:numPr>
-        <w:pBdr>
-          <w:top w:val="nil"/>
-          <w:left w:val="nil"/>
-          <w:bottom w:val="nil"/>
-          <w:right w:val="nil"/>
-          <w:between w:val="nil"/>
-        </w:pBdr>
-        <w:spacing w:after="0"/>
-        <w:rPr>
-          <w:rFonts w:ascii="Roboto" w:eastAsia="Roboto" w:hAnsi="Roboto" w:cs="Roboto"/>
-          <w:color w:val="000000"/>
-          <w:sz w:val="20"/>
-          <w:szCs w:val="20"/>
-        </w:rPr>
-      </w:pPr>
-      <w:r>
-        <w:rPr>
-          <w:rFonts w:ascii="Roboto" w:eastAsia="Roboto" w:hAnsi="Roboto" w:cs="Roboto"/>
-          <w:bCs/>
-          <w:color w:val="000000"/>
-          <w:sz w:val="20"/>
-          <w:szCs w:val="20"/>
-        </w:rPr>
-        <w:t xml:space="preserve">Tutorials for running RL games in-browser using </w:t>
-      </w:r>
-      <w:proofErr w:type="spellStart"/>
-      <w:r>
-        <w:rPr>
-          <w:rFonts w:ascii="Roboto" w:eastAsia="Roboto" w:hAnsi="Roboto" w:cs="Roboto"/>
-          <w:bCs/>
-          <w:color w:val="000000"/>
-          <w:sz w:val="20"/>
-          <w:szCs w:val="20"/>
-        </w:rPr>
-        <w:t>WebAssembly</w:t>
-      </w:r>
-      <w:proofErr w:type="spellEnd"/>
-      <w:r>
-        <w:rPr>
-          <w:rFonts w:ascii="Roboto" w:eastAsia="Roboto" w:hAnsi="Roboto" w:cs="Roboto"/>
-          <w:bCs/>
-          <w:color w:val="000000"/>
-          <w:sz w:val="20"/>
-          <w:szCs w:val="20"/>
-        </w:rPr>
-        <w:t xml:space="preserve">. </w:t>
-      </w:r>
-      <w:r>
-        <w:rPr>
-          <w:rFonts w:ascii="Roboto" w:eastAsia="Roboto" w:hAnsi="Roboto" w:cs="Roboto"/>
-          <w:bCs/>
-          <w:color w:val="000000"/>
-          <w:sz w:val="20"/>
-          <w:szCs w:val="20"/>
-        </w:rPr>
-        <w:t xml:space="preserve">Re-wrote rendering for </w:t>
-      </w:r>
-      <w:proofErr w:type="spellStart"/>
-      <w:r>
-        <w:rPr>
-          <w:rFonts w:ascii="Roboto" w:eastAsia="Roboto" w:hAnsi="Roboto" w:cs="Roboto"/>
-          <w:bCs/>
-          <w:color w:val="000000"/>
-          <w:sz w:val="20"/>
-          <w:szCs w:val="20"/>
-        </w:rPr>
-        <w:t>Minigrid</w:t>
-      </w:r>
-      <w:proofErr w:type="spellEnd"/>
-      <w:r>
-        <w:rPr>
-          <w:rFonts w:ascii="Roboto" w:eastAsia="Roboto" w:hAnsi="Roboto" w:cs="Roboto"/>
-          <w:bCs/>
-          <w:color w:val="000000"/>
-          <w:sz w:val="20"/>
-          <w:szCs w:val="20"/>
-        </w:rPr>
-        <w:t xml:space="preserve"> repo using </w:t>
-      </w:r>
-      <w:proofErr w:type="spellStart"/>
-      <w:r>
-        <w:rPr>
-          <w:rFonts w:ascii="Roboto" w:eastAsia="Roboto" w:hAnsi="Roboto" w:cs="Roboto"/>
-          <w:bCs/>
-          <w:color w:val="000000"/>
-          <w:sz w:val="20"/>
-          <w:szCs w:val="20"/>
-        </w:rPr>
-        <w:t>Pygame</w:t>
-      </w:r>
-      <w:proofErr w:type="spellEnd"/>
-      <w:r>
-        <w:rPr>
-          <w:rFonts w:ascii="Roboto" w:eastAsia="Roboto" w:hAnsi="Roboto" w:cs="Roboto"/>
-          <w:bCs/>
-          <w:color w:val="000000"/>
-          <w:sz w:val="20"/>
-          <w:szCs w:val="20"/>
-        </w:rPr>
-        <w:t>.</w:t>
-      </w:r>
-    </w:p>
-    <w:p>
-      <w:pPr>
-        <w:pStyle w:val="Heading2"/>
-        <w:jc w:val="center"/>
-        <w:rPr>
-          <w:rFonts w:ascii="Roboto" w:eastAsia="Roboto" w:hAnsi="Roboto" w:cs="Roboto"/>
-          <w:color w:val="000000"/>
-          <w:sz w:val="24"/>
-          <w:szCs w:val="24"/>
-        </w:rPr>
-      </w:pPr>
-      <w:r>
-        <w:rPr>
-          <w:rFonts w:ascii="Roboto" w:eastAsia="Roboto" w:hAnsi="Roboto" w:cs="Roboto"/>
-          <w:color w:val="000000"/>
-          <w:sz w:val="24"/>
-          <w:szCs w:val="24"/>
-        </w:rPr>
-        <w:t>SKILLS</w:t>
-      </w:r>
-    </w:p>
-    <w:p>
-      <w:pPr>
-        <w:pBdr>
-          <w:top w:val="single" w:sz="4" w:space="0" w:color="000000"/>
-          <w:left w:val="nil"/>
-          <w:bottom w:val="nil"/>
-          <w:right w:val="nil"/>
-          <w:between w:val="nil"/>
-        </w:pBdr>
-        <w:spacing w:after="0"/>
-        <w:rPr>
-          <w:rFonts w:ascii="Roboto" w:eastAsia="Roboto" w:hAnsi="Roboto" w:cs="Roboto"/>
-          <w:i/>
-          <w:color w:val="000000"/>
-          <w:sz w:val="20"/>
-          <w:szCs w:val="20"/>
-        </w:rPr>
-      </w:pPr>
-    </w:p>
-    <w:p>
-      <w:pPr>
-        <w:pBdr>
-          <w:top w:val="nil"/>
-          <w:left w:val="nil"/>
-          <w:bottom w:val="nil"/>
-          <w:right w:val="nil"/>
-          <w:between w:val="nil"/>
-        </w:pBdr>
-        <w:spacing w:after="0"/>
-        <w:rPr>
-          <w:rFonts w:ascii="Roboto" w:eastAsia="Roboto" w:hAnsi="Roboto" w:cs="Roboto"/>
-          <w:b/>
-          <w:bCs/>
-          <w:color w:val="000000"/>
-          <w:sz w:val="20"/>
-          <w:szCs w:val="20"/>
-        </w:rPr>
-      </w:pPr>
-      <w:r>
-        <w:rPr>
-          <w:rFonts w:ascii="Roboto" w:eastAsia="Roboto" w:hAnsi="Roboto" w:cs="Roboto"/>
-          <w:b/>
-          <w:color w:val="000000"/>
-          <w:sz w:val="20"/>
-          <w:szCs w:val="20"/>
-        </w:rPr>
-        <w:t>Tools:</w:t>
-      </w:r>
-      <w:r>
-        <w:rPr>
-          <w:rFonts w:ascii="Roboto" w:eastAsia="Roboto" w:hAnsi="Roboto" w:cs="Roboto"/>
-          <w:b/>
-          <w:color w:val="000000"/>
-          <w:sz w:val="20"/>
-          <w:szCs w:val="20"/>
-        </w:rPr>
-        <w:t xml:space="preserve"> </w:t>
-      </w:r>
-      <w:r>
-        <w:rPr>
-          <w:rFonts w:ascii="Roboto" w:eastAsia="Roboto" w:hAnsi="Roboto" w:cs="Roboto"/>
-          <w:color w:val="000000"/>
-          <w:sz w:val="20"/>
-          <w:szCs w:val="20"/>
-        </w:rPr>
-        <w:t xml:space="preserve">PyTorch, </w:t>
-      </w:r>
-      <w:r>
-        <w:rPr>
-          <w:rFonts w:ascii="Roboto" w:eastAsia="Roboto" w:hAnsi="Roboto" w:cs="Roboto"/>
-          <w:color w:val="000000"/>
-          <w:sz w:val="20"/>
-          <w:szCs w:val="20"/>
-        </w:rPr>
-        <w:t xml:space="preserve">TensorFlow, </w:t>
-      </w:r>
-      <w:r>
-        <w:rPr>
-          <w:rFonts w:ascii="Roboto" w:eastAsia="Roboto" w:hAnsi="Roboto" w:cs="Roboto"/>
-          <w:color w:val="000000"/>
-          <w:sz w:val="20"/>
-          <w:szCs w:val="20"/>
-        </w:rPr>
-        <w:t xml:space="preserve">Ray, </w:t>
-      </w:r>
-      <w:r>
-        <w:rPr>
-          <w:rFonts w:ascii="Roboto" w:eastAsia="Roboto" w:hAnsi="Roboto" w:cs="Roboto"/>
-          <w:color w:val="000000"/>
-          <w:sz w:val="20"/>
-          <w:szCs w:val="20"/>
-        </w:rPr>
-        <w:t xml:space="preserve">AWS, </w:t>
-      </w:r>
-      <w:r>
-        <w:rPr>
-          <w:rFonts w:ascii="Roboto" w:eastAsia="Roboto" w:hAnsi="Roboto" w:cs="Roboto"/>
-          <w:color w:val="000000"/>
-          <w:sz w:val="20"/>
-          <w:szCs w:val="20"/>
-        </w:rPr>
-        <w:t>Bitbucket CI/CD,</w:t>
-      </w:r>
-      <w:r>
-        <w:rPr>
-          <w:rFonts w:ascii="Roboto" w:eastAsia="Roboto" w:hAnsi="Roboto" w:cs="Roboto"/>
-          <w:color w:val="000000"/>
-          <w:sz w:val="20"/>
-          <w:szCs w:val="20"/>
-        </w:rPr>
-        <w:t xml:space="preserve"> GitHub </w:t>
-      </w:r>
-      <w:r>
-        <w:rPr>
-          <w:rFonts w:ascii="Roboto" w:eastAsia="Roboto" w:hAnsi="Roboto" w:cs="Roboto"/>
-          <w:color w:val="000000"/>
-          <w:sz w:val="20"/>
-          <w:szCs w:val="20"/>
-        </w:rPr>
-        <w:t>CI/CD</w:t>
-      </w:r>
-      <w:r>
-        <w:rPr>
-          <w:rFonts w:ascii="Roboto" w:eastAsia="Roboto" w:hAnsi="Roboto" w:cs="Roboto"/>
-          <w:color w:val="000000"/>
-          <w:sz w:val="20"/>
-          <w:szCs w:val="20"/>
-        </w:rPr>
-        <w:t xml:space="preserve">, </w:t>
-      </w:r>
-      <w:r>
-        <w:rPr>
-          <w:rFonts w:ascii="Roboto" w:eastAsia="Roboto" w:hAnsi="Roboto" w:cs="Roboto"/>
-          <w:color w:val="000000"/>
-          <w:sz w:val="20"/>
-          <w:szCs w:val="20"/>
-        </w:rPr>
-        <w:t xml:space="preserve">pre-commit hooks, </w:t>
-      </w:r>
-      <w:proofErr w:type="spellStart"/>
-      <w:r>
-        <w:rPr>
-          <w:rFonts w:ascii="Roboto" w:eastAsia="Roboto" w:hAnsi="Roboto" w:cs="Roboto"/>
-          <w:color w:val="000000"/>
-          <w:sz w:val="20"/>
-          <w:szCs w:val="20"/>
-        </w:rPr>
-        <w:t>pytest</w:t>
-      </w:r>
-      <w:proofErr w:type="spellEnd"/>
-      <w:r>
-        <w:rPr>
-          <w:rFonts w:ascii="Roboto" w:eastAsia="Roboto" w:hAnsi="Roboto" w:cs="Roboto"/>
-          <w:color w:val="000000"/>
-          <w:sz w:val="20"/>
-          <w:szCs w:val="20"/>
-        </w:rPr>
-        <w:t xml:space="preserve">, </w:t>
-      </w:r>
-      <w:proofErr w:type="spellStart"/>
-      <w:r>
-        <w:rPr>
-          <w:rFonts w:ascii="Roboto" w:eastAsia="Roboto" w:hAnsi="Roboto" w:cs="Roboto"/>
-          <w:color w:val="000000"/>
-          <w:sz w:val="20"/>
-          <w:szCs w:val="20"/>
-        </w:rPr>
-        <w:t>setuptools</w:t>
-      </w:r>
-      <w:proofErr w:type="spellEnd"/>
-      <w:r>
-        <w:rPr>
-          <w:rFonts w:ascii="Roboto" w:eastAsia="Roboto" w:hAnsi="Roboto" w:cs="Roboto"/>
-          <w:color w:val="000000"/>
-          <w:sz w:val="20"/>
-          <w:szCs w:val="20"/>
-        </w:rPr>
-        <w:t>, poetry,</w:t>
-      </w:r>
-      <w:r>
-        <w:rPr>
-          <w:rFonts w:ascii="Roboto" w:eastAsia="Roboto" w:hAnsi="Roboto" w:cs="Roboto"/>
-          <w:color w:val="000000"/>
-          <w:sz w:val="20"/>
-          <w:szCs w:val="20"/>
-        </w:rPr>
-        <w:t xml:space="preserve"> </w:t>
-      </w:r>
-      <w:proofErr w:type="spellStart"/>
-      <w:r>
-        <w:rPr>
-          <w:rFonts w:ascii="Roboto" w:eastAsia="Roboto" w:hAnsi="Roboto" w:cs="Roboto"/>
-          <w:color w:val="000000"/>
-          <w:sz w:val="20"/>
-          <w:szCs w:val="20"/>
-        </w:rPr>
-        <w:t>pypi</w:t>
-      </w:r>
-      <w:proofErr w:type="spellEnd"/>
-      <w:r>
-        <w:rPr>
-          <w:rFonts w:ascii="Roboto" w:eastAsia="Roboto" w:hAnsi="Roboto" w:cs="Roboto"/>
-          <w:color w:val="000000"/>
-          <w:sz w:val="20"/>
-          <w:szCs w:val="20"/>
-        </w:rPr>
-        <w:t>.</w:t>
-      </w:r>
-    </w:p>
-    <w:p>
-      <w:pPr>
-        <w:pBdr>
-          <w:top w:val="nil"/>
-          <w:left w:val="nil"/>
-          <w:bottom w:val="nil"/>
-          <w:right w:val="nil"/>
-          <w:between w:val="nil"/>
-        </w:pBdr>
-        <w:spacing w:after="0"/>
-        <w:rPr>
-          <w:rFonts w:ascii="Roboto" w:eastAsia="Roboto" w:hAnsi="Roboto" w:cs="Roboto"/>
-          <w:color w:val="000000"/>
-          <w:sz w:val="20"/>
-          <w:szCs w:val="20"/>
-        </w:rPr>
-      </w:pPr>
-      <w:r>
-        <w:rPr>
-          <w:rFonts w:ascii="Roboto" w:eastAsia="Roboto" w:hAnsi="Roboto" w:cs="Roboto"/>
-          <w:b/>
-          <w:bCs/>
-          <w:color w:val="000000"/>
-          <w:sz w:val="20"/>
-          <w:szCs w:val="20"/>
-        </w:rPr>
-        <w:t>Skills</w:t>
-      </w:r>
-      <w:r>
-        <w:rPr>
-          <w:rFonts w:ascii="Roboto" w:eastAsia="Roboto" w:hAnsi="Roboto" w:cs="Roboto"/>
-          <w:b/>
-          <w:bCs/>
-          <w:color w:val="000000"/>
-          <w:sz w:val="20"/>
-          <w:szCs w:val="20"/>
-        </w:rPr>
-        <w:t xml:space="preserve">: </w:t>
-      </w:r>
-      <w:r>
-        <w:rPr>
-          <w:rFonts w:ascii="Roboto" w:eastAsia="Roboto" w:hAnsi="Roboto" w:cs="Roboto"/>
-          <w:color w:val="000000"/>
-          <w:sz w:val="20"/>
-          <w:szCs w:val="20"/>
-        </w:rPr>
-        <w:t xml:space="preserve">Deep Learning, </w:t>
-      </w:r>
-      <w:proofErr w:type="spellStart"/>
-      <w:r>
-        <w:rPr>
-          <w:rFonts w:ascii="Roboto" w:eastAsia="Roboto" w:hAnsi="Roboto" w:cs="Roboto"/>
-          <w:color w:val="000000"/>
-          <w:sz w:val="20"/>
-          <w:szCs w:val="20"/>
-        </w:rPr>
-        <w:t>ML</w:t>
-      </w:r>
-      <w:r>
-        <w:rPr>
-          <w:rFonts w:ascii="Roboto" w:eastAsia="Roboto" w:hAnsi="Roboto" w:cs="Roboto"/>
-          <w:color w:val="000000"/>
-          <w:sz w:val="20"/>
-          <w:szCs w:val="20"/>
-        </w:rPr>
-        <w:t>O</w:t>
-      </w:r>
-      <w:r>
-        <w:rPr>
-          <w:rFonts w:ascii="Roboto" w:eastAsia="Roboto" w:hAnsi="Roboto" w:cs="Roboto"/>
-          <w:color w:val="000000"/>
-          <w:sz w:val="20"/>
-          <w:szCs w:val="20"/>
-        </w:rPr>
-        <w:t>ps</w:t>
-      </w:r>
-      <w:proofErr w:type="spellEnd"/>
-      <w:r>
-        <w:rPr>
-          <w:rFonts w:ascii="Roboto" w:eastAsia="Roboto" w:hAnsi="Roboto" w:cs="Roboto"/>
-          <w:color w:val="000000"/>
-          <w:sz w:val="20"/>
-          <w:szCs w:val="20"/>
-        </w:rPr>
-        <w:t xml:space="preserve">, Data Engineering, </w:t>
-      </w:r>
-      <w:r>
-        <w:rPr>
-          <w:rFonts w:ascii="Roboto" w:eastAsia="Roboto" w:hAnsi="Roboto" w:cs="Roboto"/>
-          <w:color w:val="000000"/>
-          <w:sz w:val="20"/>
-          <w:szCs w:val="20"/>
-        </w:rPr>
-        <w:t>py</w:t>
-      </w:r>
-      <w:r>
-        <w:rPr>
-          <w:rFonts w:ascii="Roboto" w:eastAsia="Roboto" w:hAnsi="Roboto" w:cs="Roboto"/>
-          <w:color w:val="000000"/>
-          <w:sz w:val="20"/>
-          <w:szCs w:val="20"/>
-        </w:rPr>
-        <w:t>thon packa</w:t>
-      </w:r>
-      <w:r>
-        <w:rPr>
-          <w:rFonts w:ascii="Roboto" w:eastAsia="Roboto" w:hAnsi="Roboto" w:cs="Roboto"/>
-          <w:color w:val="000000"/>
-          <w:sz w:val="20"/>
-          <w:szCs w:val="20"/>
-        </w:rPr>
-        <w:t>ging</w:t>
-      </w:r>
-      <w:r>
-        <w:rPr>
-          <w:rFonts w:ascii="Roboto" w:eastAsia="Roboto" w:hAnsi="Roboto" w:cs="Roboto"/>
-          <w:color w:val="000000"/>
-          <w:sz w:val="20"/>
-          <w:szCs w:val="20"/>
-        </w:rPr>
-        <w:t xml:space="preserve">, testing, </w:t>
-      </w:r>
-      <w:r>
-        <w:rPr>
-          <w:rFonts w:ascii="Roboto" w:eastAsia="Roboto" w:hAnsi="Roboto" w:cs="Roboto"/>
-          <w:color w:val="000000"/>
-          <w:sz w:val="20"/>
-          <w:szCs w:val="20"/>
-        </w:rPr>
-        <w:t>documentation</w:t>
-      </w:r>
-      <w:r>
-        <w:rPr>
-          <w:rFonts w:ascii="Roboto" w:eastAsia="Roboto" w:hAnsi="Roboto" w:cs="Roboto"/>
-          <w:color w:val="000000"/>
-          <w:sz w:val="20"/>
-          <w:szCs w:val="20"/>
-        </w:rPr>
-        <w:t>, open-source maintenance</w:t>
+      <w:r>
+        <w:rPr>
+          <w:rFonts w:ascii="Roboto" w:eastAsia="Roboto" w:hAnsi="Roboto" w:cs="Roboto"/>
+          <w:color w:val="000000"/>
+          <w:sz w:val="20"/>
+          <w:szCs w:val="20"/>
+        </w:rPr>
+        <w:t xml:space="preserve">python packaging, </w:t>
+      </w:r>
+      <w:r>
+        <w:rPr>
+          <w:rFonts w:ascii="Roboto" w:eastAsia="Roboto" w:hAnsi="Roboto" w:cs="Roboto"/>
+          <w:color w:val="000000"/>
+          <w:sz w:val="20"/>
+          <w:szCs w:val="20"/>
+        </w:rPr>
+        <w:t xml:space="preserve">open-source </w:t>
+      </w:r>
+      <w:r>
+        <w:rPr>
+          <w:rFonts w:ascii="Roboto" w:eastAsia="Roboto" w:hAnsi="Roboto" w:cs="Roboto"/>
+          <w:color w:val="000000"/>
+          <w:sz w:val="20"/>
+          <w:szCs w:val="20"/>
+        </w:rPr>
+        <w:t>development</w:t>
       </w:r>
       <w:r>
         <w:rPr>
@@ -3260,7 +3356,7 @@
 </file>
 
 <file path=word/numbering.xml><?xml version="1.0" encoding="utf-8"?>
-<w:numbering xmlns:wpc="http://schemas.microsoft.com/office/word/2010/wordprocessingCanvas" xmlns:cx="http://schemas.microsoft.com/office/drawing/2014/chartex" xmlns:cx1="http://schemas.microsoft.com/office/drawing/2015/9/8/chartex" xmlns:cx2="http://schemas.microsoft.com/office/drawing/2015/10/21/chartex" xmlns:cx3="http://schemas.microsoft.com/office/drawing/2016/5/9/chartex" xmlns:cx4="http://schemas.microsoft.com/office/drawing/2016/5/10/chartex" xmlns:cx5="http://schemas.microsoft.com/office/drawing/2016/5/11/chartex" xmlns:cx6="http://schemas.microsoft.com/office/drawing/2016/5/12/chartex" xmlns:cx7="http://schemas.microsoft.com/office/drawing/2016/5/13/chartex" xmlns:cx8="http://schemas.microsoft.com/office/drawing/2016/5/14/chartex" xmlns:mc="http://schemas.openxmlformats.org/markup-compatibility/2006" xmlns:aink="http://schemas.microsoft.com/office/drawing/2016/ink" xmlns:am3d="http://schemas.microsoft.com/office/drawing/2017/model3d" xmlns:o="urn:schemas-microsoft-com:office:office" xmlns:oel="http://schemas.microsoft.com/office/2019/extlst" xmlns:r="http://schemas.openxmlformats.org/officeDocument/2006/relationships" xmlns:m="http://schemas.openxmlformats.org/officeDocument/2006/math" xmlns:v="urn:schemas-microsoft-com:vml" xmlns:wp14="http://schemas.microsoft.com/office/word/2010/wordprocessingDrawing" xmlns:wp="http://schemas.openxmlformats.org/drawingml/2006/wordprocessingDrawing" xmlns:w10="urn:schemas-microsoft-com:office:word" xmlns:w="http://schemas.openxmlformats.org/wordprocessingml/2006/main" xmlns:w14="http://schemas.microsoft.com/office/word/2010/wordml" xmlns:w15="http://schemas.microsoft.com/office/word/2012/wordml" xmlns:w16cex="http://schemas.microsoft.com/office/word/2018/wordml/cex" xmlns:w16cid="http://schemas.microsoft.com/office/word/2016/wordml/cid" xmlns:w16="http://schemas.microsoft.com/office/word/2018/wordml" xmlns:w16sdtdh="http://schemas.microsoft.com/office/word/2020/wordml/sdtdatahash" xmlns:w16se="http://schemas.microsoft.com/office/word/2015/wordml/symex" xmlns:wpg="http://schemas.microsoft.com/office/word/2010/wordprocessingGroup" xmlns:wpi="http://schemas.microsoft.com/office/word/2010/wordprocessingInk" xmlns:wne="http://schemas.microsoft.com/office/word/2006/wordml" xmlns:wps="http://schemas.microsoft.com/office/word/2010/wordprocessingShape" mc:Ignorable="w14 w15 w16se w16cid w16 w16cex w16sdtdh wp14">
+<w:numbering xmlns:wpc="http://schemas.microsoft.com/office/word/2010/wordprocessingCanvas" xmlns:cx="http://schemas.microsoft.com/office/drawing/2014/chartex" xmlns:cx1="http://schemas.microsoft.com/office/drawing/2015/9/8/chartex" xmlns:cx2="http://schemas.microsoft.com/office/drawing/2015/10/21/chartex" xmlns:cx3="http://schemas.microsoft.com/office/drawing/2016/5/9/chartex" xmlns:cx4="http://schemas.microsoft.com/office/drawing/2016/5/10/chartex" xmlns:cx5="http://schemas.microsoft.com/office/drawing/2016/5/11/chartex" xmlns:cx6="http://schemas.microsoft.com/office/drawing/2016/5/12/chartex" xmlns:cx7="http://schemas.microsoft.com/office/drawing/2016/5/13/chartex" xmlns:cx8="http://schemas.microsoft.com/office/drawing/2016/5/14/chartex" xmlns:mc="http://schemas.openxmlformats.org/markup-compatibility/2006" xmlns:aink="http://schemas.microsoft.com/office/drawing/2016/ink" xmlns:am3d="http://schemas.microsoft.com/office/drawing/2017/model3d" xmlns:o="urn:schemas-microsoft-com:office:office" xmlns:oel="http://schemas.microsoft.com/office/2019/extlst" xmlns:r="http://schemas.openxmlformats.org/officeDocument/2006/relationships" xmlns:m="http://schemas.openxmlformats.org/officeDocument/2006/math" xmlns:v="urn:schemas-microsoft-com:vml" xmlns:wp14="http://schemas.microsoft.com/office/word/2010/wordprocessingDrawing" xmlns:wp="http://schemas.openxmlformats.org/drawingml/2006/wordprocessingDrawing" xmlns:w10="urn:schemas-microsoft-com:office:word" xmlns:w="http://schemas.openxmlformats.org/wordprocessingml/2006/main" xmlns:w14="http://schemas.microsoft.com/office/word/2010/wordml" xmlns:w15="http://schemas.microsoft.com/office/word/2012/wordml" xmlns:w16cex="http://schemas.microsoft.com/office/word/2018/wordml/cex" xmlns:w16cid="http://schemas.microsoft.com/office/word/2016/wordml/cid" xmlns:w16="http://schemas.microsoft.com/office/word/2018/wordml" xmlns:w16du="http://schemas.microsoft.com/office/word/2023/wordml/word16du" xmlns:w16sdtdh="http://schemas.microsoft.com/office/word/2020/wordml/sdtdatahash" xmlns:w16se="http://schemas.microsoft.com/office/word/2015/wordml/symex" xmlns:wpg="http://schemas.microsoft.com/office/word/2010/wordprocessingGroup" xmlns:wpi="http://schemas.microsoft.com/office/word/2010/wordprocessingInk" xmlns:wne="http://schemas.microsoft.com/office/word/2006/wordml" xmlns:wps="http://schemas.microsoft.com/office/word/2010/wordprocessingShape" mc:Ignorable="w14 w15 w16se w16cid w16 w16cex w16sdtdh wp14">
   <w:abstractNum w:abstractNumId="0" w15:restartNumberingAfterBreak="0">
     <w:nsid w:val="0C8A4140"/>
     <w:multiLevelType w:val="hybridMultilevel"/>

</xml_diff>

<commit_message>
Fix wrong resume version
</commit_message>
<xml_diff>
--- a/src/docx/resume.docx
+++ b/src/docx/resume.docx
@@ -34,6 +34,10 @@
     </w:p>
     <w:sdt>
       <w:sdtPr>
+        <w:rPr>
+          <w:sz w:val="20"/>
+          <w:szCs w:val="20"/>
+        </w:rPr>
         <w:tag w:val="goog_rdk_0"/>
         <w:id w:val="1365870919"/>
       </w:sdtPr>
@@ -57,17 +61,26 @@
             <w:rPr>
               <w:rFonts w:ascii="Arial Unicode MS" w:eastAsia="Arial Unicode MS" w:hAnsi="Arial Unicode MS" w:cs="Arial Unicode MS"/>
               <w:color w:val="1A1A1A" w:themeColor="background1" w:themeShade="1A"/>
+              <w:sz w:val="20"/>
+              <w:szCs w:val="20"/>
             </w:rPr>
           </w:pPr>
           <w:hyperlink r:id="rId6" w:history="1">
             <w:r>
               <w:rPr>
                 <w:rStyle w:val="Hyperlink"/>
+                <w:rFonts w:ascii="Arial Unicode MS" w:eastAsia="Arial Unicode MS" w:hAnsi="Arial Unicode MS" w:cs="Arial Unicode MS"/>
+                <w:sz w:val="20"/>
+                <w:szCs w:val="20"/>
               </w:rPr>
               <w:t>elliottower.github.io</w:t>
             </w:r>
           </w:hyperlink>
           <w:r>
+            <w:rPr>
+              <w:sz w:val="20"/>
+              <w:szCs w:val="20"/>
+            </w:rPr>
             <w:t xml:space="preserve"> | </w:t>
           </w:r>
           <w:hyperlink r:id="rId7" w:history="1">
@@ -75,6 +88,8 @@
               <w:rPr>
                 <w:rStyle w:val="Hyperlink"/>
                 <w:rFonts w:ascii="Arial Unicode MS" w:eastAsia="Arial Unicode MS" w:hAnsi="Arial Unicode MS" w:cs="Arial Unicode MS"/>
+                <w:sz w:val="20"/>
+                <w:szCs w:val="20"/>
               </w:rPr>
               <w:t>elliot@elliottower.com</w:t>
             </w:r>
@@ -83,6 +98,8 @@
             <w:rPr>
               <w:rFonts w:ascii="Arial Unicode MS" w:eastAsia="Arial Unicode MS" w:hAnsi="Arial Unicode MS" w:cs="Arial Unicode MS"/>
               <w:color w:val="1A1A1A" w:themeColor="background1" w:themeShade="1A"/>
+              <w:sz w:val="20"/>
+              <w:szCs w:val="20"/>
             </w:rPr>
             <w:t xml:space="preserve"> </w:t>
           </w:r>
@@ -90,6 +107,8 @@
             <w:rPr>
               <w:rFonts w:ascii="Arial Unicode MS" w:eastAsia="Arial Unicode MS" w:hAnsi="Arial Unicode MS" w:cs="Arial Unicode MS"/>
               <w:color w:val="1A1A1A" w:themeColor="background1" w:themeShade="1A"/>
+              <w:sz w:val="20"/>
+              <w:szCs w:val="20"/>
             </w:rPr>
             <w:t>| Newton, MA</w:t>
           </w:r>
@@ -717,7 +736,7 @@
           <w:sz w:val="20"/>
           <w:szCs w:val="20"/>
         </w:rPr>
-        <w:t>Software Engineer</w:t>
+        <w:t xml:space="preserve">Software Engineer </w:t>
       </w:r>
       <w:r>
         <w:rPr>
@@ -727,7 +746,7 @@
           <w:sz w:val="20"/>
           <w:szCs w:val="20"/>
         </w:rPr>
-        <w:t xml:space="preserve"> — </w:t>
+        <w:t xml:space="preserve">— </w:t>
       </w:r>
       <w:r>
         <w:rPr>
@@ -871,7 +890,47 @@
           <w:sz w:val="20"/>
           <w:szCs w:val="20"/>
         </w:rPr>
-        <w:t xml:space="preserve">Project manager &amp; primary maintainer for </w:t>
+        <w:t>Project manager</w:t>
+      </w:r>
+      <w:r>
+        <w:rPr>
+          <w:rFonts w:ascii="Roboto" w:eastAsia="Roboto" w:hAnsi="Roboto" w:cs="Roboto"/>
+          <w:bCs/>
+          <w:color w:val="000000"/>
+          <w:sz w:val="20"/>
+          <w:szCs w:val="20"/>
+        </w:rPr>
+        <w:t xml:space="preserve"> and </w:t>
+      </w:r>
+      <w:r>
+        <w:rPr>
+          <w:rFonts w:ascii="Roboto" w:eastAsia="Roboto" w:hAnsi="Roboto" w:cs="Roboto"/>
+          <w:bCs/>
+          <w:color w:val="000000"/>
+          <w:sz w:val="20"/>
+          <w:szCs w:val="20"/>
+        </w:rPr>
+        <w:t xml:space="preserve">lead </w:t>
+      </w:r>
+      <w:r>
+        <w:rPr>
+          <w:rFonts w:ascii="Roboto" w:eastAsia="Roboto" w:hAnsi="Roboto" w:cs="Roboto"/>
+          <w:bCs/>
+          <w:color w:val="000000"/>
+          <w:sz w:val="20"/>
+          <w:szCs w:val="20"/>
+        </w:rPr>
+        <w:t>developer of</w:t>
+      </w:r>
+      <w:r>
+        <w:rPr>
+          <w:rFonts w:ascii="Roboto" w:eastAsia="Roboto" w:hAnsi="Roboto" w:cs="Roboto"/>
+          <w:bCs/>
+          <w:color w:val="000000"/>
+          <w:sz w:val="20"/>
+          <w:szCs w:val="20"/>
+        </w:rPr>
+        <w:t xml:space="preserve"> </w:t>
       </w:r>
       <w:r>
         <w:rPr>
@@ -893,7 +952,37 @@
           <w:sz w:val="20"/>
           <w:szCs w:val="20"/>
         </w:rPr>
-        <w:t>—the standard API for multi-agent reinforcement learning (RL).</w:t>
+        <w:t>—</w:t>
+      </w:r>
+      <w:r>
+        <w:rPr>
+          <w:rFonts w:ascii="Roboto" w:eastAsia="Roboto" w:hAnsi="Roboto" w:cs="Roboto"/>
+          <w:bCs/>
+          <w:color w:val="000000"/>
+          <w:sz w:val="20"/>
+          <w:szCs w:val="20"/>
+        </w:rPr>
+        <w:t>the standard API for multi-agent reinforcement learning (</w:t>
+      </w:r>
+      <w:r>
+        <w:rPr>
+          <w:rFonts w:ascii="Roboto" w:eastAsia="Roboto" w:hAnsi="Roboto" w:cs="Roboto"/>
+          <w:bCs/>
+          <w:color w:val="000000"/>
+          <w:sz w:val="20"/>
+          <w:szCs w:val="20"/>
+        </w:rPr>
+        <w:t>MA</w:t>
+      </w:r>
+      <w:r>
+        <w:rPr>
+          <w:rFonts w:ascii="Roboto" w:eastAsia="Roboto" w:hAnsi="Roboto" w:cs="Roboto"/>
+          <w:bCs/>
+          <w:color w:val="000000"/>
+          <w:sz w:val="20"/>
+          <w:szCs w:val="20"/>
+        </w:rPr>
+        <w:t>RL).</w:t>
       </w:r>
     </w:p>
     <w:p>
@@ -920,7 +1009,57 @@
           <w:sz w:val="20"/>
           <w:szCs w:val="20"/>
         </w:rPr>
-        <w:t xml:space="preserve">Developed and cut major releases for </w:t>
+        <w:t xml:space="preserve">Developed </w:t>
+      </w:r>
+      <w:r>
+        <w:rPr>
+          <w:rFonts w:ascii="Roboto" w:eastAsia="Roboto" w:hAnsi="Roboto" w:cs="Roboto"/>
+          <w:bCs/>
+          <w:color w:val="000000"/>
+          <w:sz w:val="20"/>
+          <w:szCs w:val="20"/>
+        </w:rPr>
+        <w:t xml:space="preserve">&amp; cut </w:t>
+      </w:r>
+      <w:r>
+        <w:rPr>
+          <w:rFonts w:ascii="Roboto" w:eastAsia="Roboto" w:hAnsi="Roboto" w:cs="Roboto"/>
+          <w:bCs/>
+          <w:color w:val="000000"/>
+          <w:sz w:val="20"/>
+          <w:szCs w:val="20"/>
+        </w:rPr>
+        <w:t>mature</w:t>
+      </w:r>
+      <w:r>
+        <w:rPr>
+          <w:rFonts w:ascii="Roboto" w:eastAsia="Roboto" w:hAnsi="Roboto" w:cs="Roboto"/>
+          <w:bCs/>
+          <w:color w:val="000000"/>
+          <w:sz w:val="20"/>
+          <w:szCs w:val="20"/>
+        </w:rPr>
+        <w:t xml:space="preserve"> </w:t>
+      </w:r>
+      <w:r>
+        <w:rPr>
+          <w:rFonts w:ascii="Roboto" w:eastAsia="Roboto" w:hAnsi="Roboto" w:cs="Roboto"/>
+          <w:bCs/>
+          <w:color w:val="000000"/>
+          <w:sz w:val="20"/>
+          <w:szCs w:val="20"/>
+        </w:rPr>
+        <w:t>release for</w:t>
+      </w:r>
+      <w:r>
+        <w:rPr>
+          <w:rFonts w:ascii="Roboto" w:eastAsia="Roboto" w:hAnsi="Roboto" w:cs="Roboto"/>
+          <w:bCs/>
+          <w:color w:val="000000"/>
+          <w:sz w:val="20"/>
+          <w:szCs w:val="20"/>
+        </w:rPr>
+        <w:t xml:space="preserve"> </w:t>
       </w:r>
       <w:r>
         <w:rPr>
@@ -932,17 +1071,7 @@
           <w:sz w:val="20"/>
           <w:szCs w:val="20"/>
         </w:rPr>
-        <w:t xml:space="preserve">PettingZoo </w:t>
-      </w:r>
-      <w:r>
-        <w:rPr>
-          <w:rFonts w:ascii="Roboto" w:eastAsia="Roboto" w:hAnsi="Roboto" w:cs="Roboto"/>
-          <w:bCs/>
-          <w:color w:val="000000"/>
-          <w:sz w:val="20"/>
-          <w:szCs w:val="20"/>
-        </w:rPr>
-        <w:t xml:space="preserve">and </w:t>
+        <w:t>Shimmy</w:t>
       </w:r>
       <w:r>
         <w:rPr>
@@ -954,27 +1083,99 @@
           <w:sz w:val="20"/>
           <w:szCs w:val="20"/>
         </w:rPr>
-        <w:t>Shimmy</w:t>
-      </w:r>
-      <w:r>
-        <w:rPr>
-          <w:rFonts w:ascii="Roboto" w:eastAsia="Roboto" w:hAnsi="Roboto" w:cs="Roboto"/>
-          <w:bCs/>
-          <w:color w:val="000000"/>
-          <w:sz w:val="20"/>
-          <w:szCs w:val="20"/>
-        </w:rPr>
-        <w:t xml:space="preserve"> (API conversion tool</w:t>
-      </w:r>
-      <w:r>
-        <w:rPr>
-          <w:rFonts w:ascii="Roboto" w:eastAsia="Roboto" w:hAnsi="Roboto" w:cs="Roboto"/>
-          <w:bCs/>
-          <w:color w:val="000000"/>
-          <w:sz w:val="20"/>
-          <w:szCs w:val="20"/>
-        </w:rPr>
-        <w:t xml:space="preserve"> for external RL environments</w:t>
+        <w:t>—</w:t>
+      </w:r>
+      <w:r>
+        <w:rPr>
+          <w:rFonts w:ascii="Roboto" w:eastAsia="Roboto" w:hAnsi="Roboto" w:cs="Roboto"/>
+          <w:bCs/>
+          <w:i/>
+          <w:iCs/>
+          <w:color w:val="000000"/>
+          <w:sz w:val="20"/>
+          <w:szCs w:val="20"/>
+        </w:rPr>
+        <w:t xml:space="preserve">an </w:t>
+      </w:r>
+      <w:r>
+        <w:rPr>
+          <w:rFonts w:ascii="Roboto" w:eastAsia="Roboto" w:hAnsi="Roboto" w:cs="Roboto"/>
+          <w:bCs/>
+          <w:color w:val="000000"/>
+          <w:sz w:val="20"/>
+          <w:szCs w:val="20"/>
+        </w:rPr>
+        <w:t xml:space="preserve">API </w:t>
+      </w:r>
+      <w:r>
+        <w:rPr>
+          <w:rFonts w:ascii="Roboto" w:eastAsia="Roboto" w:hAnsi="Roboto" w:cs="Roboto"/>
+          <w:bCs/>
+          <w:color w:val="000000"/>
+          <w:sz w:val="20"/>
+          <w:szCs w:val="20"/>
+        </w:rPr>
+        <w:t>compatibility</w:t>
+      </w:r>
+      <w:r>
+        <w:rPr>
+          <w:rFonts w:ascii="Roboto" w:eastAsia="Roboto" w:hAnsi="Roboto" w:cs="Roboto"/>
+          <w:bCs/>
+          <w:color w:val="000000"/>
+          <w:sz w:val="20"/>
+          <w:szCs w:val="20"/>
+        </w:rPr>
+        <w:t xml:space="preserve"> tool</w:t>
+      </w:r>
+      <w:r>
+        <w:rPr>
+          <w:rFonts w:ascii="Roboto" w:eastAsia="Roboto" w:hAnsi="Roboto" w:cs="Roboto"/>
+          <w:bCs/>
+          <w:color w:val="000000"/>
+          <w:sz w:val="20"/>
+          <w:szCs w:val="20"/>
+        </w:rPr>
+        <w:t xml:space="preserve"> for </w:t>
+      </w:r>
+      <w:r>
+        <w:rPr>
+          <w:rFonts w:ascii="Roboto" w:eastAsia="Roboto" w:hAnsi="Roboto" w:cs="Roboto"/>
+          <w:bCs/>
+          <w:color w:val="000000"/>
+          <w:sz w:val="20"/>
+          <w:szCs w:val="20"/>
+        </w:rPr>
+        <w:t>popular</w:t>
+      </w:r>
+      <w:r>
+        <w:rPr>
+          <w:rFonts w:ascii="Roboto" w:eastAsia="Roboto" w:hAnsi="Roboto" w:cs="Roboto"/>
+          <w:bCs/>
+          <w:color w:val="000000"/>
+          <w:sz w:val="20"/>
+          <w:szCs w:val="20"/>
+        </w:rPr>
+        <w:t xml:space="preserve"> RL environments</w:t>
+      </w:r>
+      <w:r>
+        <w:rPr>
+          <w:rFonts w:ascii="Roboto" w:eastAsia="Roboto" w:hAnsi="Roboto" w:cs="Roboto"/>
+          <w:bCs/>
+          <w:color w:val="000000"/>
+          <w:sz w:val="20"/>
+          <w:szCs w:val="20"/>
+        </w:rPr>
+        <w:t xml:space="preserve"> (e.g., DM </w:t>
+      </w:r>
+      <w:r>
+        <w:rPr>
+          <w:rFonts w:ascii="Roboto" w:eastAsia="Roboto" w:hAnsi="Roboto" w:cs="Roboto"/>
+          <w:bCs/>
+          <w:color w:val="000000"/>
+          <w:sz w:val="20"/>
+          <w:szCs w:val="20"/>
+        </w:rPr>
+        <w:t>Control</w:t>
       </w:r>
       <w:r>
         <w:rPr>
@@ -997,167 +1198,43 @@
         <w:spacing w:after="0" w:line="300" w:lineRule="auto"/>
         <w:rPr>
           <w:rFonts w:ascii="Roboto" w:eastAsia="Roboto" w:hAnsi="Roboto" w:cs="Roboto"/>
-          <w:b/>
-          <w:color w:val="000000"/>
-          <w:sz w:val="20"/>
-          <w:szCs w:val="20"/>
-        </w:rPr>
-      </w:pPr>
-      <w:r>
-        <w:rPr>
-          <w:rFonts w:ascii="Roboto" w:eastAsia="Roboto" w:hAnsi="Roboto" w:cs="Roboto"/>
-          <w:bCs/>
-          <w:color w:val="000000"/>
-          <w:sz w:val="20"/>
-          <w:szCs w:val="20"/>
-        </w:rPr>
-        <w:t xml:space="preserve">Contributions to </w:t>
-      </w:r>
-      <w:r>
-        <w:rPr>
-          <w:rFonts w:ascii="Roboto" w:eastAsia="Roboto" w:hAnsi="Roboto" w:cs="Roboto"/>
-          <w:bCs/>
-          <w:i/>
-          <w:iCs/>
-          <w:color w:val="000000"/>
-          <w:sz w:val="20"/>
-          <w:szCs w:val="20"/>
-        </w:rPr>
-        <w:t>Gymnasium</w:t>
-      </w:r>
-      <w:r>
-        <w:rPr>
-          <w:rFonts w:ascii="Roboto" w:eastAsia="Roboto" w:hAnsi="Roboto" w:cs="Roboto"/>
-          <w:bCs/>
-          <w:color w:val="000000"/>
-          <w:sz w:val="20"/>
-          <w:szCs w:val="20"/>
-        </w:rPr>
-        <w:t xml:space="preserve"> (standard API for single-agent RL), </w:t>
-      </w:r>
-      <w:r>
-        <w:rPr>
-          <w:rFonts w:ascii="Roboto" w:eastAsia="Roboto" w:hAnsi="Roboto" w:cs="Roboto"/>
-          <w:bCs/>
-          <w:i/>
-          <w:iCs/>
-          <w:color w:val="000000"/>
-          <w:sz w:val="20"/>
-          <w:szCs w:val="20"/>
-        </w:rPr>
-        <w:t>Minigrid</w:t>
-      </w:r>
-      <w:r>
-        <w:rPr>
-          <w:rFonts w:ascii="Roboto" w:eastAsia="Roboto" w:hAnsi="Roboto" w:cs="Roboto"/>
-          <w:bCs/>
-          <w:color w:val="000000"/>
-          <w:sz w:val="20"/>
-          <w:szCs w:val="20"/>
-        </w:rPr>
-        <w:t xml:space="preserve"> (easily</w:t>
-      </w:r>
-      <w:r>
-        <w:rPr>
-          <w:rFonts w:ascii="Roboto" w:eastAsia="Roboto" w:hAnsi="Roboto" w:cs="Roboto"/>
-          <w:bCs/>
-          <w:color w:val="000000"/>
-          <w:sz w:val="20"/>
-          <w:szCs w:val="20"/>
-        </w:rPr>
-        <w:t xml:space="preserve"> </w:t>
-      </w:r>
-      <w:r>
-        <w:rPr>
-          <w:rFonts w:ascii="Roboto" w:eastAsia="Roboto" w:hAnsi="Roboto" w:cs="Roboto"/>
-          <w:bCs/>
-          <w:color w:val="000000"/>
-          <w:sz w:val="20"/>
-          <w:szCs w:val="20"/>
-        </w:rPr>
-        <w:t xml:space="preserve">configurable </w:t>
-      </w:r>
-      <w:r>
-        <w:rPr>
-          <w:rFonts w:ascii="Roboto" w:eastAsia="Roboto" w:hAnsi="Roboto" w:cs="Roboto"/>
-          <w:bCs/>
-          <w:color w:val="000000"/>
-          <w:sz w:val="20"/>
-          <w:szCs w:val="20"/>
-        </w:rPr>
-        <w:t>gridworld</w:t>
-      </w:r>
-      <w:r>
-        <w:rPr>
-          <w:rFonts w:ascii="Roboto" w:eastAsia="Roboto" w:hAnsi="Roboto" w:cs="Roboto"/>
-          <w:bCs/>
-          <w:color w:val="000000"/>
-          <w:sz w:val="20"/>
-          <w:szCs w:val="20"/>
-        </w:rPr>
-        <w:t xml:space="preserve"> environments).</w:t>
-      </w:r>
-    </w:p>
-    <w:p>
-      <w:pPr>
-        <w:spacing w:after="0" w:line="300" w:lineRule="auto"/>
-        <w:rPr>
-          <w:rFonts w:ascii="Roboto" w:eastAsia="Roboto" w:hAnsi="Roboto" w:cs="Roboto"/>
-          <w:b/>
-          <w:color w:val="000000"/>
-          <w:sz w:val="20"/>
-          <w:szCs w:val="20"/>
-        </w:rPr>
-      </w:pPr>
-    </w:p>
-    <w:p>
-      <w:pPr>
-        <w:spacing w:after="0" w:line="300" w:lineRule="auto"/>
-        <w:rPr>
-          <w:rFonts w:ascii="Roboto" w:eastAsia="Roboto" w:hAnsi="Roboto" w:cs="Roboto"/>
-          <w:color w:val="000000"/>
-          <w:sz w:val="20"/>
-          <w:szCs w:val="20"/>
-        </w:rPr>
-      </w:pPr>
-      <w:r>
-        <w:rPr>
-          <w:rFonts w:ascii="Roboto" w:eastAsia="Roboto" w:hAnsi="Roboto" w:cs="Roboto"/>
-          <w:b/>
-          <w:color w:val="000000"/>
-          <w:sz w:val="20"/>
-          <w:szCs w:val="20"/>
-        </w:rPr>
-        <w:t>Research Intern — I</w:t>
-      </w:r>
-      <w:r>
-        <w:rPr>
-          <w:rFonts w:ascii="Roboto" w:eastAsia="Roboto" w:hAnsi="Roboto" w:cs="Roboto"/>
-          <w:b/>
-          <w:color w:val="000000"/>
-          <w:sz w:val="20"/>
-          <w:szCs w:val="20"/>
-        </w:rPr>
-        <w:t>nformation Extraction and Synthesis Laboratory</w:t>
-      </w:r>
-      <w:r>
-        <w:rPr>
-          <w:rFonts w:ascii="Roboto" w:eastAsia="Roboto" w:hAnsi="Roboto" w:cs="Roboto"/>
-          <w:b/>
-          <w:color w:val="000000"/>
-          <w:sz w:val="20"/>
-          <w:szCs w:val="20"/>
-        </w:rPr>
-        <w:t xml:space="preserve"> (IESL)                                           </w:t>
-      </w:r>
-      <w:r>
-        <w:rPr>
-          <w:rFonts w:ascii="Roboto" w:eastAsia="Roboto" w:hAnsi="Roboto" w:cs="Roboto"/>
-          <w:color w:val="000000"/>
-          <w:sz w:val="20"/>
-          <w:szCs w:val="20"/>
-        </w:rPr>
-        <w:t>Jun. 2021 – Aug. 2021</w:t>
+          <w:bCs/>
+          <w:color w:val="000000"/>
+          <w:sz w:val="20"/>
+          <w:szCs w:val="20"/>
+        </w:rPr>
+      </w:pPr>
+      <w:r>
+        <w:rPr>
+          <w:rFonts w:ascii="Roboto" w:eastAsia="Roboto" w:hAnsi="Roboto" w:cs="Roboto"/>
+          <w:bCs/>
+          <w:color w:val="000000"/>
+          <w:sz w:val="20"/>
+          <w:szCs w:val="20"/>
+        </w:rPr>
+        <w:t xml:space="preserve">Fixed major API inconsistencies, created </w:t>
+      </w:r>
+      <w:proofErr w:type="spellStart"/>
+      <w:r>
+        <w:rPr>
+          <w:rFonts w:ascii="Roboto" w:eastAsia="Roboto" w:hAnsi="Roboto" w:cs="Roboto"/>
+          <w:bCs/>
+          <w:color w:val="000000"/>
+          <w:sz w:val="20"/>
+          <w:szCs w:val="20"/>
+        </w:rPr>
+        <w:t>Dockerfiles</w:t>
+      </w:r>
+      <w:proofErr w:type="spellEnd"/>
+      <w:r>
+        <w:rPr>
+          <w:rFonts w:ascii="Roboto" w:eastAsia="Roboto" w:hAnsi="Roboto" w:cs="Roboto"/>
+          <w:bCs/>
+          <w:color w:val="000000"/>
+          <w:sz w:val="20"/>
+          <w:szCs w:val="20"/>
+        </w:rPr>
+        <w:t>, expanded automated testing, documentation overhaul, tutorials.</w:t>
       </w:r>
     </w:p>
     <w:p>
@@ -1170,33 +1247,35 @@
         <w:spacing w:after="0" w:line="300" w:lineRule="auto"/>
         <w:rPr>
           <w:rFonts w:ascii="Roboto" w:eastAsia="Roboto" w:hAnsi="Roboto" w:cs="Roboto"/>
-          <w:color w:val="000000"/>
-          <w:sz w:val="20"/>
-          <w:szCs w:val="20"/>
-        </w:rPr>
-      </w:pPr>
-      <w:r>
-        <w:rPr>
-          <w:rFonts w:ascii="Roboto" w:eastAsia="Roboto" w:hAnsi="Roboto" w:cs="Roboto"/>
-          <w:color w:val="000000"/>
-          <w:sz w:val="20"/>
-          <w:szCs w:val="20"/>
-        </w:rPr>
-        <w:t>Collaborated to create</w:t>
-      </w:r>
-      <w:r>
-        <w:rPr>
-          <w:rFonts w:ascii="Roboto" w:eastAsia="Roboto" w:hAnsi="Roboto" w:cs="Roboto"/>
-          <w:color w:val="000000"/>
-          <w:sz w:val="20"/>
-          <w:szCs w:val="20"/>
-        </w:rPr>
-        <w:t xml:space="preserve"> novel architecture</w:t>
-      </w:r>
-      <w:r>
-        <w:rPr>
-          <w:rFonts w:ascii="Roboto" w:eastAsia="Roboto" w:hAnsi="Roboto" w:cs="Roboto"/>
           <w:b/>
+          <w:color w:val="000000"/>
+          <w:sz w:val="20"/>
+          <w:szCs w:val="20"/>
+        </w:rPr>
+      </w:pPr>
+      <w:r>
+        <w:rPr>
+          <w:rFonts w:ascii="Roboto" w:eastAsia="Roboto" w:hAnsi="Roboto" w:cs="Roboto"/>
+          <w:bCs/>
+          <w:color w:val="000000"/>
+          <w:sz w:val="20"/>
+          <w:szCs w:val="20"/>
+        </w:rPr>
+        <w:t>Onboarded new projects, created onboarding materials: release note templates</w:t>
+      </w:r>
+      <w:r>
+        <w:rPr>
+          <w:rFonts w:ascii="Roboto" w:eastAsia="Roboto" w:hAnsi="Roboto" w:cs="Roboto"/>
+          <w:bCs/>
+          <w:color w:val="000000"/>
+          <w:sz w:val="20"/>
+          <w:szCs w:val="20"/>
+        </w:rPr>
+        <w:t>,</w:t>
+      </w:r>
+      <w:r>
+        <w:rPr>
+          <w:rFonts w:ascii="Roboto" w:eastAsia="Roboto" w:hAnsi="Roboto" w:cs="Roboto"/>
           <w:bCs/>
           <w:color w:val="000000"/>
           <w:sz w:val="20"/>
@@ -1207,20 +1286,145 @@
       <w:r>
         <w:rPr>
           <w:rFonts w:ascii="Roboto" w:eastAsia="Roboto" w:hAnsi="Roboto" w:cs="Roboto"/>
-          <w:color w:val="000000"/>
-          <w:sz w:val="20"/>
-          <w:szCs w:val="20"/>
-        </w:rPr>
-        <w:t>combining Case-based reasoning (CBR) with graph neural networks</w:t>
-      </w:r>
-      <w:r>
-        <w:rPr>
-          <w:rFonts w:ascii="Roboto" w:eastAsia="Roboto" w:hAnsi="Roboto" w:cs="Roboto"/>
-          <w:color w:val="000000"/>
-          <w:sz w:val="20"/>
-          <w:szCs w:val="20"/>
-        </w:rPr>
-        <w:t xml:space="preserve">. </w:t>
+          <w:bCs/>
+          <w:color w:val="000000"/>
+          <w:sz w:val="20"/>
+          <w:szCs w:val="20"/>
+        </w:rPr>
+        <w:t xml:space="preserve">organization-wide </w:t>
+      </w:r>
+      <w:r>
+        <w:rPr>
+          <w:rFonts w:ascii="Roboto" w:eastAsia="Roboto" w:hAnsi="Roboto" w:cs="Roboto"/>
+          <w:bCs/>
+          <w:color w:val="000000"/>
+          <w:sz w:val="20"/>
+          <w:szCs w:val="20"/>
+        </w:rPr>
+        <w:t>project</w:t>
+      </w:r>
+      <w:r>
+        <w:rPr>
+          <w:rFonts w:ascii="Roboto" w:eastAsia="Roboto" w:hAnsi="Roboto" w:cs="Roboto"/>
+          <w:bCs/>
+          <w:color w:val="000000"/>
+          <w:sz w:val="20"/>
+          <w:szCs w:val="20"/>
+        </w:rPr>
+        <w:t xml:space="preserve"> standards</w:t>
+      </w:r>
+      <w:r>
+        <w:rPr>
+          <w:rFonts w:ascii="Roboto" w:eastAsia="Roboto" w:hAnsi="Roboto" w:cs="Roboto"/>
+          <w:bCs/>
+          <w:color w:val="000000"/>
+          <w:sz w:val="20"/>
+          <w:szCs w:val="20"/>
+        </w:rPr>
+        <w:t>.</w:t>
+      </w:r>
+    </w:p>
+    <w:p>
+      <w:pPr>
+        <w:spacing w:after="0" w:line="300" w:lineRule="auto"/>
+        <w:rPr>
+          <w:rFonts w:ascii="Roboto" w:eastAsia="Roboto" w:hAnsi="Roboto" w:cs="Roboto"/>
+          <w:b/>
+          <w:color w:val="000000"/>
+          <w:sz w:val="20"/>
+          <w:szCs w:val="20"/>
+        </w:rPr>
+      </w:pPr>
+    </w:p>
+    <w:p>
+      <w:pPr>
+        <w:spacing w:after="0" w:line="300" w:lineRule="auto"/>
+        <w:rPr>
+          <w:rFonts w:ascii="Roboto" w:eastAsia="Roboto" w:hAnsi="Roboto" w:cs="Roboto"/>
+          <w:color w:val="000000"/>
+          <w:sz w:val="20"/>
+          <w:szCs w:val="20"/>
+        </w:rPr>
+      </w:pPr>
+      <w:r>
+        <w:rPr>
+          <w:rFonts w:ascii="Roboto" w:eastAsia="Roboto" w:hAnsi="Roboto" w:cs="Roboto"/>
+          <w:b/>
+          <w:color w:val="000000"/>
+          <w:sz w:val="20"/>
+          <w:szCs w:val="20"/>
+        </w:rPr>
+        <w:t>Research Intern — I</w:t>
+      </w:r>
+      <w:r>
+        <w:rPr>
+          <w:rFonts w:ascii="Roboto" w:eastAsia="Roboto" w:hAnsi="Roboto" w:cs="Roboto"/>
+          <w:b/>
+          <w:color w:val="000000"/>
+          <w:sz w:val="20"/>
+          <w:szCs w:val="20"/>
+        </w:rPr>
+        <w:t>nformation Extraction and Synthesis Laboratory</w:t>
+      </w:r>
+      <w:r>
+        <w:rPr>
+          <w:rFonts w:ascii="Roboto" w:eastAsia="Roboto" w:hAnsi="Roboto" w:cs="Roboto"/>
+          <w:b/>
+          <w:color w:val="000000"/>
+          <w:sz w:val="20"/>
+          <w:szCs w:val="20"/>
+        </w:rPr>
+        <w:t xml:space="preserve"> (IESL)</w:t>
+      </w:r>
+      <w:r>
+        <w:rPr>
+          <w:rFonts w:ascii="Roboto" w:eastAsia="Roboto" w:hAnsi="Roboto" w:cs="Roboto"/>
+          <w:b/>
+          <w:color w:val="000000"/>
+          <w:sz w:val="20"/>
+          <w:szCs w:val="20"/>
+        </w:rPr>
+        <w:tab/>
+      </w:r>
+      <w:r>
+        <w:rPr>
+          <w:rFonts w:ascii="Roboto" w:eastAsia="Roboto" w:hAnsi="Roboto" w:cs="Roboto"/>
+          <w:b/>
+          <w:color w:val="000000"/>
+          <w:sz w:val="20"/>
+          <w:szCs w:val="20"/>
+        </w:rPr>
+        <w:tab/>
+      </w:r>
+      <w:r>
+        <w:rPr>
+          <w:rFonts w:ascii="Roboto" w:eastAsia="Roboto" w:hAnsi="Roboto" w:cs="Roboto"/>
+          <w:b/>
+          <w:color w:val="000000"/>
+          <w:sz w:val="20"/>
+          <w:szCs w:val="20"/>
+        </w:rPr>
+        <w:tab/>
+        <w:t xml:space="preserve"> </w:t>
+      </w:r>
+      <w:r>
+        <w:rPr>
+          <w:rFonts w:ascii="Roboto" w:eastAsia="Roboto" w:hAnsi="Roboto" w:cs="Roboto"/>
+          <w:b/>
+          <w:color w:val="000000"/>
+          <w:sz w:val="20"/>
+          <w:szCs w:val="20"/>
+        </w:rPr>
+        <w:t xml:space="preserve"> </w:t>
+      </w:r>
+      <w:r>
+        <w:rPr>
+          <w:rFonts w:ascii="Roboto" w:eastAsia="Roboto" w:hAnsi="Roboto" w:cs="Roboto"/>
+          <w:color w:val="000000"/>
+          <w:sz w:val="20"/>
+          <w:szCs w:val="20"/>
+        </w:rPr>
+        <w:t>Jun. 2021 – Aug. 2021</w:t>
       </w:r>
     </w:p>
     <w:p>
@@ -1245,45 +1449,45 @@
           <w:sz w:val="20"/>
           <w:szCs w:val="20"/>
         </w:rPr>
-        <w:t xml:space="preserve">Implemented KBC baselines and CBR model using </w:t>
-      </w:r>
-      <w:r>
-        <w:rPr>
-          <w:rFonts w:ascii="Roboto" w:eastAsia="Roboto" w:hAnsi="Roboto" w:cs="Roboto"/>
-          <w:color w:val="000000"/>
-          <w:sz w:val="20"/>
-          <w:szCs w:val="20"/>
-          <w:u w:val="single"/>
-        </w:rPr>
-        <w:t>PyTorch Geometric</w:t>
-      </w:r>
-      <w:r>
-        <w:rPr>
-          <w:rFonts w:ascii="Roboto" w:eastAsia="Roboto" w:hAnsi="Roboto" w:cs="Roboto"/>
-          <w:color w:val="000000"/>
-          <w:sz w:val="20"/>
-          <w:szCs w:val="20"/>
-        </w:rPr>
-        <w:t xml:space="preserve">, ran hyperparameter sweeps with </w:t>
-      </w:r>
-      <w:r>
-        <w:rPr>
-          <w:rFonts w:ascii="Roboto" w:eastAsia="Roboto" w:hAnsi="Roboto" w:cs="Roboto"/>
-          <w:color w:val="000000"/>
-          <w:sz w:val="20"/>
-          <w:szCs w:val="20"/>
-          <w:u w:val="single"/>
-        </w:rPr>
-        <w:t>WandB</w:t>
-      </w:r>
-      <w:r>
-        <w:rPr>
-          <w:rFonts w:ascii="Roboto" w:eastAsia="Roboto" w:hAnsi="Roboto" w:cs="Roboto"/>
-          <w:color w:val="000000"/>
-          <w:sz w:val="20"/>
-          <w:szCs w:val="20"/>
-        </w:rPr>
-        <w:t>.</w:t>
+        <w:t>Collaborated to create</w:t>
+      </w:r>
+      <w:r>
+        <w:rPr>
+          <w:rFonts w:ascii="Roboto" w:eastAsia="Roboto" w:hAnsi="Roboto" w:cs="Roboto"/>
+          <w:color w:val="000000"/>
+          <w:sz w:val="20"/>
+          <w:szCs w:val="20"/>
+        </w:rPr>
+        <w:t xml:space="preserve"> novel architecture</w:t>
+      </w:r>
+      <w:r>
+        <w:rPr>
+          <w:rFonts w:ascii="Roboto" w:eastAsia="Roboto" w:hAnsi="Roboto" w:cs="Roboto"/>
+          <w:b/>
+          <w:bCs/>
+          <w:color w:val="000000"/>
+          <w:sz w:val="20"/>
+          <w:szCs w:val="20"/>
+        </w:rPr>
+        <w:t xml:space="preserve"> </w:t>
+      </w:r>
+      <w:r>
+        <w:rPr>
+          <w:rFonts w:ascii="Roboto" w:eastAsia="Roboto" w:hAnsi="Roboto" w:cs="Roboto"/>
+          <w:color w:val="000000"/>
+          <w:sz w:val="20"/>
+          <w:szCs w:val="20"/>
+        </w:rPr>
+        <w:t>combining Case-based reasoning (CBR) with graph neural networks</w:t>
+      </w:r>
+      <w:r>
+        <w:rPr>
+          <w:rFonts w:ascii="Roboto" w:eastAsia="Roboto" w:hAnsi="Roboto" w:cs="Roboto"/>
+          <w:color w:val="000000"/>
+          <w:sz w:val="20"/>
+          <w:szCs w:val="20"/>
+        </w:rPr>
+        <w:t xml:space="preserve">. </w:t>
       </w:r>
     </w:p>
     <w:p>
@@ -1308,7 +1512,36 @@
           <w:sz w:val="20"/>
           <w:szCs w:val="20"/>
         </w:rPr>
-        <w:t>Coded data pre-processing pipeline and experiment setup, and optimized on-the-fly near-neighbor subgraph retrieval</w:t>
+        <w:t xml:space="preserve">Implemented KBC baselines and CBR model using </w:t>
+      </w:r>
+      <w:r>
+        <w:rPr>
+          <w:rFonts w:ascii="Roboto" w:eastAsia="Roboto" w:hAnsi="Roboto" w:cs="Roboto"/>
+          <w:color w:val="000000"/>
+          <w:sz w:val="20"/>
+          <w:szCs w:val="20"/>
+          <w:u w:val="single"/>
+        </w:rPr>
+        <w:t>PyTorch Geometric</w:t>
+      </w:r>
+      <w:r>
+        <w:rPr>
+          <w:rFonts w:ascii="Roboto" w:eastAsia="Roboto" w:hAnsi="Roboto" w:cs="Roboto"/>
+          <w:color w:val="000000"/>
+          <w:sz w:val="20"/>
+          <w:szCs w:val="20"/>
+        </w:rPr>
+        <w:t xml:space="preserve">, ran hyperparameter sweeps with </w:t>
+      </w:r>
+      <w:r>
+        <w:rPr>
+          <w:rFonts w:ascii="Roboto" w:eastAsia="Roboto" w:hAnsi="Roboto" w:cs="Roboto"/>
+          <w:color w:val="000000"/>
+          <w:sz w:val="20"/>
+          <w:szCs w:val="20"/>
+          <w:u w:val="single"/>
+        </w:rPr>
+        <w:t>WandB</w:t>
       </w:r>
       <w:r>
         <w:rPr>
@@ -1330,260 +1563,28 @@
         <w:spacing w:after="0" w:line="300" w:lineRule="auto"/>
         <w:rPr>
           <w:rFonts w:ascii="Roboto" w:eastAsia="Roboto" w:hAnsi="Roboto" w:cs="Roboto"/>
-          <w:b/>
-          <w:color w:val="000000"/>
-          <w:sz w:val="20"/>
-          <w:szCs w:val="20"/>
-        </w:rPr>
-      </w:pPr>
-      <w:r>
-        <w:rPr>
-          <w:rFonts w:ascii="Roboto" w:eastAsia="Roboto" w:hAnsi="Roboto" w:cs="Roboto"/>
-          <w:bCs/>
-          <w:color w:val="000000"/>
-          <w:sz w:val="20"/>
-          <w:szCs w:val="20"/>
-          <w:u w:val="single"/>
-        </w:rPr>
-        <w:t>ICML publication</w:t>
-      </w:r>
-      <w:r>
-        <w:rPr>
-          <w:rFonts w:ascii="Roboto" w:eastAsia="Roboto" w:hAnsi="Roboto" w:cs="Roboto"/>
-          <w:bCs/>
-          <w:color w:val="000000"/>
-          <w:sz w:val="20"/>
-          <w:szCs w:val="20"/>
-          <w:u w:val="single"/>
-        </w:rPr>
-        <w:t>:</w:t>
-      </w:r>
-      <w:r>
-        <w:rPr>
-          <w:rFonts w:ascii="Roboto" w:eastAsia="Roboto" w:hAnsi="Roboto" w:cs="Roboto"/>
-          <w:bCs/>
-          <w:color w:val="000000"/>
-          <w:sz w:val="20"/>
-          <w:szCs w:val="20"/>
-        </w:rPr>
-        <w:t xml:space="preserve"> </w:t>
-      </w:r>
-      <w:r>
-        <w:rPr>
-          <w:rFonts w:ascii="Roboto" w:eastAsia="Roboto" w:hAnsi="Roboto" w:cs="Roboto"/>
-          <w:bCs/>
-          <w:i/>
-          <w:iCs/>
-          <w:color w:val="000000"/>
-          <w:sz w:val="20"/>
-          <w:szCs w:val="20"/>
-        </w:rPr>
-        <w:t xml:space="preserve">Knowledge Base Question Answering by Case-based Reasoning over Subgraphs </w:t>
-      </w:r>
-      <w:r>
-        <w:rPr>
-          <w:rFonts w:ascii="Roboto" w:eastAsia="Roboto" w:hAnsi="Roboto" w:cs="Roboto"/>
-          <w:bCs/>
-          <w:color w:val="000000"/>
-          <w:sz w:val="20"/>
-          <w:szCs w:val="20"/>
-        </w:rPr>
-        <w:t>(Das, 2022).</w:t>
-      </w:r>
-    </w:p>
-    <w:p>
-      <w:pPr>
-        <w:spacing w:after="0" w:line="300" w:lineRule="auto"/>
-        <w:rPr>
-          <w:rFonts w:ascii="Roboto" w:eastAsia="Roboto" w:hAnsi="Roboto" w:cs="Roboto"/>
-          <w:b/>
-          <w:color w:val="000000"/>
-          <w:sz w:val="20"/>
-          <w:szCs w:val="20"/>
-        </w:rPr>
-      </w:pPr>
-    </w:p>
-    <w:p>
-      <w:pPr>
-        <w:spacing w:after="0" w:line="300" w:lineRule="auto"/>
-        <w:rPr>
-          <w:rFonts w:ascii="Roboto" w:eastAsia="Roboto" w:hAnsi="Roboto" w:cs="Roboto"/>
-          <w:color w:val="000000"/>
-          <w:sz w:val="20"/>
-          <w:szCs w:val="20"/>
-        </w:rPr>
-      </w:pPr>
-      <w:r>
-        <w:rPr>
-          <w:rFonts w:ascii="Roboto" w:eastAsia="Roboto" w:hAnsi="Roboto" w:cs="Roboto"/>
-          <w:b/>
-          <w:color w:val="000000"/>
-          <w:sz w:val="20"/>
-          <w:szCs w:val="20"/>
-        </w:rPr>
-        <w:t xml:space="preserve">Data Science Industry Mentorship — Facebook AI Research (FAIR)                                                         </w:t>
-      </w:r>
-      <w:r>
-        <w:rPr>
-          <w:rFonts w:ascii="Roboto" w:eastAsia="Roboto" w:hAnsi="Roboto" w:cs="Roboto"/>
-          <w:color w:val="000000"/>
-          <w:sz w:val="20"/>
-          <w:szCs w:val="20"/>
-        </w:rPr>
-        <w:t>Feb. 2021 – Jun. 2021</w:t>
-      </w:r>
-    </w:p>
-    <w:p>
-      <w:pPr>
-        <w:spacing w:after="0" w:line="300" w:lineRule="auto"/>
-        <w:rPr>
-          <w:rFonts w:ascii="Roboto" w:eastAsia="Roboto" w:hAnsi="Roboto" w:cs="Roboto"/>
-          <w:i/>
-          <w:iCs/>
-          <w:color w:val="000000"/>
-          <w:sz w:val="20"/>
-          <w:szCs w:val="20"/>
-        </w:rPr>
-      </w:pPr>
-      <w:r>
-        <w:rPr>
-          <w:rFonts w:ascii="Roboto" w:eastAsia="Roboto" w:hAnsi="Roboto" w:cs="Roboto"/>
-          <w:i/>
-          <w:iCs/>
-          <w:color w:val="000000"/>
-          <w:sz w:val="20"/>
-          <w:szCs w:val="20"/>
-        </w:rPr>
-        <w:t>Open Catalyst</w:t>
-      </w:r>
-      <w:r>
-        <w:rPr>
-          <w:rFonts w:ascii="Roboto" w:eastAsia="Roboto" w:hAnsi="Roboto" w:cs="Roboto"/>
-          <w:i/>
-          <w:iCs/>
-          <w:color w:val="000000"/>
-          <w:sz w:val="20"/>
-          <w:szCs w:val="20"/>
-        </w:rPr>
-        <w:t xml:space="preserve"> Project:</w:t>
-      </w:r>
-      <w:r>
-        <w:rPr>
-          <w:rFonts w:ascii="Roboto" w:eastAsia="Roboto" w:hAnsi="Roboto" w:cs="Roboto"/>
-          <w:i/>
-          <w:iCs/>
-          <w:color w:val="000000"/>
-          <w:sz w:val="20"/>
-          <w:szCs w:val="20"/>
-        </w:rPr>
-        <w:t xml:space="preserve"> </w:t>
-      </w:r>
-      <w:r>
-        <w:rPr>
-          <w:rFonts w:ascii="Roboto" w:eastAsia="Roboto" w:hAnsi="Roboto" w:cs="Roboto"/>
-          <w:i/>
-          <w:iCs/>
-          <w:color w:val="000000"/>
-          <w:sz w:val="20"/>
-          <w:szCs w:val="20"/>
-        </w:rPr>
-        <w:t xml:space="preserve">using </w:t>
-      </w:r>
-      <w:r>
-        <w:rPr>
-          <w:rFonts w:ascii="Roboto" w:eastAsia="Roboto" w:hAnsi="Roboto" w:cs="Roboto"/>
-          <w:i/>
-          <w:iCs/>
-          <w:color w:val="000000"/>
-          <w:sz w:val="20"/>
-          <w:szCs w:val="20"/>
-          <w:u w:val="single"/>
-        </w:rPr>
-        <w:t>G</w:t>
-      </w:r>
-      <w:r>
-        <w:rPr>
-          <w:rFonts w:ascii="Roboto" w:eastAsia="Roboto" w:hAnsi="Roboto" w:cs="Roboto"/>
-          <w:i/>
-          <w:iCs/>
-          <w:color w:val="000000"/>
-          <w:sz w:val="20"/>
-          <w:szCs w:val="20"/>
-          <w:u w:val="single"/>
-        </w:rPr>
-        <w:t xml:space="preserve">raph </w:t>
-      </w:r>
-      <w:r>
-        <w:rPr>
-          <w:rFonts w:ascii="Roboto" w:eastAsia="Roboto" w:hAnsi="Roboto" w:cs="Roboto"/>
-          <w:i/>
-          <w:iCs/>
-          <w:color w:val="000000"/>
-          <w:sz w:val="20"/>
-          <w:szCs w:val="20"/>
-          <w:u w:val="single"/>
-        </w:rPr>
-        <w:t>N</w:t>
-      </w:r>
-      <w:r>
-        <w:rPr>
-          <w:rFonts w:ascii="Roboto" w:eastAsia="Roboto" w:hAnsi="Roboto" w:cs="Roboto"/>
-          <w:i/>
-          <w:iCs/>
-          <w:color w:val="000000"/>
-          <w:sz w:val="20"/>
-          <w:szCs w:val="20"/>
-          <w:u w:val="single"/>
-        </w:rPr>
-        <w:t xml:space="preserve">eural </w:t>
-      </w:r>
-      <w:r>
-        <w:rPr>
-          <w:rFonts w:ascii="Roboto" w:eastAsia="Roboto" w:hAnsi="Roboto" w:cs="Roboto"/>
-          <w:i/>
-          <w:iCs/>
-          <w:color w:val="000000"/>
-          <w:sz w:val="20"/>
-          <w:szCs w:val="20"/>
-          <w:u w:val="single"/>
-        </w:rPr>
-        <w:t>N</w:t>
-      </w:r>
-      <w:r>
-        <w:rPr>
-          <w:rFonts w:ascii="Roboto" w:eastAsia="Roboto" w:hAnsi="Roboto" w:cs="Roboto"/>
-          <w:i/>
-          <w:iCs/>
-          <w:color w:val="000000"/>
-          <w:sz w:val="20"/>
-          <w:szCs w:val="20"/>
-          <w:u w:val="single"/>
-        </w:rPr>
-        <w:t>etworks</w:t>
-      </w:r>
-      <w:r>
-        <w:rPr>
-          <w:rFonts w:ascii="Roboto" w:eastAsia="Roboto" w:hAnsi="Roboto" w:cs="Roboto"/>
-          <w:b/>
-          <w:bCs/>
-          <w:i/>
-          <w:iCs/>
-          <w:color w:val="000000"/>
-          <w:sz w:val="20"/>
-          <w:szCs w:val="20"/>
-        </w:rPr>
-        <w:t xml:space="preserve"> </w:t>
-      </w:r>
-      <w:r>
-        <w:rPr>
-          <w:rFonts w:ascii="Roboto" w:eastAsia="Roboto" w:hAnsi="Roboto" w:cs="Roboto"/>
-          <w:i/>
-          <w:iCs/>
-          <w:color w:val="000000"/>
-          <w:sz w:val="20"/>
-          <w:szCs w:val="20"/>
-        </w:rPr>
-        <w:t>to model &amp; discover new catalysts for use in renewable energy storage.</w:t>
+          <w:color w:val="000000"/>
+          <w:sz w:val="20"/>
+          <w:szCs w:val="20"/>
+        </w:rPr>
+      </w:pPr>
+      <w:r>
+        <w:rPr>
+          <w:rFonts w:ascii="Roboto" w:eastAsia="Roboto" w:hAnsi="Roboto" w:cs="Roboto"/>
+          <w:color w:val="000000"/>
+          <w:sz w:val="20"/>
+          <w:szCs w:val="20"/>
+        </w:rPr>
+        <w:t>Coded data pre-processing pipeline and experiment setup, and optimized on-the-fly near-neighbor subgraph retrieval</w:t>
+      </w:r>
+      <w:r>
+        <w:rPr>
+          <w:rFonts w:ascii="Roboto" w:eastAsia="Roboto" w:hAnsi="Roboto" w:cs="Roboto"/>
+          <w:color w:val="000000"/>
+          <w:sz w:val="20"/>
+          <w:szCs w:val="20"/>
+        </w:rPr>
+        <w:t>.</w:t>
       </w:r>
     </w:p>
     <w:p>
@@ -1596,23 +1597,38 @@
         <w:spacing w:after="0" w:line="300" w:lineRule="auto"/>
         <w:rPr>
           <w:rFonts w:ascii="Roboto" w:eastAsia="Roboto" w:hAnsi="Roboto" w:cs="Roboto"/>
-          <w:color w:val="000000"/>
-          <w:sz w:val="20"/>
-          <w:szCs w:val="20"/>
-        </w:rPr>
-      </w:pPr>
-      <w:r>
-        <w:rPr>
-          <w:rFonts w:ascii="Roboto" w:eastAsia="Roboto" w:hAnsi="Roboto" w:cs="Roboto"/>
-          <w:color w:val="000000"/>
-          <w:sz w:val="20"/>
-          <w:szCs w:val="20"/>
-        </w:rPr>
-        <w:t>Adapted</w:t>
-      </w:r>
-      <w:r>
-        <w:rPr>
-          <w:rFonts w:ascii="Roboto" w:eastAsia="Roboto" w:hAnsi="Roboto" w:cs="Roboto"/>
+          <w:b/>
+          <w:color w:val="000000"/>
+          <w:sz w:val="20"/>
+          <w:szCs w:val="20"/>
+        </w:rPr>
+      </w:pPr>
+      <w:r>
+        <w:rPr>
+          <w:rFonts w:ascii="Roboto" w:eastAsia="Roboto" w:hAnsi="Roboto" w:cs="Roboto"/>
+          <w:bCs/>
+          <w:color w:val="000000"/>
+          <w:sz w:val="20"/>
+          <w:szCs w:val="20"/>
+          <w:u w:val="single"/>
+        </w:rPr>
+        <w:t>ICML publication</w:t>
+      </w:r>
+      <w:r>
+        <w:rPr>
+          <w:rFonts w:ascii="Roboto" w:eastAsia="Roboto" w:hAnsi="Roboto" w:cs="Roboto"/>
+          <w:bCs/>
+          <w:color w:val="000000"/>
+          <w:sz w:val="20"/>
+          <w:szCs w:val="20"/>
+          <w:u w:val="single"/>
+        </w:rPr>
+        <w:t>:</w:t>
+      </w:r>
+      <w:r>
+        <w:rPr>
+          <w:rFonts w:ascii="Roboto" w:eastAsia="Roboto" w:hAnsi="Roboto" w:cs="Roboto"/>
+          <w:bCs/>
           <w:color w:val="000000"/>
           <w:sz w:val="20"/>
           <w:szCs w:val="20"/>
@@ -1622,17 +1638,107 @@
       <w:r>
         <w:rPr>
           <w:rFonts w:ascii="Roboto" w:eastAsia="Roboto" w:hAnsi="Roboto" w:cs="Roboto"/>
-          <w:color w:val="000000"/>
-          <w:sz w:val="20"/>
-          <w:szCs w:val="20"/>
-        </w:rPr>
-        <w:t>Graph Transformer</w:t>
-      </w:r>
-      <w:r>
+          <w:bCs/>
+          <w:i/>
+          <w:iCs/>
+          <w:color w:val="000000"/>
+          <w:sz w:val="20"/>
+          <w:szCs w:val="20"/>
+        </w:rPr>
+        <w:t xml:space="preserve">Knowledge Base Question Answering by Case-based Reasoning over Subgraphs </w:t>
+      </w:r>
+      <w:r>
+        <w:rPr>
+          <w:rFonts w:ascii="Roboto" w:eastAsia="Roboto" w:hAnsi="Roboto" w:cs="Roboto"/>
+          <w:bCs/>
+          <w:color w:val="000000"/>
+          <w:sz w:val="20"/>
+          <w:szCs w:val="20"/>
+        </w:rPr>
+        <w:t>(Das, 2022).</w:t>
+      </w:r>
+    </w:p>
+    <w:p>
+      <w:pPr>
+        <w:spacing w:after="0" w:line="300" w:lineRule="auto"/>
         <w:rPr>
           <w:rFonts w:ascii="Roboto" w:eastAsia="Roboto" w:hAnsi="Roboto" w:cs="Roboto"/>
           <w:b/>
-          <w:bCs/>
+          <w:color w:val="000000"/>
+          <w:sz w:val="20"/>
+          <w:szCs w:val="20"/>
+        </w:rPr>
+      </w:pPr>
+    </w:p>
+    <w:p>
+      <w:pPr>
+        <w:spacing w:after="0" w:line="300" w:lineRule="auto"/>
+        <w:rPr>
+          <w:rFonts w:ascii="Roboto" w:eastAsia="Roboto" w:hAnsi="Roboto" w:cs="Roboto"/>
+          <w:color w:val="000000"/>
+          <w:sz w:val="20"/>
+          <w:szCs w:val="20"/>
+        </w:rPr>
+      </w:pPr>
+      <w:r>
+        <w:rPr>
+          <w:rFonts w:ascii="Roboto" w:eastAsia="Roboto" w:hAnsi="Roboto" w:cs="Roboto"/>
+          <w:b/>
+          <w:color w:val="000000"/>
+          <w:sz w:val="20"/>
+          <w:szCs w:val="20"/>
+        </w:rPr>
+        <w:t xml:space="preserve">Data Science Industry Mentorship — Facebook AI Research (FAIR)                                                         </w:t>
+      </w:r>
+      <w:r>
+        <w:rPr>
+          <w:rFonts w:ascii="Roboto" w:eastAsia="Roboto" w:hAnsi="Roboto" w:cs="Roboto"/>
+          <w:color w:val="000000"/>
+          <w:sz w:val="20"/>
+          <w:szCs w:val="20"/>
+        </w:rPr>
+        <w:t>Feb. 2021 – Jun. 2021</w:t>
+      </w:r>
+    </w:p>
+    <w:p>
+      <w:pPr>
+        <w:spacing w:after="0" w:line="300" w:lineRule="auto"/>
+        <w:rPr>
+          <w:rFonts w:ascii="Roboto" w:eastAsia="Roboto" w:hAnsi="Roboto" w:cs="Roboto"/>
+          <w:i/>
+          <w:iCs/>
+          <w:color w:val="000000"/>
+          <w:sz w:val="20"/>
+          <w:szCs w:val="20"/>
+        </w:rPr>
+      </w:pPr>
+      <w:r>
+        <w:rPr>
+          <w:rFonts w:ascii="Roboto" w:eastAsia="Roboto" w:hAnsi="Roboto" w:cs="Roboto"/>
+          <w:i/>
+          <w:iCs/>
+          <w:color w:val="000000"/>
+          <w:sz w:val="20"/>
+          <w:szCs w:val="20"/>
+        </w:rPr>
+        <w:t>Open Catalyst</w:t>
+      </w:r>
+      <w:r>
+        <w:rPr>
+          <w:rFonts w:ascii="Roboto" w:eastAsia="Roboto" w:hAnsi="Roboto" w:cs="Roboto"/>
+          <w:i/>
+          <w:iCs/>
+          <w:color w:val="000000"/>
+          <w:sz w:val="20"/>
+          <w:szCs w:val="20"/>
+        </w:rPr>
+        <w:t xml:space="preserve"> Project:</w:t>
+      </w:r>
+      <w:r>
+        <w:rPr>
+          <w:rFonts w:ascii="Roboto" w:eastAsia="Roboto" w:hAnsi="Roboto" w:cs="Roboto"/>
+          <w:i/>
+          <w:iCs/>
           <w:color w:val="000000"/>
           <w:sz w:val="20"/>
           <w:szCs w:val="20"/>
@@ -1642,66 +1748,109 @@
       <w:r>
         <w:rPr>
           <w:rFonts w:ascii="Roboto" w:eastAsia="Roboto" w:hAnsi="Roboto" w:cs="Roboto"/>
-          <w:color w:val="000000"/>
-          <w:sz w:val="20"/>
-          <w:szCs w:val="20"/>
-        </w:rPr>
-        <w:t xml:space="preserve">to </w:t>
-      </w:r>
-      <w:r>
-        <w:rPr>
-          <w:rFonts w:ascii="Roboto" w:eastAsia="Roboto" w:hAnsi="Roboto" w:cs="Roboto"/>
+          <w:i/>
+          <w:iCs/>
+          <w:color w:val="000000"/>
+          <w:sz w:val="20"/>
+          <w:szCs w:val="20"/>
+        </w:rPr>
+        <w:t xml:space="preserve">using </w:t>
+      </w:r>
+      <w:r>
+        <w:rPr>
+          <w:rFonts w:ascii="Roboto" w:eastAsia="Roboto" w:hAnsi="Roboto" w:cs="Roboto"/>
+          <w:i/>
+          <w:iCs/>
           <w:color w:val="000000"/>
           <w:sz w:val="20"/>
           <w:szCs w:val="20"/>
           <w:u w:val="single"/>
         </w:rPr>
-        <w:t>PyTorch Geometric</w:t>
-      </w:r>
-      <w:r>
-        <w:rPr>
-          <w:rFonts w:ascii="Roboto" w:eastAsia="Roboto" w:hAnsi="Roboto" w:cs="Roboto"/>
-          <w:color w:val="000000"/>
-          <w:sz w:val="20"/>
-          <w:szCs w:val="20"/>
-        </w:rPr>
-        <w:t xml:space="preserve"> for </w:t>
-      </w:r>
-      <w:r>
-        <w:rPr>
-          <w:rFonts w:ascii="Roboto" w:eastAsia="Roboto" w:hAnsi="Roboto" w:cs="Roboto"/>
-          <w:color w:val="000000"/>
-          <w:sz w:val="20"/>
-          <w:szCs w:val="20"/>
-        </w:rPr>
-        <w:t>project-specific task</w:t>
-      </w:r>
-      <w:r>
-        <w:rPr>
-          <w:rFonts w:ascii="Roboto" w:eastAsia="Roboto" w:hAnsi="Roboto" w:cs="Roboto"/>
-          <w:color w:val="000000"/>
-          <w:sz w:val="20"/>
-          <w:szCs w:val="20"/>
-        </w:rPr>
-        <w:t xml:space="preserve">: </w:t>
-      </w:r>
-      <w:r>
-        <w:rPr>
-          <w:rFonts w:ascii="Roboto" w:eastAsia="Roboto" w:hAnsi="Roboto" w:cs="Roboto"/>
-          <w:color w:val="000000"/>
-          <w:sz w:val="20"/>
-          <w:szCs w:val="20"/>
-        </w:rPr>
-        <w:t>energy prediction from atomic structure.</w:t>
-      </w:r>
-      <w:r>
-        <w:rPr>
-          <w:rFonts w:ascii="Roboto" w:eastAsia="Roboto" w:hAnsi="Roboto" w:cs="Roboto"/>
+        <w:t>G</w:t>
+      </w:r>
+      <w:r>
+        <w:rPr>
+          <w:rFonts w:ascii="Roboto" w:eastAsia="Roboto" w:hAnsi="Roboto" w:cs="Roboto"/>
+          <w:i/>
+          <w:iCs/>
+          <w:color w:val="000000"/>
+          <w:sz w:val="20"/>
+          <w:szCs w:val="20"/>
+          <w:u w:val="single"/>
+        </w:rPr>
+        <w:t xml:space="preserve">raph </w:t>
+      </w:r>
+      <w:r>
+        <w:rPr>
+          <w:rFonts w:ascii="Roboto" w:eastAsia="Roboto" w:hAnsi="Roboto" w:cs="Roboto"/>
+          <w:i/>
+          <w:iCs/>
+          <w:color w:val="000000"/>
+          <w:sz w:val="20"/>
+          <w:szCs w:val="20"/>
+          <w:u w:val="single"/>
+        </w:rPr>
+        <w:t>N</w:t>
+      </w:r>
+      <w:r>
+        <w:rPr>
+          <w:rFonts w:ascii="Roboto" w:eastAsia="Roboto" w:hAnsi="Roboto" w:cs="Roboto"/>
+          <w:i/>
+          <w:iCs/>
+          <w:color w:val="000000"/>
+          <w:sz w:val="20"/>
+          <w:szCs w:val="20"/>
+          <w:u w:val="single"/>
+        </w:rPr>
+        <w:t xml:space="preserve">eural </w:t>
+      </w:r>
+      <w:r>
+        <w:rPr>
+          <w:rFonts w:ascii="Roboto" w:eastAsia="Roboto" w:hAnsi="Roboto" w:cs="Roboto"/>
+          <w:i/>
+          <w:iCs/>
+          <w:color w:val="000000"/>
+          <w:sz w:val="20"/>
+          <w:szCs w:val="20"/>
+          <w:u w:val="single"/>
+        </w:rPr>
+        <w:t>N</w:t>
+      </w:r>
+      <w:r>
+        <w:rPr>
+          <w:rFonts w:ascii="Roboto" w:eastAsia="Roboto" w:hAnsi="Roboto" w:cs="Roboto"/>
+          <w:i/>
+          <w:iCs/>
+          <w:color w:val="000000"/>
+          <w:sz w:val="20"/>
+          <w:szCs w:val="20"/>
+          <w:u w:val="single"/>
+        </w:rPr>
+        <w:t>etworks</w:t>
+      </w:r>
+      <w:r>
+        <w:rPr>
+          <w:rFonts w:ascii="Roboto" w:eastAsia="Roboto" w:hAnsi="Roboto" w:cs="Roboto"/>
+          <w:b/>
+          <w:bCs/>
+          <w:i/>
+          <w:iCs/>
           <w:color w:val="000000"/>
           <w:sz w:val="20"/>
           <w:szCs w:val="20"/>
         </w:rPr>
         <w:t xml:space="preserve"> </w:t>
+      </w:r>
+      <w:r>
+        <w:rPr>
+          <w:rFonts w:ascii="Roboto" w:eastAsia="Roboto" w:hAnsi="Roboto" w:cs="Roboto"/>
+          <w:i/>
+          <w:iCs/>
+          <w:color w:val="000000"/>
+          <w:sz w:val="20"/>
+          <w:szCs w:val="20"/>
+        </w:rPr>
+        <w:t>to model &amp; discover new catalysts for use in renewable energy storage.</w:t>
       </w:r>
     </w:p>
     <w:p>
@@ -1726,7 +1875,73 @@
           <w:sz w:val="20"/>
           <w:szCs w:val="20"/>
         </w:rPr>
-        <w:t>Benchmarked and achieved superior performance to popular atomic chemistry models</w:t>
+        <w:t>Adapted</w:t>
+      </w:r>
+      <w:r>
+        <w:rPr>
+          <w:rFonts w:ascii="Roboto" w:eastAsia="Roboto" w:hAnsi="Roboto" w:cs="Roboto"/>
+          <w:color w:val="000000"/>
+          <w:sz w:val="20"/>
+          <w:szCs w:val="20"/>
+        </w:rPr>
+        <w:t xml:space="preserve"> </w:t>
+      </w:r>
+      <w:r>
+        <w:rPr>
+          <w:rFonts w:ascii="Roboto" w:eastAsia="Roboto" w:hAnsi="Roboto" w:cs="Roboto"/>
+          <w:color w:val="000000"/>
+          <w:sz w:val="20"/>
+          <w:szCs w:val="20"/>
+        </w:rPr>
+        <w:t>Graph Transformer</w:t>
+      </w:r>
+      <w:r>
+        <w:rPr>
+          <w:rFonts w:ascii="Roboto" w:eastAsia="Roboto" w:hAnsi="Roboto" w:cs="Roboto"/>
+          <w:b/>
+          <w:bCs/>
+          <w:color w:val="000000"/>
+          <w:sz w:val="20"/>
+          <w:szCs w:val="20"/>
+        </w:rPr>
+        <w:t xml:space="preserve"> </w:t>
+      </w:r>
+      <w:r>
+        <w:rPr>
+          <w:rFonts w:ascii="Roboto" w:eastAsia="Roboto" w:hAnsi="Roboto" w:cs="Roboto"/>
+          <w:color w:val="000000"/>
+          <w:sz w:val="20"/>
+          <w:szCs w:val="20"/>
+        </w:rPr>
+        <w:t xml:space="preserve">to </w:t>
+      </w:r>
+      <w:r>
+        <w:rPr>
+          <w:rFonts w:ascii="Roboto" w:eastAsia="Roboto" w:hAnsi="Roboto" w:cs="Roboto"/>
+          <w:color w:val="000000"/>
+          <w:sz w:val="20"/>
+          <w:szCs w:val="20"/>
+          <w:u w:val="single"/>
+        </w:rPr>
+        <w:t>PyTorch Geometric</w:t>
+      </w:r>
+      <w:r>
+        <w:rPr>
+          <w:rFonts w:ascii="Roboto" w:eastAsia="Roboto" w:hAnsi="Roboto" w:cs="Roboto"/>
+          <w:color w:val="000000"/>
+          <w:sz w:val="20"/>
+          <w:szCs w:val="20"/>
+        </w:rPr>
+        <w:t xml:space="preserve"> for </w:t>
+      </w:r>
+      <w:r>
+        <w:rPr>
+          <w:rFonts w:ascii="Roboto" w:eastAsia="Roboto" w:hAnsi="Roboto" w:cs="Roboto"/>
+          <w:color w:val="000000"/>
+          <w:sz w:val="20"/>
+          <w:szCs w:val="20"/>
+        </w:rPr>
+        <w:t>project-specific task</w:t>
       </w:r>
       <w:r>
         <w:rPr>
@@ -1737,6 +1952,77 @@
         </w:rPr>
         <w:t xml:space="preserve">: </w:t>
       </w:r>
+      <w:r>
+        <w:rPr>
+          <w:rFonts w:ascii="Roboto" w:eastAsia="Roboto" w:hAnsi="Roboto" w:cs="Roboto"/>
+          <w:color w:val="000000"/>
+          <w:sz w:val="20"/>
+          <w:szCs w:val="20"/>
+        </w:rPr>
+        <w:t>energy prediction from atomic structure.</w:t>
+      </w:r>
+      <w:r>
+        <w:rPr>
+          <w:rFonts w:ascii="Roboto" w:eastAsia="Roboto" w:hAnsi="Roboto" w:cs="Roboto"/>
+          <w:color w:val="000000"/>
+          <w:sz w:val="20"/>
+          <w:szCs w:val="20"/>
+        </w:rPr>
+        <w:t xml:space="preserve"> </w:t>
+      </w:r>
+    </w:p>
+    <w:p>
+      <w:pPr>
+        <w:pStyle w:val="ListParagraph"/>
+        <w:numPr>
+          <w:ilvl w:val="0"/>
+          <w:numId w:val="1"/>
+        </w:numPr>
+        <w:spacing w:after="0" w:line="300" w:lineRule="auto"/>
+        <w:rPr>
+          <w:rFonts w:ascii="Roboto" w:eastAsia="Roboto" w:hAnsi="Roboto" w:cs="Roboto"/>
+          <w:color w:val="000000"/>
+          <w:sz w:val="20"/>
+          <w:szCs w:val="20"/>
+        </w:rPr>
+      </w:pPr>
+      <w:r>
+        <w:rPr>
+          <w:rFonts w:ascii="Roboto" w:eastAsia="Roboto" w:hAnsi="Roboto" w:cs="Roboto"/>
+          <w:color w:val="000000"/>
+          <w:sz w:val="20"/>
+          <w:szCs w:val="20"/>
+        </w:rPr>
+        <w:t xml:space="preserve">Benchmarked and achieved superior performance to </w:t>
+      </w:r>
+      <w:r>
+        <w:rPr>
+          <w:rFonts w:ascii="Roboto" w:eastAsia="Roboto" w:hAnsi="Roboto" w:cs="Roboto"/>
+          <w:color w:val="000000"/>
+          <w:sz w:val="20"/>
+          <w:szCs w:val="20"/>
+        </w:rPr>
+        <w:t>SOTA</w:t>
+      </w:r>
+      <w:r>
+        <w:rPr>
+          <w:rFonts w:ascii="Roboto" w:eastAsia="Roboto" w:hAnsi="Roboto" w:cs="Roboto"/>
+          <w:color w:val="000000"/>
+          <w:sz w:val="20"/>
+          <w:szCs w:val="20"/>
+        </w:rPr>
+        <w:t xml:space="preserve"> atomic chemistry models</w:t>
+      </w:r>
+      <w:r>
+        <w:rPr>
+          <w:rFonts w:ascii="Roboto" w:eastAsia="Roboto" w:hAnsi="Roboto" w:cs="Roboto"/>
+          <w:color w:val="000000"/>
+          <w:sz w:val="20"/>
+          <w:szCs w:val="20"/>
+        </w:rPr>
+        <w:t xml:space="preserve">: </w:t>
+      </w:r>
+      <w:proofErr w:type="spellStart"/>
       <w:r>
         <w:rPr>
           <w:rFonts w:ascii="Roboto" w:eastAsia="Roboto" w:hAnsi="Roboto" w:cs="Roboto"/>
@@ -1748,6 +2034,7 @@
         </w:rPr>
         <w:t>SchNet</w:t>
       </w:r>
+      <w:proofErr w:type="spellEnd"/>
       <w:r>
         <w:rPr>
           <w:rFonts w:ascii="Roboto" w:eastAsia="Roboto" w:hAnsi="Roboto" w:cs="Roboto"/>
@@ -1757,6 +2044,7 @@
         </w:rPr>
         <w:t xml:space="preserve">, </w:t>
       </w:r>
+      <w:proofErr w:type="spellStart"/>
       <w:r>
         <w:rPr>
           <w:rFonts w:ascii="Roboto" w:eastAsia="Roboto" w:hAnsi="Roboto" w:cs="Roboto"/>
@@ -1768,6 +2056,7 @@
         </w:rPr>
         <w:t>DimeNet</w:t>
       </w:r>
+      <w:proofErr w:type="spellEnd"/>
       <w:r>
         <w:rPr>
           <w:rFonts w:ascii="Roboto" w:eastAsia="Roboto" w:hAnsi="Roboto" w:cs="Roboto"/>
@@ -2043,7 +2332,17 @@
           <w:szCs w:val="20"/>
           <w:u w:val="single"/>
         </w:rPr>
-        <w:t>Athena</w:t>
+        <w:t>Athe</w:t>
+      </w:r>
+      <w:r>
+        <w:rPr>
+          <w:rFonts w:ascii="Roboto" w:eastAsia="Roboto" w:hAnsi="Roboto" w:cs="Roboto"/>
+          <w:color w:val="000000"/>
+          <w:sz w:val="20"/>
+          <w:szCs w:val="20"/>
+          <w:u w:val="single"/>
+        </w:rPr>
+        <w:t>na</w:t>
       </w:r>
       <w:r>
         <w:rPr>
@@ -2231,83 +2530,6 @@
           <w:sz w:val="20"/>
           <w:szCs w:val="20"/>
         </w:rPr>
-        <w:t xml:space="preserve">Developed </w:t>
-      </w:r>
-      <w:r>
-        <w:rPr>
-          <w:rFonts w:ascii="Roboto" w:eastAsia="Roboto" w:hAnsi="Roboto" w:cs="Roboto"/>
-          <w:color w:val="000000"/>
-          <w:sz w:val="20"/>
-          <w:szCs w:val="20"/>
-        </w:rPr>
-        <w:t>analytics</w:t>
-      </w:r>
-      <w:r>
-        <w:rPr>
-          <w:rFonts w:ascii="Roboto" w:eastAsia="Roboto" w:hAnsi="Roboto" w:cs="Roboto"/>
-          <w:color w:val="000000"/>
-          <w:sz w:val="20"/>
-          <w:szCs w:val="20"/>
-        </w:rPr>
-        <w:t xml:space="preserve">, crash reporting, and user tracking features for </w:t>
-      </w:r>
-      <w:r>
-        <w:rPr>
-          <w:rFonts w:ascii="Roboto" w:eastAsia="Roboto" w:hAnsi="Roboto" w:cs="Roboto"/>
-          <w:color w:val="000000"/>
-          <w:sz w:val="20"/>
-          <w:szCs w:val="20"/>
-          <w:u w:val="single"/>
-        </w:rPr>
-        <w:t>React Native</w:t>
-      </w:r>
-      <w:r>
-        <w:rPr>
-          <w:rFonts w:ascii="Roboto" w:eastAsia="Roboto" w:hAnsi="Roboto" w:cs="Roboto"/>
-          <w:color w:val="000000"/>
-          <w:sz w:val="20"/>
-          <w:szCs w:val="20"/>
-        </w:rPr>
-        <w:t xml:space="preserve"> mobile app (TypeScript)</w:t>
-      </w:r>
-      <w:r>
-        <w:rPr>
-          <w:rFonts w:ascii="Roboto" w:eastAsia="Roboto" w:hAnsi="Roboto" w:cs="Roboto"/>
-          <w:color w:val="000000"/>
-          <w:sz w:val="20"/>
-          <w:szCs w:val="20"/>
-        </w:rPr>
-        <w:t>.</w:t>
-      </w:r>
-    </w:p>
-    <w:p>
-      <w:pPr>
-        <w:numPr>
-          <w:ilvl w:val="0"/>
-          <w:numId w:val="1"/>
-        </w:numPr>
-        <w:pBdr>
-          <w:top w:val="nil"/>
-          <w:left w:val="nil"/>
-          <w:bottom w:val="nil"/>
-          <w:right w:val="nil"/>
-          <w:between w:val="nil"/>
-        </w:pBdr>
-        <w:spacing w:after="0" w:line="300" w:lineRule="auto"/>
-        <w:rPr>
-          <w:rFonts w:ascii="Roboto" w:eastAsia="Roboto" w:hAnsi="Roboto" w:cs="Roboto"/>
-          <w:color w:val="000000"/>
-          <w:sz w:val="20"/>
-          <w:szCs w:val="20"/>
-        </w:rPr>
-      </w:pPr>
-      <w:r>
-        <w:rPr>
-          <w:rFonts w:ascii="Roboto" w:eastAsia="Roboto" w:hAnsi="Roboto" w:cs="Roboto"/>
-          <w:color w:val="000000"/>
-          <w:sz w:val="20"/>
-          <w:szCs w:val="20"/>
-        </w:rPr>
         <w:t>Presented results</w:t>
       </w:r>
       <w:r>
@@ -2926,6 +3148,7 @@
     <w:p>
       <w:pPr>
         <w:pStyle w:val="Heading2"/>
+        <w:spacing w:before="120"/>
         <w:jc w:val="center"/>
         <w:rPr>
           <w:rFonts w:ascii="Roboto" w:eastAsia="Roboto" w:hAnsi="Roboto" w:cs="Roboto"/>
@@ -2975,13 +3198,21 @@
         <w:spacing w:after="0"/>
         <w:rPr>
           <w:rFonts w:ascii="Roboto" w:eastAsia="Roboto" w:hAnsi="Roboto" w:cs="Roboto"/>
+          <w:color w:val="000000"/>
+          <w:sz w:val="20"/>
+          <w:szCs w:val="20"/>
+        </w:rPr>
+      </w:pPr>
+      <w:r>
+        <w:rPr>
+          <w:rFonts w:ascii="Roboto" w:eastAsia="Roboto" w:hAnsi="Roboto" w:cs="Roboto"/>
           <w:b/>
-          <w:bCs/>
-          <w:color w:val="000000"/>
-          <w:sz w:val="20"/>
-          <w:szCs w:val="20"/>
-        </w:rPr>
-      </w:pPr>
+          <w:color w:val="000000"/>
+          <w:sz w:val="20"/>
+          <w:szCs w:val="20"/>
+        </w:rPr>
+        <w:t>Tools:</w:t>
+      </w:r>
       <w:r>
         <w:rPr>
           <w:rFonts w:ascii="Roboto" w:eastAsia="Roboto" w:hAnsi="Roboto" w:cs="Roboto"/>
@@ -2990,16 +3221,6 @@
           <w:sz w:val="20"/>
           <w:szCs w:val="20"/>
         </w:rPr>
-        <w:t>Tools:</w:t>
-      </w:r>
-      <w:r>
-        <w:rPr>
-          <w:rFonts w:ascii="Roboto" w:eastAsia="Roboto" w:hAnsi="Roboto" w:cs="Roboto"/>
-          <w:b/>
-          <w:color w:val="000000"/>
-          <w:sz w:val="20"/>
-          <w:szCs w:val="20"/>
-        </w:rPr>
         <w:t xml:space="preserve"> </w:t>
       </w:r>
       <w:r>
@@ -3009,25 +3230,16 @@
           <w:sz w:val="20"/>
           <w:szCs w:val="20"/>
         </w:rPr>
-        <w:t xml:space="preserve">PyTorch, </w:t>
-      </w:r>
-      <w:r>
-        <w:rPr>
-          <w:rFonts w:ascii="Roboto" w:eastAsia="Roboto" w:hAnsi="Roboto" w:cs="Roboto"/>
-          <w:color w:val="000000"/>
-          <w:sz w:val="20"/>
-          <w:szCs w:val="20"/>
-        </w:rPr>
-        <w:t xml:space="preserve">TensorFlow, </w:t>
-      </w:r>
-      <w:r>
-        <w:rPr>
-          <w:rFonts w:ascii="Roboto" w:eastAsia="Roboto" w:hAnsi="Roboto" w:cs="Roboto"/>
-          <w:color w:val="000000"/>
-          <w:sz w:val="20"/>
-          <w:szCs w:val="20"/>
-        </w:rPr>
-        <w:t xml:space="preserve">AWS, </w:t>
+        <w:t>AWS</w:t>
+      </w:r>
+      <w:r>
+        <w:rPr>
+          <w:rFonts w:ascii="Roboto" w:eastAsia="Roboto" w:hAnsi="Roboto" w:cs="Roboto"/>
+          <w:color w:val="000000"/>
+          <w:sz w:val="20"/>
+          <w:szCs w:val="20"/>
+        </w:rPr>
+        <w:t xml:space="preserve">, </w:t>
       </w:r>
       <w:r>
         <w:rPr>
@@ -3045,7 +3257,16 @@
           <w:sz w:val="20"/>
           <w:szCs w:val="20"/>
         </w:rPr>
-        <w:t xml:space="preserve">Bitbucket CI/CD, </w:t>
+        <w:t>Bitbucket</w:t>
+      </w:r>
+      <w:r>
+        <w:rPr>
+          <w:rFonts w:ascii="Roboto" w:eastAsia="Roboto" w:hAnsi="Roboto" w:cs="Roboto"/>
+          <w:color w:val="000000"/>
+          <w:sz w:val="20"/>
+          <w:szCs w:val="20"/>
+        </w:rPr>
+        <w:t xml:space="preserve"> CI, </w:t>
       </w:r>
       <w:r>
         <w:rPr>
@@ -3063,34 +3284,63 @@
           <w:sz w:val="20"/>
           <w:szCs w:val="20"/>
         </w:rPr>
-        <w:t xml:space="preserve"> CI/CD</w:t>
-      </w:r>
-      <w:r>
-        <w:rPr>
-          <w:rFonts w:ascii="Roboto" w:eastAsia="Roboto" w:hAnsi="Roboto" w:cs="Roboto"/>
-          <w:color w:val="000000"/>
-          <w:sz w:val="20"/>
-          <w:szCs w:val="20"/>
-        </w:rPr>
-        <w:t xml:space="preserve">, </w:t>
-      </w:r>
-      <w:r>
-        <w:rPr>
-          <w:rFonts w:ascii="Roboto" w:eastAsia="Roboto" w:hAnsi="Roboto" w:cs="Roboto"/>
-          <w:color w:val="000000"/>
-          <w:sz w:val="20"/>
-          <w:szCs w:val="20"/>
-        </w:rPr>
-        <w:t>GitHub pages,</w:t>
-      </w:r>
-      <w:r>
-        <w:rPr>
-          <w:rFonts w:ascii="Roboto" w:eastAsia="Roboto" w:hAnsi="Roboto" w:cs="Roboto"/>
-          <w:color w:val="000000"/>
-          <w:sz w:val="20"/>
-          <w:szCs w:val="20"/>
-        </w:rPr>
-        <w:t xml:space="preserve"> p</w:t>
+        <w:t xml:space="preserve"> CI</w:t>
+      </w:r>
+      <w:r>
+        <w:rPr>
+          <w:rFonts w:ascii="Roboto" w:eastAsia="Roboto" w:hAnsi="Roboto" w:cs="Roboto"/>
+          <w:color w:val="000000"/>
+          <w:sz w:val="20"/>
+          <w:szCs w:val="20"/>
+        </w:rPr>
+        <w:t>,</w:t>
+      </w:r>
+      <w:r>
+        <w:rPr>
+          <w:rFonts w:ascii="Roboto" w:eastAsia="Roboto" w:hAnsi="Roboto" w:cs="Roboto"/>
+          <w:color w:val="000000"/>
+          <w:sz w:val="20"/>
+          <w:szCs w:val="20"/>
+        </w:rPr>
+        <w:t xml:space="preserve"> PyTorch, Ray, TensorFlow, </w:t>
+      </w:r>
+      <w:proofErr w:type="spellStart"/>
+      <w:r>
+        <w:rPr>
+          <w:rFonts w:ascii="Roboto" w:eastAsia="Roboto" w:hAnsi="Roboto" w:cs="Roboto"/>
+          <w:color w:val="000000"/>
+          <w:sz w:val="20"/>
+          <w:szCs w:val="20"/>
+        </w:rPr>
+        <w:t>LangChain</w:t>
+      </w:r>
+      <w:proofErr w:type="spellEnd"/>
+      <w:r>
+        <w:rPr>
+          <w:rFonts w:ascii="Roboto" w:eastAsia="Roboto" w:hAnsi="Roboto" w:cs="Roboto"/>
+          <w:color w:val="000000"/>
+          <w:sz w:val="20"/>
+          <w:szCs w:val="20"/>
+        </w:rPr>
+        <w:t>,</w:t>
+      </w:r>
+      <w:r>
+        <w:rPr>
+          <w:rFonts w:ascii="Roboto" w:eastAsia="Roboto" w:hAnsi="Roboto" w:cs="Roboto"/>
+          <w:color w:val="000000"/>
+          <w:sz w:val="20"/>
+          <w:szCs w:val="20"/>
+        </w:rPr>
+        <w:t xml:space="preserve"> Sphinx, </w:t>
+      </w:r>
+      <w:r>
+        <w:rPr>
+          <w:rFonts w:ascii="Roboto" w:eastAsia="Roboto" w:hAnsi="Roboto" w:cs="Roboto"/>
+          <w:color w:val="000000"/>
+          <w:sz w:val="20"/>
+          <w:szCs w:val="20"/>
+        </w:rPr>
+        <w:t>p</w:t>
       </w:r>
       <w:r>
         <w:rPr>
@@ -3108,17 +3358,37 @@
           <w:sz w:val="20"/>
           <w:szCs w:val="20"/>
         </w:rPr>
-        <w:t xml:space="preserve"> setuptools,</w:t>
-      </w:r>
-      <w:r>
-        <w:rPr>
-          <w:rFonts w:ascii="Roboto" w:eastAsia="Roboto" w:hAnsi="Roboto" w:cs="Roboto"/>
-          <w:color w:val="000000"/>
-          <w:sz w:val="20"/>
-          <w:szCs w:val="20"/>
-        </w:rPr>
         <w:t xml:space="preserve"> </w:t>
       </w:r>
+      <w:proofErr w:type="spellStart"/>
+      <w:r>
+        <w:rPr>
+          <w:rFonts w:ascii="Roboto" w:eastAsia="Roboto" w:hAnsi="Roboto" w:cs="Roboto"/>
+          <w:color w:val="000000"/>
+          <w:sz w:val="20"/>
+          <w:szCs w:val="20"/>
+        </w:rPr>
+        <w:t>setuptools</w:t>
+      </w:r>
+      <w:proofErr w:type="spellEnd"/>
+      <w:r>
+        <w:rPr>
+          <w:rFonts w:ascii="Roboto" w:eastAsia="Roboto" w:hAnsi="Roboto" w:cs="Roboto"/>
+          <w:color w:val="000000"/>
+          <w:sz w:val="20"/>
+          <w:szCs w:val="20"/>
+        </w:rPr>
+        <w:t>,</w:t>
+      </w:r>
+      <w:r>
+        <w:rPr>
+          <w:rFonts w:ascii="Roboto" w:eastAsia="Roboto" w:hAnsi="Roboto" w:cs="Roboto"/>
+          <w:color w:val="000000"/>
+          <w:sz w:val="20"/>
+          <w:szCs w:val="20"/>
+        </w:rPr>
+        <w:t xml:space="preserve"> </w:t>
+      </w:r>
       <w:r>
         <w:rPr>
           <w:rFonts w:ascii="Roboto" w:eastAsia="Roboto" w:hAnsi="Roboto" w:cs="Roboto"/>
@@ -3137,6 +3407,7 @@
         </w:rPr>
         <w:t xml:space="preserve"> </w:t>
       </w:r>
+      <w:proofErr w:type="spellStart"/>
       <w:r>
         <w:rPr>
           <w:rFonts w:ascii="Roboto" w:eastAsia="Roboto" w:hAnsi="Roboto" w:cs="Roboto"/>
@@ -3146,6 +3417,7 @@
         </w:rPr>
         <w:t>pypi</w:t>
       </w:r>
+      <w:proofErr w:type="spellEnd"/>
       <w:r>
         <w:rPr>
           <w:rFonts w:ascii="Roboto" w:eastAsia="Roboto" w:hAnsi="Roboto" w:cs="Roboto"/>
@@ -3211,178 +3483,43 @@
           <w:sz w:val="20"/>
           <w:szCs w:val="20"/>
         </w:rPr>
-        <w:t>ML</w:t>
-      </w:r>
-      <w:r>
-        <w:rPr>
-          <w:rFonts w:ascii="Roboto" w:eastAsia="Roboto" w:hAnsi="Roboto" w:cs="Roboto"/>
-          <w:color w:val="000000"/>
-          <w:sz w:val="20"/>
-          <w:szCs w:val="20"/>
-        </w:rPr>
-        <w:t>O</w:t>
-      </w:r>
-      <w:r>
-        <w:rPr>
-          <w:rFonts w:ascii="Roboto" w:eastAsia="Roboto" w:hAnsi="Roboto" w:cs="Roboto"/>
-          <w:color w:val="000000"/>
-          <w:sz w:val="20"/>
-          <w:szCs w:val="20"/>
-        </w:rPr>
-        <w:t xml:space="preserve">ps, Data Engineering, </w:t>
-      </w:r>
-      <w:r>
-        <w:rPr>
-          <w:rFonts w:ascii="Roboto" w:eastAsia="Roboto" w:hAnsi="Roboto" w:cs="Roboto"/>
-          <w:color w:val="000000"/>
-          <w:sz w:val="20"/>
-          <w:szCs w:val="20"/>
-        </w:rPr>
-        <w:t>T</w:t>
-      </w:r>
-      <w:r>
-        <w:rPr>
-          <w:rFonts w:ascii="Roboto" w:eastAsia="Roboto" w:hAnsi="Roboto" w:cs="Roboto"/>
-          <w:color w:val="000000"/>
-          <w:sz w:val="20"/>
-          <w:szCs w:val="20"/>
-        </w:rPr>
-        <w:t>esting</w:t>
-      </w:r>
-      <w:r>
-        <w:rPr>
-          <w:rFonts w:ascii="Roboto" w:eastAsia="Roboto" w:hAnsi="Roboto" w:cs="Roboto"/>
-          <w:color w:val="000000"/>
-          <w:sz w:val="20"/>
-          <w:szCs w:val="20"/>
-        </w:rPr>
-        <w:t xml:space="preserve">, </w:t>
-      </w:r>
-      <w:r>
-        <w:rPr>
-          <w:rFonts w:ascii="Roboto" w:eastAsia="Roboto" w:hAnsi="Roboto" w:cs="Roboto"/>
-          <w:color w:val="000000"/>
-          <w:sz w:val="20"/>
-          <w:szCs w:val="20"/>
-        </w:rPr>
-        <w:t>D</w:t>
-      </w:r>
-      <w:r>
-        <w:rPr>
-          <w:rFonts w:ascii="Roboto" w:eastAsia="Roboto" w:hAnsi="Roboto" w:cs="Roboto"/>
-          <w:color w:val="000000"/>
-          <w:sz w:val="20"/>
-          <w:szCs w:val="20"/>
-        </w:rPr>
-        <w:t>ocumentation</w:t>
-      </w:r>
-      <w:r>
-        <w:rPr>
-          <w:rFonts w:ascii="Roboto" w:eastAsia="Roboto" w:hAnsi="Roboto" w:cs="Roboto"/>
-          <w:color w:val="000000"/>
-          <w:sz w:val="20"/>
-          <w:szCs w:val="20"/>
-        </w:rPr>
-        <w:t xml:space="preserve">, </w:t>
-      </w:r>
-      <w:r>
-        <w:rPr>
-          <w:rFonts w:ascii="Roboto" w:eastAsia="Roboto" w:hAnsi="Roboto" w:cs="Roboto"/>
-          <w:color w:val="000000"/>
-          <w:sz w:val="20"/>
-          <w:szCs w:val="20"/>
-        </w:rPr>
-        <w:t>P</w:t>
-      </w:r>
-      <w:r>
-        <w:rPr>
-          <w:rFonts w:ascii="Roboto" w:eastAsia="Roboto" w:hAnsi="Roboto" w:cs="Roboto"/>
-          <w:color w:val="000000"/>
-          <w:sz w:val="20"/>
-          <w:szCs w:val="20"/>
-        </w:rPr>
-        <w:t xml:space="preserve">ython </w:t>
-      </w:r>
-      <w:r>
-        <w:rPr>
-          <w:rFonts w:ascii="Roboto" w:eastAsia="Roboto" w:hAnsi="Roboto" w:cs="Roboto"/>
-          <w:color w:val="000000"/>
-          <w:sz w:val="20"/>
-          <w:szCs w:val="20"/>
-        </w:rPr>
-        <w:t>P</w:t>
-      </w:r>
-      <w:r>
-        <w:rPr>
-          <w:rFonts w:ascii="Roboto" w:eastAsia="Roboto" w:hAnsi="Roboto" w:cs="Roboto"/>
-          <w:color w:val="000000"/>
-          <w:sz w:val="20"/>
-          <w:szCs w:val="20"/>
-        </w:rPr>
-        <w:t xml:space="preserve">ackaging, </w:t>
-      </w:r>
-      <w:r>
-        <w:rPr>
-          <w:rFonts w:ascii="Roboto" w:eastAsia="Roboto" w:hAnsi="Roboto" w:cs="Roboto"/>
-          <w:color w:val="000000"/>
-          <w:sz w:val="20"/>
-          <w:szCs w:val="20"/>
-        </w:rPr>
-        <w:t>O</w:t>
-      </w:r>
-      <w:r>
-        <w:rPr>
-          <w:rFonts w:ascii="Roboto" w:eastAsia="Roboto" w:hAnsi="Roboto" w:cs="Roboto"/>
-          <w:color w:val="000000"/>
-          <w:sz w:val="20"/>
-          <w:szCs w:val="20"/>
-        </w:rPr>
-        <w:t>pen-</w:t>
-      </w:r>
-      <w:r>
-        <w:rPr>
-          <w:rFonts w:ascii="Roboto" w:eastAsia="Roboto" w:hAnsi="Roboto" w:cs="Roboto"/>
-          <w:color w:val="000000"/>
-          <w:sz w:val="20"/>
-          <w:szCs w:val="20"/>
-        </w:rPr>
-        <w:t>S</w:t>
-      </w:r>
-      <w:r>
-        <w:rPr>
-          <w:rFonts w:ascii="Roboto" w:eastAsia="Roboto" w:hAnsi="Roboto" w:cs="Roboto"/>
-          <w:color w:val="000000"/>
-          <w:sz w:val="20"/>
-          <w:szCs w:val="20"/>
-        </w:rPr>
-        <w:t xml:space="preserve">ource </w:t>
-      </w:r>
-      <w:r>
-        <w:rPr>
-          <w:rFonts w:ascii="Roboto" w:eastAsia="Roboto" w:hAnsi="Roboto" w:cs="Roboto"/>
-          <w:color w:val="000000"/>
-          <w:sz w:val="20"/>
-          <w:szCs w:val="20"/>
-        </w:rPr>
-        <w:t>D</w:t>
-      </w:r>
-      <w:r>
-        <w:rPr>
-          <w:rFonts w:ascii="Roboto" w:eastAsia="Roboto" w:hAnsi="Roboto" w:cs="Roboto"/>
-          <w:color w:val="000000"/>
-          <w:sz w:val="20"/>
-          <w:szCs w:val="20"/>
-        </w:rPr>
-        <w:t>evelopment</w:t>
-      </w:r>
-      <w:r>
-        <w:rPr>
-          <w:rFonts w:ascii="Roboto" w:eastAsia="Roboto" w:hAnsi="Roboto" w:cs="Roboto"/>
-          <w:color w:val="000000"/>
-          <w:sz w:val="20"/>
-          <w:szCs w:val="20"/>
-        </w:rPr>
-        <w:t>.</w:t>
+        <w:t xml:space="preserve">RL, CV, NLP, </w:t>
+      </w:r>
+      <w:r>
+        <w:rPr>
+          <w:rFonts w:ascii="Roboto" w:eastAsia="Roboto" w:hAnsi="Roboto" w:cs="Roboto"/>
+          <w:color w:val="000000"/>
+          <w:sz w:val="20"/>
+          <w:szCs w:val="20"/>
+        </w:rPr>
+        <w:t>Data Engineering,</w:t>
+      </w:r>
+      <w:r>
+        <w:rPr>
+          <w:rFonts w:ascii="Roboto" w:eastAsia="Roboto" w:hAnsi="Roboto" w:cs="Roboto"/>
+          <w:color w:val="000000"/>
+          <w:sz w:val="20"/>
+          <w:szCs w:val="20"/>
+        </w:rPr>
+        <w:t xml:space="preserve"> </w:t>
+      </w:r>
+      <w:r>
+        <w:rPr>
+          <w:rFonts w:ascii="Roboto" w:eastAsia="Roboto" w:hAnsi="Roboto" w:cs="Roboto"/>
+          <w:color w:val="000000"/>
+          <w:sz w:val="20"/>
+          <w:szCs w:val="20"/>
+        </w:rPr>
+        <w:t>Project Management</w:t>
+      </w:r>
+      <w:r>
+        <w:rPr>
+          <w:rFonts w:ascii="Roboto" w:eastAsia="Roboto" w:hAnsi="Roboto" w:cs="Roboto"/>
+          <w:color w:val="000000"/>
+          <w:sz w:val="20"/>
+          <w:szCs w:val="20"/>
+        </w:rPr>
+        <w:t>, Software Development Lifecycle, Testing.</w:t>
       </w:r>
     </w:p>
     <w:sectPr>

</xml_diff>

<commit_message>
Change wording in resume
</commit_message>
<xml_diff>
--- a/src/docx/resume.docx
+++ b/src/docx/resume.docx
@@ -1,6 +1,6 @@
 
 <file path=word/document.xml><?xml version="1.0" encoding="utf-8"?>
-<w:document xmlns:wpc="http://schemas.microsoft.com/office/word/2010/wordprocessingCanvas" xmlns:cx="http://schemas.microsoft.com/office/drawing/2014/chartex" xmlns:cx1="http://schemas.microsoft.com/office/drawing/2015/9/8/chartex" xmlns:cx2="http://schemas.microsoft.com/office/drawing/2015/10/21/chartex" xmlns:cx3="http://schemas.microsoft.com/office/drawing/2016/5/9/chartex" xmlns:cx4="http://schemas.microsoft.com/office/drawing/2016/5/10/chartex" xmlns:cx5="http://schemas.microsoft.com/office/drawing/2016/5/11/chartex" xmlns:cx6="http://schemas.microsoft.com/office/drawing/2016/5/12/chartex" xmlns:cx7="http://schemas.microsoft.com/office/drawing/2016/5/13/chartex" xmlns:cx8="http://schemas.microsoft.com/office/drawing/2016/5/14/chartex" xmlns:mc="http://schemas.openxmlformats.org/markup-compatibility/2006" xmlns:aink="http://schemas.microsoft.com/office/drawing/2016/ink" xmlns:am3d="http://schemas.microsoft.com/office/drawing/2017/model3d" xmlns:o="urn:schemas-microsoft-com:office:office" xmlns:oel="http://schemas.microsoft.com/office/2019/extlst" xmlns:r="http://schemas.openxmlformats.org/officeDocument/2006/relationships" xmlns:m="http://schemas.openxmlformats.org/officeDocument/2006/math" xmlns:v="urn:schemas-microsoft-com:vml" xmlns:wp14="http://schemas.microsoft.com/office/word/2010/wordprocessingDrawing" xmlns:wp="http://schemas.openxmlformats.org/drawingml/2006/wordprocessingDrawing" xmlns:w10="urn:schemas-microsoft-com:office:word" xmlns:w="http://schemas.openxmlformats.org/wordprocessingml/2006/main" xmlns:w14="http://schemas.microsoft.com/office/word/2010/wordml" xmlns:w15="http://schemas.microsoft.com/office/word/2012/wordml" xmlns:w16cex="http://schemas.microsoft.com/office/word/2018/wordml/cex" xmlns:w16cid="http://schemas.microsoft.com/office/word/2016/wordml/cid" xmlns:w16="http://schemas.microsoft.com/office/word/2018/wordml" xmlns:w16sdtdh="http://schemas.microsoft.com/office/word/2020/wordml/sdtdatahash" xmlns:w16se="http://schemas.microsoft.com/office/word/2015/wordml/symex" xmlns:wpg="http://schemas.microsoft.com/office/word/2010/wordprocessingGroup" xmlns:wpi="http://schemas.microsoft.com/office/word/2010/wordprocessingInk" xmlns:wne="http://schemas.microsoft.com/office/word/2006/wordml" xmlns:wps="http://schemas.microsoft.com/office/word/2010/wordprocessingShape" mc:Ignorable="w14 w15 w16se w16cid w16 w16cex w16sdtdh wp14">
+<w:document xmlns:wpc="http://schemas.microsoft.com/office/word/2010/wordprocessingCanvas" xmlns:cx="http://schemas.microsoft.com/office/drawing/2014/chartex" xmlns:cx1="http://schemas.microsoft.com/office/drawing/2015/9/8/chartex" xmlns:cx2="http://schemas.microsoft.com/office/drawing/2015/10/21/chartex" xmlns:cx3="http://schemas.microsoft.com/office/drawing/2016/5/9/chartex" xmlns:cx4="http://schemas.microsoft.com/office/drawing/2016/5/10/chartex" xmlns:cx5="http://schemas.microsoft.com/office/drawing/2016/5/11/chartex" xmlns:cx6="http://schemas.microsoft.com/office/drawing/2016/5/12/chartex" xmlns:cx7="http://schemas.microsoft.com/office/drawing/2016/5/13/chartex" xmlns:cx8="http://schemas.microsoft.com/office/drawing/2016/5/14/chartex" xmlns:mc="http://schemas.openxmlformats.org/markup-compatibility/2006" xmlns:aink="http://schemas.microsoft.com/office/drawing/2016/ink" xmlns:am3d="http://schemas.microsoft.com/office/drawing/2017/model3d" xmlns:o="urn:schemas-microsoft-com:office:office" xmlns:oel="http://schemas.microsoft.com/office/2019/extlst" xmlns:r="http://schemas.openxmlformats.org/officeDocument/2006/relationships" xmlns:m="http://schemas.openxmlformats.org/officeDocument/2006/math" xmlns:v="urn:schemas-microsoft-com:vml" xmlns:wp14="http://schemas.microsoft.com/office/word/2010/wordprocessingDrawing" xmlns:wp="http://schemas.openxmlformats.org/drawingml/2006/wordprocessingDrawing" xmlns:w10="urn:schemas-microsoft-com:office:word" xmlns:w="http://schemas.openxmlformats.org/wordprocessingml/2006/main" xmlns:w14="http://schemas.microsoft.com/office/word/2010/wordml" xmlns:w15="http://schemas.microsoft.com/office/word/2012/wordml" xmlns:w16cex="http://schemas.microsoft.com/office/word/2018/wordml/cex" xmlns:w16cid="http://schemas.microsoft.com/office/word/2016/wordml/cid" xmlns:w16="http://schemas.microsoft.com/office/word/2018/wordml" xmlns:w16du="http://schemas.microsoft.com/office/word/2023/wordml/word16du" xmlns:w16sdtdh="http://schemas.microsoft.com/office/word/2020/wordml/sdtdatahash" xmlns:w16se="http://schemas.microsoft.com/office/word/2015/wordml/symex" xmlns:wpg="http://schemas.microsoft.com/office/word/2010/wordprocessingGroup" xmlns:wpi="http://schemas.microsoft.com/office/word/2010/wordprocessingInk" xmlns:wne="http://schemas.microsoft.com/office/word/2006/wordml" xmlns:wps="http://schemas.microsoft.com/office/word/2010/wordprocessingShape" mc:Ignorable="w14 w15 w16se w16cid w16 w16cex w16sdtdh wp14">
   <w:body>
     <w:p>
       <w:pPr>
@@ -1212,29 +1212,7 @@
           <w:sz w:val="20"/>
           <w:szCs w:val="20"/>
         </w:rPr>
-        <w:t xml:space="preserve">Fixed major API inconsistencies, created </w:t>
-      </w:r>
-      <w:proofErr w:type="spellStart"/>
-      <w:r>
-        <w:rPr>
-          <w:rFonts w:ascii="Roboto" w:eastAsia="Roboto" w:hAnsi="Roboto" w:cs="Roboto"/>
-          <w:bCs/>
-          <w:color w:val="000000"/>
-          <w:sz w:val="20"/>
-          <w:szCs w:val="20"/>
-        </w:rPr>
-        <w:t>Dockerfiles</w:t>
-      </w:r>
-      <w:proofErr w:type="spellEnd"/>
-      <w:r>
-        <w:rPr>
-          <w:rFonts w:ascii="Roboto" w:eastAsia="Roboto" w:hAnsi="Roboto" w:cs="Roboto"/>
-          <w:bCs/>
-          <w:color w:val="000000"/>
-          <w:sz w:val="20"/>
-          <w:szCs w:val="20"/>
-        </w:rPr>
-        <w:t>, expanded automated testing, documentation overhaul, tutorials.</w:t>
+        <w:t>Fixed major API inconsistencies, created Dockerfiles, expanded automated testing, documentation overhaul, tutorials.</w:t>
       </w:r>
     </w:p>
     <w:p>
@@ -1688,7 +1666,50 @@
           <w:sz w:val="20"/>
           <w:szCs w:val="20"/>
         </w:rPr>
-        <w:t xml:space="preserve">Data Science Industry Mentorship — Facebook AI Research (FAIR)                                                         </w:t>
+        <w:t>Industry Mentorship — Facebook AI Research (</w:t>
+      </w:r>
+      <w:proofErr w:type="gramStart"/>
+      <w:r>
+        <w:rPr>
+          <w:rFonts w:ascii="Roboto" w:eastAsia="Roboto" w:hAnsi="Roboto" w:cs="Roboto"/>
+          <w:b/>
+          <w:color w:val="000000"/>
+          <w:sz w:val="20"/>
+          <w:szCs w:val="20"/>
+        </w:rPr>
+        <w:t xml:space="preserve">FAIR)   </w:t>
+      </w:r>
+      <w:proofErr w:type="gramEnd"/>
+      <w:r>
+        <w:rPr>
+          <w:rFonts w:ascii="Roboto" w:eastAsia="Roboto" w:hAnsi="Roboto" w:cs="Roboto"/>
+          <w:b/>
+          <w:color w:val="000000"/>
+          <w:sz w:val="20"/>
+          <w:szCs w:val="20"/>
+        </w:rPr>
+        <w:t xml:space="preserve">                                                      </w:t>
+      </w:r>
+      <w:r>
+        <w:rPr>
+          <w:rFonts w:ascii="Roboto" w:eastAsia="Roboto" w:hAnsi="Roboto" w:cs="Roboto"/>
+          <w:b/>
+          <w:color w:val="000000"/>
+          <w:sz w:val="20"/>
+          <w:szCs w:val="20"/>
+        </w:rPr>
+        <w:tab/>
+      </w:r>
+      <w:r>
+        <w:rPr>
+          <w:rFonts w:ascii="Roboto" w:eastAsia="Roboto" w:hAnsi="Roboto" w:cs="Roboto"/>
+          <w:b/>
+          <w:color w:val="000000"/>
+          <w:sz w:val="20"/>
+          <w:szCs w:val="20"/>
+        </w:rPr>
+        <w:tab/>
+        <w:t xml:space="preserve">   </w:t>
       </w:r>
       <w:r>
         <w:rPr>
@@ -2188,7 +2209,27 @@
           <w:sz w:val="20"/>
           <w:szCs w:val="20"/>
         </w:rPr>
-        <w:t xml:space="preserve">Data &amp; Analytics Intern — Slalom Build                                                                                                          </w:t>
+        <w:t xml:space="preserve">Data </w:t>
+      </w:r>
+      <w:r>
+        <w:rPr>
+          <w:rFonts w:ascii="Roboto" w:eastAsia="Roboto" w:hAnsi="Roboto" w:cs="Roboto"/>
+          <w:b/>
+          <w:color w:val="000000"/>
+          <w:sz w:val="20"/>
+          <w:szCs w:val="20"/>
+        </w:rPr>
+        <w:t>Engineering</w:t>
+      </w:r>
+      <w:r>
+        <w:rPr>
+          <w:rFonts w:ascii="Roboto" w:eastAsia="Roboto" w:hAnsi="Roboto" w:cs="Roboto"/>
+          <w:b/>
+          <w:color w:val="000000"/>
+          <w:sz w:val="20"/>
+          <w:szCs w:val="20"/>
+        </w:rPr>
+        <w:t xml:space="preserve"> Intern — Slalom Build                                                                                                         </w:t>
       </w:r>
       <w:r>
         <w:rPr>
@@ -3333,6 +3374,7 @@
         </w:rPr>
         <w:t xml:space="preserve"> Sphinx, </w:t>
       </w:r>
+      <w:proofErr w:type="spellStart"/>
       <w:r>
         <w:rPr>
           <w:rFonts w:ascii="Roboto" w:eastAsia="Roboto" w:hAnsi="Roboto" w:cs="Roboto"/>
@@ -3349,7 +3391,17 @@
           <w:sz w:val="20"/>
           <w:szCs w:val="20"/>
         </w:rPr>
-        <w:t>ytest,</w:t>
+        <w:t>ytest</w:t>
+      </w:r>
+      <w:proofErr w:type="spellEnd"/>
+      <w:r>
+        <w:rPr>
+          <w:rFonts w:ascii="Roboto" w:eastAsia="Roboto" w:hAnsi="Roboto" w:cs="Roboto"/>
+          <w:color w:val="000000"/>
+          <w:sz w:val="20"/>
+          <w:szCs w:val="20"/>
+        </w:rPr>
+        <w:t>,</w:t>
       </w:r>
       <w:r>
         <w:rPr>
@@ -3534,7 +3586,7 @@
 </file>
 
 <file path=word/numbering.xml><?xml version="1.0" encoding="utf-8"?>
-<w:numbering xmlns:wpc="http://schemas.microsoft.com/office/word/2010/wordprocessingCanvas" xmlns:cx="http://schemas.microsoft.com/office/drawing/2014/chartex" xmlns:cx1="http://schemas.microsoft.com/office/drawing/2015/9/8/chartex" xmlns:cx2="http://schemas.microsoft.com/office/drawing/2015/10/21/chartex" xmlns:cx3="http://schemas.microsoft.com/office/drawing/2016/5/9/chartex" xmlns:cx4="http://schemas.microsoft.com/office/drawing/2016/5/10/chartex" xmlns:cx5="http://schemas.microsoft.com/office/drawing/2016/5/11/chartex" xmlns:cx6="http://schemas.microsoft.com/office/drawing/2016/5/12/chartex" xmlns:cx7="http://schemas.microsoft.com/office/drawing/2016/5/13/chartex" xmlns:cx8="http://schemas.microsoft.com/office/drawing/2016/5/14/chartex" xmlns:mc="http://schemas.openxmlformats.org/markup-compatibility/2006" xmlns:aink="http://schemas.microsoft.com/office/drawing/2016/ink" xmlns:am3d="http://schemas.microsoft.com/office/drawing/2017/model3d" xmlns:o="urn:schemas-microsoft-com:office:office" xmlns:oel="http://schemas.microsoft.com/office/2019/extlst" xmlns:r="http://schemas.openxmlformats.org/officeDocument/2006/relationships" xmlns:m="http://schemas.openxmlformats.org/officeDocument/2006/math" xmlns:v="urn:schemas-microsoft-com:vml" xmlns:wp14="http://schemas.microsoft.com/office/word/2010/wordprocessingDrawing" xmlns:wp="http://schemas.openxmlformats.org/drawingml/2006/wordprocessingDrawing" xmlns:w10="urn:schemas-microsoft-com:office:word" xmlns:w="http://schemas.openxmlformats.org/wordprocessingml/2006/main" xmlns:w14="http://schemas.microsoft.com/office/word/2010/wordml" xmlns:w15="http://schemas.microsoft.com/office/word/2012/wordml" xmlns:w16cex="http://schemas.microsoft.com/office/word/2018/wordml/cex" xmlns:w16cid="http://schemas.microsoft.com/office/word/2016/wordml/cid" xmlns:w16="http://schemas.microsoft.com/office/word/2018/wordml" xmlns:w16sdtdh="http://schemas.microsoft.com/office/word/2020/wordml/sdtdatahash" xmlns:w16se="http://schemas.microsoft.com/office/word/2015/wordml/symex" xmlns:wpg="http://schemas.microsoft.com/office/word/2010/wordprocessingGroup" xmlns:wpi="http://schemas.microsoft.com/office/word/2010/wordprocessingInk" xmlns:wne="http://schemas.microsoft.com/office/word/2006/wordml" xmlns:wps="http://schemas.microsoft.com/office/word/2010/wordprocessingShape" mc:Ignorable="w14 w15 w16se w16cid w16 w16cex w16sdtdh wp14">
+<w:numbering xmlns:wpc="http://schemas.microsoft.com/office/word/2010/wordprocessingCanvas" xmlns:cx="http://schemas.microsoft.com/office/drawing/2014/chartex" xmlns:cx1="http://schemas.microsoft.com/office/drawing/2015/9/8/chartex" xmlns:cx2="http://schemas.microsoft.com/office/drawing/2015/10/21/chartex" xmlns:cx3="http://schemas.microsoft.com/office/drawing/2016/5/9/chartex" xmlns:cx4="http://schemas.microsoft.com/office/drawing/2016/5/10/chartex" xmlns:cx5="http://schemas.microsoft.com/office/drawing/2016/5/11/chartex" xmlns:cx6="http://schemas.microsoft.com/office/drawing/2016/5/12/chartex" xmlns:cx7="http://schemas.microsoft.com/office/drawing/2016/5/13/chartex" xmlns:cx8="http://schemas.microsoft.com/office/drawing/2016/5/14/chartex" xmlns:mc="http://schemas.openxmlformats.org/markup-compatibility/2006" xmlns:aink="http://schemas.microsoft.com/office/drawing/2016/ink" xmlns:am3d="http://schemas.microsoft.com/office/drawing/2017/model3d" xmlns:o="urn:schemas-microsoft-com:office:office" xmlns:oel="http://schemas.microsoft.com/office/2019/extlst" xmlns:r="http://schemas.openxmlformats.org/officeDocument/2006/relationships" xmlns:m="http://schemas.openxmlformats.org/officeDocument/2006/math" xmlns:v="urn:schemas-microsoft-com:vml" xmlns:wp14="http://schemas.microsoft.com/office/word/2010/wordprocessingDrawing" xmlns:wp="http://schemas.openxmlformats.org/drawingml/2006/wordprocessingDrawing" xmlns:w10="urn:schemas-microsoft-com:office:word" xmlns:w="http://schemas.openxmlformats.org/wordprocessingml/2006/main" xmlns:w14="http://schemas.microsoft.com/office/word/2010/wordml" xmlns:w15="http://schemas.microsoft.com/office/word/2012/wordml" xmlns:w16cex="http://schemas.microsoft.com/office/word/2018/wordml/cex" xmlns:w16cid="http://schemas.microsoft.com/office/word/2016/wordml/cid" xmlns:w16="http://schemas.microsoft.com/office/word/2018/wordml" xmlns:w16du="http://schemas.microsoft.com/office/word/2023/wordml/word16du" xmlns:w16sdtdh="http://schemas.microsoft.com/office/word/2020/wordml/sdtdatahash" xmlns:w16se="http://schemas.microsoft.com/office/word/2015/wordml/symex" xmlns:wpg="http://schemas.microsoft.com/office/word/2010/wordprocessingGroup" xmlns:wpi="http://schemas.microsoft.com/office/word/2010/wordprocessingInk" xmlns:wne="http://schemas.microsoft.com/office/word/2006/wordml" xmlns:wps="http://schemas.microsoft.com/office/word/2010/wordprocessingShape" mc:Ignorable="w14 w15 w16se w16cid w16 w16cex w16sdtdh wp14">
   <w:abstractNum w:abstractNumId="0" w15:restartNumberingAfterBreak="0">
     <w:nsid w:val="0C8A4140"/>
     <w:multiLevelType w:val="hybridMultilevel"/>

</xml_diff>